<commit_message>
working on notes for transmission lines and high freq
</commit_message>
<xml_diff>
--- a/the-circuit-abstraction-chpt-1/the-circuit-abstraction-notes.docx
+++ b/the-circuit-abstraction-chpt-1/the-circuit-abstraction-notes.docx
@@ -68,14 +68,12 @@
     </w:p>
     <w:p>
       <w:pPr>
-        <w:ind w:left="2160" w:hanging="720"/>
-      </w:pPr>
-      <w:r>
-        <w:t xml:space="preserve">1. </w:t>
-      </w:r>
-      <w:r>
-        <w:tab/>
-      </w:r>
+        <w:pStyle w:val="ListParagraph"/>
+        <w:numPr>
+          <w:ilvl w:val="0"/>
+          <w:numId w:val="2"/>
+        </w:numPr>
+      </w:pPr>
       <w:r>
         <w:t>Choose</w:t>
       </w:r>
@@ -135,11 +133,309 @@
       </w:r>
       <w:r>
         <w:t xml:space="preserve"> </w:t>
+      </w:r>
+      <w:r>
+        <w:t>of magnetic flux linked with any closed loop outside an element must be zero for all time.</w:t>
+      </w:r>
+    </w:p>
+    <w:p>
+      <w:pPr>
+        <w:ind w:left="2160"/>
+      </w:pPr>
+      <w:r>
+        <w:rPr>
+          <w:highlight w:val="yellow"/>
+        </w:rPr>
+        <w:t>∂B/</w:t>
+      </w:r>
+      <w:r>
+        <w:rPr>
+          <w:highlight w:val="yellow"/>
+        </w:rPr>
+        <w:t>∂</w:t>
+      </w:r>
+      <w:r>
+        <w:rPr>
+          <w:highlight w:val="yellow"/>
+        </w:rPr>
+        <w:t>t = 0</w:t>
+      </w:r>
+    </w:p>
+    <w:p>
+      <w:pPr>
+        <w:ind w:left="2160"/>
+      </w:pPr>
+    </w:p>
+    <w:p>
+      <w:pPr>
+        <w:pStyle w:val="ListParagraph"/>
+        <w:numPr>
+          <w:ilvl w:val="0"/>
+          <w:numId w:val="3"/>
+        </w:numPr>
+      </w:pPr>
+      <w:r>
+        <w:t>Voltage is the work involved to move a particle with a unit of charge from one point to another against the e- field</w:t>
+      </w:r>
+      <w:r>
+        <w:t xml:space="preserve"> force.</w:t>
+      </w:r>
+      <w:r>
+        <w:t xml:space="preserve"> </w:t>
+      </w:r>
+      <w:r>
+        <w:t xml:space="preserve"> </w:t>
+      </w:r>
+    </w:p>
+    <w:p>
+      <w:pPr>
+        <w:pStyle w:val="ListParagraph"/>
+        <w:numPr>
+          <w:ilvl w:val="0"/>
+          <w:numId w:val="3"/>
+        </w:numPr>
+      </w:pPr>
+      <w:r>
+        <w:t>Voltage value is independent of path taken – this can be true if there is no time-varying magnetic flux outside the element.</w:t>
+      </w:r>
+    </w:p>
+    <w:p/>
+    <w:p>
+      <w:pPr>
+        <w:pStyle w:val="ListParagraph"/>
+        <w:numPr>
+          <w:ilvl w:val="0"/>
+          <w:numId w:val="2"/>
+        </w:numPr>
+      </w:pPr>
+      <w:r>
+        <w:t>Choose</w:t>
+      </w:r>
+      <w:r>
+        <w:t xml:space="preserve"> </w:t>
+      </w:r>
+      <w:r>
+        <w:t>lumped</w:t>
+      </w:r>
+      <w:r>
+        <w:t xml:space="preserve"> </w:t>
+      </w:r>
+      <w:r>
+        <w:t>element</w:t>
+      </w:r>
+      <w:r>
+        <w:t xml:space="preserve"> </w:t>
+      </w:r>
+      <w:r>
+        <w:t>boundaries</w:t>
+      </w:r>
+      <w:r>
+        <w:t xml:space="preserve"> </w:t>
+      </w:r>
+      <w:r>
+        <w:t>so</w:t>
+      </w:r>
+      <w:r>
+        <w:t xml:space="preserve"> </w:t>
+      </w:r>
+      <w:r>
+        <w:t>that</w:t>
+      </w:r>
+      <w:r>
+        <w:t xml:space="preserve"> </w:t>
+      </w:r>
+      <w:r>
+        <w:t>there</w:t>
+      </w:r>
+      <w:r>
+        <w:t xml:space="preserve"> </w:t>
+      </w:r>
+      <w:r>
+        <w:t>is</w:t>
+      </w:r>
+      <w:r>
+        <w:t xml:space="preserve"> </w:t>
+      </w:r>
+      <w:r>
+        <w:t>no</w:t>
+      </w:r>
+      <w:r>
+        <w:t xml:space="preserve"> </w:t>
+      </w:r>
+      <w:r>
+        <w:t>total</w:t>
+      </w:r>
+      <w:r>
+        <w:t xml:space="preserve"> </w:t>
+      </w:r>
+      <w:r>
+        <w:t>time</w:t>
+      </w:r>
+      <w:r>
+        <w:t xml:space="preserve"> </w:t>
+      </w:r>
+      <w:r>
+        <w:t>varying charge within the elem</w:t>
       </w:r>
       <w:bookmarkStart w:id="0" w:name="_GoBack"/>
       <w:bookmarkEnd w:id="0"/>
       <w:r>
-        <w:t>of magnetic flux linked with any closed loop outside an element must be zero for all time.</w:t>
+        <w:t>ent for all time. In other words, choose element boundaries such that</w:t>
+      </w:r>
+    </w:p>
+    <w:p>
+      <w:pPr>
+        <w:ind w:left="2160"/>
+      </w:pPr>
+      <w:r>
+        <w:rPr>
+          <w:highlight w:val="yellow"/>
+        </w:rPr>
+        <w:t>∂q/∂t = 0</w:t>
+      </w:r>
+    </w:p>
+    <w:p>
+      <w:pPr>
+        <w:ind w:left="2160"/>
+      </w:pPr>
+    </w:p>
+    <w:p>
+      <w:pPr>
+        <w:pStyle w:val="ListParagraph"/>
+        <w:numPr>
+          <w:ilvl w:val="0"/>
+          <w:numId w:val="3"/>
+        </w:numPr>
+      </w:pPr>
+      <w:r>
+        <w:t xml:space="preserve">We can define a unique value for current is there is not charge build up or depletion. </w:t>
+      </w:r>
+    </w:p>
+    <w:p>
+      <w:pPr>
+        <w:pStyle w:val="ListParagraph"/>
+        <w:numPr>
+          <w:ilvl w:val="0"/>
+          <w:numId w:val="3"/>
+        </w:numPr>
+        <w:rPr>
+          <w:highlight w:val="green"/>
+        </w:rPr>
+      </w:pPr>
+      <w:r>
+        <w:t xml:space="preserve">Both 1 and 2 require that magnetic flux outside the </w:t>
+      </w:r>
+      <w:proofErr w:type="spellStart"/>
+      <w:r>
+        <w:t>elemenet</w:t>
+      </w:r>
+      <w:proofErr w:type="spellEnd"/>
+      <w:r>
+        <w:t xml:space="preserve"> and charge within the element must be 0 at all times.  It also is required that the magnetic flux and electric field are 0 at all times. No field (e- or magnetic) can exert over each other.  This allows elements to be independently </w:t>
+      </w:r>
+      <w:r>
+        <w:t xml:space="preserve">analyzed: </w:t>
+      </w:r>
+      <w:r>
+        <w:sym w:font="Wingdings" w:char="F0E0"/>
+      </w:r>
+      <w:r>
+        <w:t xml:space="preserve"> </w:t>
+      </w:r>
+      <w:r>
+        <w:rPr>
+          <w:highlight w:val="cyan"/>
+        </w:rPr>
+        <w:t>V=IR</w:t>
+      </w:r>
+    </w:p>
+    <w:p>
+      <w:pPr>
+        <w:ind w:left="2160"/>
+      </w:pPr>
+    </w:p>
+    <w:p>
+      <w:pPr>
+        <w:pStyle w:val="ListParagraph"/>
+        <w:numPr>
+          <w:ilvl w:val="0"/>
+          <w:numId w:val="2"/>
+        </w:numPr>
+      </w:pPr>
+      <w:r>
+        <w:t>Operate</w:t>
+      </w:r>
+      <w:r>
+        <w:t xml:space="preserve"> </w:t>
+      </w:r>
+      <w:r>
+        <w:t>in</w:t>
+      </w:r>
+      <w:r>
+        <w:t xml:space="preserve"> </w:t>
+      </w:r>
+      <w:r>
+        <w:t>the</w:t>
+      </w:r>
+      <w:r>
+        <w:t xml:space="preserve"> </w:t>
+      </w:r>
+      <w:r>
+        <w:t>regime</w:t>
+      </w:r>
+      <w:r>
+        <w:t xml:space="preserve"> </w:t>
+      </w:r>
+      <w:r>
+        <w:t>in</w:t>
+      </w:r>
+      <w:r>
+        <w:t xml:space="preserve"> </w:t>
+      </w:r>
+      <w:r>
+        <w:t>which</w:t>
+      </w:r>
+      <w:r>
+        <w:t xml:space="preserve"> </w:t>
+      </w:r>
+      <w:r>
+        <w:t>signal</w:t>
+      </w:r>
+      <w:r>
+        <w:t xml:space="preserve"> </w:t>
+      </w:r>
+      <w:r>
+        <w:t>time</w:t>
+      </w:r>
+      <w:r>
+        <w:t xml:space="preserve"> </w:t>
+      </w:r>
+      <w:r>
+        <w:t>scales</w:t>
+      </w:r>
+      <w:r>
+        <w:t xml:space="preserve"> </w:t>
+      </w:r>
+      <w:r>
+        <w:t>of</w:t>
+      </w:r>
+      <w:r>
+        <w:t xml:space="preserve"> </w:t>
+      </w:r>
+      <w:r>
+        <w:t>interest</w:t>
+      </w:r>
+      <w:r>
+        <w:t xml:space="preserve"> </w:t>
+      </w:r>
+      <w:r>
+        <w:t>are</w:t>
+      </w:r>
+      <w:r>
+        <w:t xml:space="preserve"> </w:t>
+      </w:r>
+      <w:r>
+        <w:t>much larger than the propagation delay of electromagnetic waves across the lumped elements.</w:t>
       </w:r>
     </w:p>
     <w:sectPr>
@@ -243,8 +539,216 @@
       </w:pPr>
     </w:lvl>
   </w:abstractNum>
+  <w:abstractNum w:abstractNumId="1">
+    <w:nsid w:val="66A91BDE"/>
+    <w:multiLevelType w:val="hybridMultilevel"/>
+    <w:tmpl w:val="E158A44C"/>
+    <w:lvl w:ilvl="0" w:tplc="24A40AB2">
+      <w:start w:val="1"/>
+      <w:numFmt w:val="decimal"/>
+      <w:lvlText w:val="%1."/>
+      <w:lvlJc w:val="left"/>
+      <w:pPr>
+        <w:ind w:left="2160" w:hanging="720"/>
+      </w:pPr>
+      <w:rPr>
+        <w:rFonts w:hint="default"/>
+      </w:rPr>
+    </w:lvl>
+    <w:lvl w:ilvl="1" w:tplc="04090019" w:tentative="1">
+      <w:start w:val="1"/>
+      <w:numFmt w:val="lowerLetter"/>
+      <w:lvlText w:val="%2."/>
+      <w:lvlJc w:val="left"/>
+      <w:pPr>
+        <w:ind w:left="2520" w:hanging="360"/>
+      </w:pPr>
+    </w:lvl>
+    <w:lvl w:ilvl="2" w:tplc="0409001B" w:tentative="1">
+      <w:start w:val="1"/>
+      <w:numFmt w:val="lowerRoman"/>
+      <w:lvlText w:val="%3."/>
+      <w:lvlJc w:val="right"/>
+      <w:pPr>
+        <w:ind w:left="3240" w:hanging="180"/>
+      </w:pPr>
+    </w:lvl>
+    <w:lvl w:ilvl="3" w:tplc="0409000F" w:tentative="1">
+      <w:start w:val="1"/>
+      <w:numFmt w:val="decimal"/>
+      <w:lvlText w:val="%4."/>
+      <w:lvlJc w:val="left"/>
+      <w:pPr>
+        <w:ind w:left="3960" w:hanging="360"/>
+      </w:pPr>
+    </w:lvl>
+    <w:lvl w:ilvl="4" w:tplc="04090019" w:tentative="1">
+      <w:start w:val="1"/>
+      <w:numFmt w:val="lowerLetter"/>
+      <w:lvlText w:val="%5."/>
+      <w:lvlJc w:val="left"/>
+      <w:pPr>
+        <w:ind w:left="4680" w:hanging="360"/>
+      </w:pPr>
+    </w:lvl>
+    <w:lvl w:ilvl="5" w:tplc="0409001B" w:tentative="1">
+      <w:start w:val="1"/>
+      <w:numFmt w:val="lowerRoman"/>
+      <w:lvlText w:val="%6."/>
+      <w:lvlJc w:val="right"/>
+      <w:pPr>
+        <w:ind w:left="5400" w:hanging="180"/>
+      </w:pPr>
+    </w:lvl>
+    <w:lvl w:ilvl="6" w:tplc="0409000F" w:tentative="1">
+      <w:start w:val="1"/>
+      <w:numFmt w:val="decimal"/>
+      <w:lvlText w:val="%7."/>
+      <w:lvlJc w:val="left"/>
+      <w:pPr>
+        <w:ind w:left="6120" w:hanging="360"/>
+      </w:pPr>
+    </w:lvl>
+    <w:lvl w:ilvl="7" w:tplc="04090019" w:tentative="1">
+      <w:start w:val="1"/>
+      <w:numFmt w:val="lowerLetter"/>
+      <w:lvlText w:val="%8."/>
+      <w:lvlJc w:val="left"/>
+      <w:pPr>
+        <w:ind w:left="6840" w:hanging="360"/>
+      </w:pPr>
+    </w:lvl>
+    <w:lvl w:ilvl="8" w:tplc="0409001B" w:tentative="1">
+      <w:start w:val="1"/>
+      <w:numFmt w:val="lowerRoman"/>
+      <w:lvlText w:val="%9."/>
+      <w:lvlJc w:val="right"/>
+      <w:pPr>
+        <w:ind w:left="7560" w:hanging="180"/>
+      </w:pPr>
+    </w:lvl>
+  </w:abstractNum>
+  <w:abstractNum w:abstractNumId="2">
+    <w:nsid w:val="78FA73BD"/>
+    <w:multiLevelType w:val="hybridMultilevel"/>
+    <w:tmpl w:val="997A6908"/>
+    <w:lvl w:ilvl="0" w:tplc="7BDAEE96">
+      <w:start w:val="1"/>
+      <w:numFmt w:val="bullet"/>
+      <w:lvlText w:val=""/>
+      <w:lvlJc w:val="left"/>
+      <w:pPr>
+        <w:ind w:left="2520" w:hanging="360"/>
+      </w:pPr>
+      <w:rPr>
+        <w:rFonts w:ascii="Wingdings" w:eastAsiaTheme="minorHAnsi" w:hAnsi="Wingdings" w:cstheme="minorBidi" w:hint="default"/>
+      </w:rPr>
+    </w:lvl>
+    <w:lvl w:ilvl="1" w:tplc="04090003" w:tentative="1">
+      <w:start w:val="1"/>
+      <w:numFmt w:val="bullet"/>
+      <w:lvlText w:val="o"/>
+      <w:lvlJc w:val="left"/>
+      <w:pPr>
+        <w:ind w:left="3240" w:hanging="360"/>
+      </w:pPr>
+      <w:rPr>
+        <w:rFonts w:ascii="Courier New" w:hAnsi="Courier New" w:cs="Courier New" w:hint="default"/>
+      </w:rPr>
+    </w:lvl>
+    <w:lvl w:ilvl="2" w:tplc="04090005" w:tentative="1">
+      <w:start w:val="1"/>
+      <w:numFmt w:val="bullet"/>
+      <w:lvlText w:val=""/>
+      <w:lvlJc w:val="left"/>
+      <w:pPr>
+        <w:ind w:left="3960" w:hanging="360"/>
+      </w:pPr>
+      <w:rPr>
+        <w:rFonts w:ascii="Wingdings" w:hAnsi="Wingdings" w:hint="default"/>
+      </w:rPr>
+    </w:lvl>
+    <w:lvl w:ilvl="3" w:tplc="04090001" w:tentative="1">
+      <w:start w:val="1"/>
+      <w:numFmt w:val="bullet"/>
+      <w:lvlText w:val=""/>
+      <w:lvlJc w:val="left"/>
+      <w:pPr>
+        <w:ind w:left="4680" w:hanging="360"/>
+      </w:pPr>
+      <w:rPr>
+        <w:rFonts w:ascii="Symbol" w:hAnsi="Symbol" w:hint="default"/>
+      </w:rPr>
+    </w:lvl>
+    <w:lvl w:ilvl="4" w:tplc="04090003" w:tentative="1">
+      <w:start w:val="1"/>
+      <w:numFmt w:val="bullet"/>
+      <w:lvlText w:val="o"/>
+      <w:lvlJc w:val="left"/>
+      <w:pPr>
+        <w:ind w:left="5400" w:hanging="360"/>
+      </w:pPr>
+      <w:rPr>
+        <w:rFonts w:ascii="Courier New" w:hAnsi="Courier New" w:cs="Courier New" w:hint="default"/>
+      </w:rPr>
+    </w:lvl>
+    <w:lvl w:ilvl="5" w:tplc="04090005" w:tentative="1">
+      <w:start w:val="1"/>
+      <w:numFmt w:val="bullet"/>
+      <w:lvlText w:val=""/>
+      <w:lvlJc w:val="left"/>
+      <w:pPr>
+        <w:ind w:left="6120" w:hanging="360"/>
+      </w:pPr>
+      <w:rPr>
+        <w:rFonts w:ascii="Wingdings" w:hAnsi="Wingdings" w:hint="default"/>
+      </w:rPr>
+    </w:lvl>
+    <w:lvl w:ilvl="6" w:tplc="04090001" w:tentative="1">
+      <w:start w:val="1"/>
+      <w:numFmt w:val="bullet"/>
+      <w:lvlText w:val=""/>
+      <w:lvlJc w:val="left"/>
+      <w:pPr>
+        <w:ind w:left="6840" w:hanging="360"/>
+      </w:pPr>
+      <w:rPr>
+        <w:rFonts w:ascii="Symbol" w:hAnsi="Symbol" w:hint="default"/>
+      </w:rPr>
+    </w:lvl>
+    <w:lvl w:ilvl="7" w:tplc="04090003" w:tentative="1">
+      <w:start w:val="1"/>
+      <w:numFmt w:val="bullet"/>
+      <w:lvlText w:val="o"/>
+      <w:lvlJc w:val="left"/>
+      <w:pPr>
+        <w:ind w:left="7560" w:hanging="360"/>
+      </w:pPr>
+      <w:rPr>
+        <w:rFonts w:ascii="Courier New" w:hAnsi="Courier New" w:cs="Courier New" w:hint="default"/>
+      </w:rPr>
+    </w:lvl>
+    <w:lvl w:ilvl="8" w:tplc="04090005" w:tentative="1">
+      <w:start w:val="1"/>
+      <w:numFmt w:val="bullet"/>
+      <w:lvlText w:val=""/>
+      <w:lvlJc w:val="left"/>
+      <w:pPr>
+        <w:ind w:left="8280" w:hanging="360"/>
+      </w:pPr>
+      <w:rPr>
+        <w:rFonts w:ascii="Wingdings" w:hAnsi="Wingdings" w:hint="default"/>
+      </w:rPr>
+    </w:lvl>
+  </w:abstractNum>
   <w:num w:numId="1">
     <w:abstractNumId w:val="0"/>
+  </w:num>
+  <w:num w:numId="2">
+    <w:abstractNumId w:val="1"/>
+  </w:num>
+  <w:num w:numId="3">
+    <w:abstractNumId w:val="2"/>
   </w:num>
 </w:numbering>
 </file>

</xml_diff>

<commit_message>
going through circuit flow
</commit_message>
<xml_diff>
--- a/the-circuit-abstraction-chpt-1/the-circuit-abstraction-notes.docx
+++ b/the-circuit-abstraction-chpt-1/the-circuit-abstraction-notes.docx
@@ -6,28 +6,24 @@
       <w:pPr>
         <w:rPr>
           <w:rFonts w:ascii="Times New Roman" w:hAnsi="Times New Roman" w:cs="Times New Roman"/>
-        </w:rPr>
-      </w:pPr>
-      <w:r>
-        <w:rPr>
-          <w:rFonts w:ascii="Times New Roman" w:hAnsi="Times New Roman" w:cs="Times New Roman"/>
+          <w:b/>
+        </w:rPr>
+      </w:pPr>
+      <w:r>
+        <w:rPr>
+          <w:rFonts w:ascii="Times New Roman" w:hAnsi="Times New Roman" w:cs="Times New Roman"/>
+          <w:b/>
         </w:rPr>
         <w:t>1.2</w:t>
       </w:r>
       <w:r>
         <w:rPr>
           <w:rFonts w:ascii="Times New Roman" w:hAnsi="Times New Roman" w:cs="Times New Roman"/>
+          <w:b/>
         </w:rPr>
         <w:tab/>
         <w:t xml:space="preserve"> THE LUMPED CIRCUIT ABSTRACTION</w:t>
       </w:r>
-    </w:p>
-    <w:p>
-      <w:pPr>
-        <w:rPr>
-          <w:rFonts w:ascii="Times New Roman" w:hAnsi="Times New Roman" w:cs="Times New Roman"/>
-        </w:rPr>
-      </w:pPr>
     </w:p>
     <w:p>
       <w:pPr>
@@ -58,17 +54,20 @@
       <w:pPr>
         <w:rPr>
           <w:rFonts w:ascii="Times New Roman" w:hAnsi="Times New Roman" w:cs="Times New Roman"/>
-        </w:rPr>
-      </w:pPr>
-      <w:r>
-        <w:rPr>
-          <w:rFonts w:ascii="Times New Roman" w:hAnsi="Times New Roman" w:cs="Times New Roman"/>
+          <w:b/>
+        </w:rPr>
+      </w:pPr>
+      <w:r>
+        <w:rPr>
+          <w:rFonts w:ascii="Times New Roman" w:hAnsi="Times New Roman" w:cs="Times New Roman"/>
+          <w:b/>
         </w:rPr>
         <w:t xml:space="preserve">1.3 </w:t>
       </w:r>
       <w:r>
         <w:rPr>
           <w:rFonts w:ascii="Times New Roman" w:hAnsi="Times New Roman" w:cs="Times New Roman"/>
+          <w:b/>
         </w:rPr>
         <w:tab/>
         <w:t>THE LUMPED MATTER DISCIPLINE</w:t>
@@ -442,6 +441,7 @@
           <w:szCs w:val="21"/>
           <w:shd w:val="clear" w:color="auto" w:fill="FFFFFF"/>
         </w:rPr>
+        <w:lastRenderedPageBreak/>
         <w:t xml:space="preserve"> A </w:t>
       </w:r>
       <w:r>
@@ -704,24 +704,25 @@
           <w:rFonts w:ascii="Times New Roman" w:eastAsia="Times New Roman" w:hAnsi="Times New Roman" w:cs="Times New Roman"/>
         </w:rPr>
       </w:pPr>
-      <w:bookmarkStart w:id="0" w:name="_GoBack"/>
-      <w:bookmarkEnd w:id="0"/>
-    </w:p>
-    <w:p>
-      <w:pPr>
-        <w:rPr>
-          <w:rFonts w:ascii="Times New Roman" w:eastAsia="Times New Roman" w:hAnsi="Times New Roman" w:cs="Times New Roman"/>
-        </w:rPr>
-      </w:pPr>
-      <w:r>
-        <w:rPr>
-          <w:rFonts w:ascii="Times New Roman" w:eastAsia="Times New Roman" w:hAnsi="Times New Roman" w:cs="Times New Roman"/>
+    </w:p>
+    <w:p>
+      <w:pPr>
+        <w:rPr>
+          <w:rFonts w:ascii="Times New Roman" w:eastAsia="Times New Roman" w:hAnsi="Times New Roman" w:cs="Times New Roman"/>
+          <w:b/>
+        </w:rPr>
+      </w:pPr>
+      <w:r>
+        <w:rPr>
+          <w:rFonts w:ascii="Times New Roman" w:eastAsia="Times New Roman" w:hAnsi="Times New Roman" w:cs="Times New Roman"/>
+          <w:b/>
         </w:rPr>
         <w:t xml:space="preserve">1.5 </w:t>
       </w:r>
       <w:r>
         <w:rPr>
           <w:rFonts w:ascii="Times New Roman" w:eastAsia="Times New Roman" w:hAnsi="Times New Roman" w:cs="Times New Roman"/>
+          <w:b/>
         </w:rPr>
         <w:tab/>
         <w:t>PRACTICAL TWO-TERMINAL ELEMENTS</w:t>
@@ -732,11 +733,13 @@
         <w:ind w:firstLine="720"/>
         <w:rPr>
           <w:rFonts w:ascii="Times New Roman" w:eastAsia="Times New Roman" w:hAnsi="Times New Roman" w:cs="Times New Roman"/>
-        </w:rPr>
-      </w:pPr>
-      <w:r>
-        <w:rPr>
-          <w:rFonts w:ascii="Times New Roman" w:eastAsia="Times New Roman" w:hAnsi="Times New Roman" w:cs="Times New Roman"/>
+          <w:b/>
+        </w:rPr>
+      </w:pPr>
+      <w:r>
+        <w:rPr>
+          <w:rFonts w:ascii="Times New Roman" w:eastAsia="Times New Roman" w:hAnsi="Times New Roman" w:cs="Times New Roman"/>
+          <w:b/>
         </w:rPr>
         <w:t>1.5.1 BATTERIES</w:t>
       </w:r>
@@ -866,21 +869,7 @@
         <w:rPr>
           <w:rFonts w:ascii="Times New Roman" w:eastAsia="Times New Roman" w:hAnsi="Times New Roman" w:cs="Times New Roman"/>
         </w:rPr>
-        <w:t xml:space="preserve">If a constant amount of power p is delivered over an interval </w:t>
-      </w:r>
-      <w:proofErr w:type="gramStart"/>
-      <w:r>
-        <w:rPr>
-          <w:rFonts w:ascii="Times New Roman" w:eastAsia="Times New Roman" w:hAnsi="Times New Roman" w:cs="Times New Roman"/>
-        </w:rPr>
-        <w:t>T ,</w:t>
-      </w:r>
-      <w:proofErr w:type="gramEnd"/>
-      <w:r>
-        <w:rPr>
-          <w:rFonts w:ascii="Times New Roman" w:eastAsia="Times New Roman" w:hAnsi="Times New Roman" w:cs="Times New Roman"/>
-        </w:rPr>
-        <w:t xml:space="preserve"> the energy w supplied is</w:t>
+        <w:t>If a constant amount of power p is delivered over an interval T , the energy w supplied is</w:t>
       </w:r>
       <w:r>
         <w:rPr>
@@ -907,193 +896,181 @@
           <w:rFonts w:ascii="Times New Roman" w:eastAsia="Times New Roman" w:hAnsi="Times New Roman" w:cs="Times New Roman"/>
           <w:highlight w:val="green"/>
         </w:rPr>
-        <w:t xml:space="preserve">w = </w:t>
-      </w:r>
-      <w:proofErr w:type="spellStart"/>
-      <w:r>
-        <w:rPr>
-          <w:rFonts w:ascii="Times New Roman" w:eastAsia="Times New Roman" w:hAnsi="Times New Roman" w:cs="Times New Roman"/>
+        <w:t>w = pT</w:t>
+      </w:r>
+    </w:p>
+    <w:p>
+      <w:pPr>
+        <w:ind w:left="1440" w:hanging="720"/>
+        <w:rPr>
+          <w:rFonts w:ascii="Times New Roman" w:hAnsi="Times New Roman" w:cs="Times New Roman"/>
+        </w:rPr>
+      </w:pPr>
+      <w:r>
+        <w:rPr>
+          <w:rFonts w:ascii="Times New Roman" w:hAnsi="Times New Roman" w:cs="Times New Roman"/>
+        </w:rPr>
+        <w:t>d.</w:t>
+      </w:r>
+      <w:r>
+        <w:rPr>
+          <w:rFonts w:ascii="Times New Roman" w:hAnsi="Times New Roman" w:cs="Times New Roman"/>
+        </w:rPr>
+        <w:tab/>
+        <w:t xml:space="preserve">If you want to increase the battery’s capacity </w:t>
+      </w:r>
+      <w:r>
+        <w:rPr>
+          <w:rFonts w:ascii="Times New Roman" w:hAnsi="Times New Roman" w:cs="Times New Roman"/>
+          <w:b/>
+        </w:rPr>
+        <w:t>without increasing the voltage</w:t>
+      </w:r>
+      <w:r>
+        <w:rPr>
+          <w:rFonts w:ascii="Times New Roman" w:hAnsi="Times New Roman" w:cs="Times New Roman"/>
+        </w:rPr>
+        <w:t xml:space="preserve">, connect the battery in </w:t>
+      </w:r>
+      <w:r>
+        <w:rPr>
+          <w:rFonts w:ascii="Times New Roman" w:hAnsi="Times New Roman" w:cs="Times New Roman"/>
+          <w:b/>
+        </w:rPr>
+        <w:t>parallel</w:t>
+      </w:r>
+      <w:r>
+        <w:rPr>
+          <w:rFonts w:ascii="Times New Roman" w:hAnsi="Times New Roman" w:cs="Times New Roman"/>
+        </w:rPr>
+        <w:t xml:space="preserve">. </w:t>
+      </w:r>
+    </w:p>
+    <w:p>
+      <w:pPr>
+        <w:rPr>
+          <w:rFonts w:ascii="Times New Roman" w:hAnsi="Times New Roman" w:cs="Times New Roman"/>
+        </w:rPr>
+      </w:pPr>
+      <w:r>
+        <w:rPr>
+          <w:rFonts w:ascii="Times New Roman" w:hAnsi="Times New Roman" w:cs="Times New Roman"/>
+        </w:rPr>
+        <w:tab/>
+      </w:r>
+      <w:r>
+        <w:rPr>
+          <w:rFonts w:ascii="Times New Roman" w:hAnsi="Times New Roman" w:cs="Times New Roman"/>
+        </w:rPr>
+        <w:tab/>
+      </w:r>
+    </w:p>
+    <w:p>
+      <w:pPr>
+        <w:rPr>
+          <w:rFonts w:ascii="Times New Roman" w:hAnsi="Times New Roman" w:cs="Times New Roman"/>
+        </w:rPr>
+      </w:pPr>
+      <w:r>
+        <w:rPr>
+          <w:rFonts w:ascii="Times New Roman" w:hAnsi="Times New Roman" w:cs="Times New Roman"/>
+        </w:rPr>
+        <w:tab/>
+      </w:r>
+      <w:r>
+        <w:rPr>
+          <w:rFonts w:ascii="Times New Roman" w:hAnsi="Times New Roman" w:cs="Times New Roman"/>
+        </w:rPr>
+        <w:tab/>
+        <w:t xml:space="preserve">If you want to keep the </w:t>
+      </w:r>
+      <w:r>
+        <w:rPr>
+          <w:rFonts w:ascii="Times New Roman" w:hAnsi="Times New Roman" w:cs="Times New Roman"/>
+          <w:b/>
+        </w:rPr>
+        <w:t>current the same</w:t>
+      </w:r>
+      <w:r>
+        <w:rPr>
+          <w:rFonts w:ascii="Times New Roman" w:hAnsi="Times New Roman" w:cs="Times New Roman"/>
+        </w:rPr>
+        <w:t xml:space="preserve"> in a cell, connect the batteries in </w:t>
+      </w:r>
+      <w:r>
+        <w:rPr>
+          <w:rFonts w:ascii="Times New Roman" w:hAnsi="Times New Roman" w:cs="Times New Roman"/>
+          <w:b/>
+        </w:rPr>
+        <w:t>series</w:t>
+      </w:r>
+      <w:r>
+        <w:rPr>
+          <w:rFonts w:ascii="Times New Roman" w:hAnsi="Times New Roman" w:cs="Times New Roman"/>
+        </w:rPr>
+        <w:t>.</w:t>
+      </w:r>
+    </w:p>
+    <w:p>
+      <w:pPr>
+        <w:rPr>
+          <w:rFonts w:ascii="Times New Roman" w:hAnsi="Times New Roman" w:cs="Times New Roman"/>
+        </w:rPr>
+      </w:pPr>
+    </w:p>
+    <w:p>
+      <w:pPr>
+        <w:rPr>
+          <w:rFonts w:ascii="Times New Roman" w:hAnsi="Times New Roman" w:cs="Times New Roman"/>
+          <w:b/>
+        </w:rPr>
+      </w:pPr>
+      <w:r>
+        <w:rPr>
+          <w:rFonts w:ascii="Times New Roman" w:hAnsi="Times New Roman" w:cs="Times New Roman"/>
+          <w:b/>
+        </w:rPr>
+        <w:tab/>
+        <w:t>1.5.2 LINEAR RESISTORS</w:t>
+      </w:r>
+    </w:p>
+    <w:p>
+      <w:pPr>
+        <w:rPr>
+          <w:rFonts w:ascii="Times New Roman" w:hAnsi="Times New Roman" w:cs="Times New Roman"/>
+        </w:rPr>
+      </w:pPr>
+      <w:r>
+        <w:rPr>
+          <w:rFonts w:ascii="Times New Roman" w:hAnsi="Times New Roman" w:cs="Times New Roman"/>
+        </w:rPr>
+        <w:tab/>
+      </w:r>
+    </w:p>
+    <w:p>
+      <w:pPr>
+        <w:rPr>
+          <w:rFonts w:ascii="Times New Roman" w:hAnsi="Times New Roman" w:cs="Times New Roman"/>
+        </w:rPr>
+      </w:pPr>
+      <w:r>
+        <w:rPr>
+          <w:rFonts w:ascii="Times New Roman" w:hAnsi="Times New Roman" w:cs="Times New Roman"/>
+        </w:rPr>
+        <w:tab/>
+        <w:t xml:space="preserve">a. </w:t>
+      </w:r>
+      <w:r>
+        <w:rPr>
+          <w:rFonts w:ascii="Times New Roman" w:hAnsi="Times New Roman" w:cs="Times New Roman"/>
+        </w:rPr>
+        <w:tab/>
+      </w:r>
+      <w:r>
+        <w:rPr>
+          <w:rFonts w:ascii="Times New Roman" w:hAnsi="Times New Roman" w:cs="Times New Roman"/>
           <w:highlight w:val="green"/>
         </w:rPr>
-        <w:t>pT</w:t>
-      </w:r>
-      <w:proofErr w:type="spellEnd"/>
-    </w:p>
-    <w:p>
-      <w:pPr>
-        <w:ind w:left="1440" w:hanging="720"/>
-        <w:rPr>
-          <w:rFonts w:ascii="Times New Roman" w:hAnsi="Times New Roman" w:cs="Times New Roman"/>
-        </w:rPr>
-      </w:pPr>
-      <w:r>
-        <w:rPr>
-          <w:rFonts w:ascii="Times New Roman" w:hAnsi="Times New Roman" w:cs="Times New Roman"/>
-        </w:rPr>
-        <w:t>d.</w:t>
-      </w:r>
-      <w:r>
-        <w:rPr>
-          <w:rFonts w:ascii="Times New Roman" w:hAnsi="Times New Roman" w:cs="Times New Roman"/>
-        </w:rPr>
-        <w:tab/>
-        <w:t xml:space="preserve">If you want to increase the battery’s capacity </w:t>
-      </w:r>
-      <w:r>
-        <w:rPr>
-          <w:rFonts w:ascii="Times New Roman" w:hAnsi="Times New Roman" w:cs="Times New Roman"/>
-          <w:b/>
-        </w:rPr>
-        <w:t>without increasing the voltage</w:t>
-      </w:r>
-      <w:r>
-        <w:rPr>
-          <w:rFonts w:ascii="Times New Roman" w:hAnsi="Times New Roman" w:cs="Times New Roman"/>
-        </w:rPr>
-        <w:t xml:space="preserve">, connect the battery in </w:t>
-      </w:r>
-      <w:r>
-        <w:rPr>
-          <w:rFonts w:ascii="Times New Roman" w:hAnsi="Times New Roman" w:cs="Times New Roman"/>
-          <w:b/>
-        </w:rPr>
-        <w:t>parallel</w:t>
-      </w:r>
-      <w:r>
-        <w:rPr>
-          <w:rFonts w:ascii="Times New Roman" w:hAnsi="Times New Roman" w:cs="Times New Roman"/>
-        </w:rPr>
-        <w:t xml:space="preserve">. </w:t>
-      </w:r>
-    </w:p>
-    <w:p>
-      <w:pPr>
-        <w:rPr>
-          <w:rFonts w:ascii="Times New Roman" w:hAnsi="Times New Roman" w:cs="Times New Roman"/>
-        </w:rPr>
-      </w:pPr>
-      <w:r>
-        <w:rPr>
-          <w:rFonts w:ascii="Times New Roman" w:hAnsi="Times New Roman" w:cs="Times New Roman"/>
-        </w:rPr>
-        <w:tab/>
-      </w:r>
-      <w:r>
-        <w:rPr>
-          <w:rFonts w:ascii="Times New Roman" w:hAnsi="Times New Roman" w:cs="Times New Roman"/>
-        </w:rPr>
-        <w:tab/>
-      </w:r>
-    </w:p>
-    <w:p>
-      <w:pPr>
-        <w:rPr>
-          <w:rFonts w:ascii="Times New Roman" w:hAnsi="Times New Roman" w:cs="Times New Roman"/>
-        </w:rPr>
-      </w:pPr>
-      <w:r>
-        <w:rPr>
-          <w:rFonts w:ascii="Times New Roman" w:hAnsi="Times New Roman" w:cs="Times New Roman"/>
-        </w:rPr>
-        <w:tab/>
-      </w:r>
-      <w:r>
-        <w:rPr>
-          <w:rFonts w:ascii="Times New Roman" w:hAnsi="Times New Roman" w:cs="Times New Roman"/>
-        </w:rPr>
-        <w:tab/>
-        <w:t xml:space="preserve">If you want to keep the </w:t>
-      </w:r>
-      <w:r>
-        <w:rPr>
-          <w:rFonts w:ascii="Times New Roman" w:hAnsi="Times New Roman" w:cs="Times New Roman"/>
-          <w:b/>
-        </w:rPr>
-        <w:t>current the same</w:t>
-      </w:r>
-      <w:r>
-        <w:rPr>
-          <w:rFonts w:ascii="Times New Roman" w:hAnsi="Times New Roman" w:cs="Times New Roman"/>
-        </w:rPr>
-        <w:t xml:space="preserve"> in a cell, connect the batteries in </w:t>
-      </w:r>
-      <w:r>
-        <w:rPr>
-          <w:rFonts w:ascii="Times New Roman" w:hAnsi="Times New Roman" w:cs="Times New Roman"/>
-          <w:b/>
-        </w:rPr>
-        <w:t>series</w:t>
-      </w:r>
-      <w:r>
-        <w:rPr>
-          <w:rFonts w:ascii="Times New Roman" w:hAnsi="Times New Roman" w:cs="Times New Roman"/>
-        </w:rPr>
-        <w:t>.</w:t>
-      </w:r>
-    </w:p>
-    <w:p>
-      <w:pPr>
-        <w:rPr>
-          <w:rFonts w:ascii="Times New Roman" w:hAnsi="Times New Roman" w:cs="Times New Roman"/>
-        </w:rPr>
-      </w:pPr>
-    </w:p>
-    <w:p>
-      <w:pPr>
-        <w:rPr>
-          <w:rFonts w:ascii="Times New Roman" w:hAnsi="Times New Roman" w:cs="Times New Roman"/>
-        </w:rPr>
-      </w:pPr>
-      <w:r>
-        <w:rPr>
-          <w:rFonts w:ascii="Times New Roman" w:hAnsi="Times New Roman" w:cs="Times New Roman"/>
-        </w:rPr>
-        <w:tab/>
-      </w:r>
-      <w:r>
-        <w:rPr>
-          <w:rFonts w:ascii="Times New Roman" w:hAnsi="Times New Roman" w:cs="Times New Roman"/>
-        </w:rPr>
-        <w:t>1.5.2 LINEAR RESISTORS</w:t>
-      </w:r>
-    </w:p>
-    <w:p>
-      <w:pPr>
-        <w:rPr>
-          <w:rFonts w:ascii="Times New Roman" w:hAnsi="Times New Roman" w:cs="Times New Roman"/>
-        </w:rPr>
-      </w:pPr>
-      <w:r>
-        <w:rPr>
-          <w:rFonts w:ascii="Times New Roman" w:hAnsi="Times New Roman" w:cs="Times New Roman"/>
-        </w:rPr>
-        <w:tab/>
-      </w:r>
-    </w:p>
-    <w:p>
-      <w:pPr>
-        <w:rPr>
-          <w:rFonts w:ascii="Times New Roman" w:hAnsi="Times New Roman" w:cs="Times New Roman"/>
-        </w:rPr>
-      </w:pPr>
-      <w:r>
-        <w:rPr>
-          <w:rFonts w:ascii="Times New Roman" w:hAnsi="Times New Roman" w:cs="Times New Roman"/>
-        </w:rPr>
-        <w:tab/>
-        <w:t xml:space="preserve">a. </w:t>
-      </w:r>
-      <w:r>
-        <w:rPr>
-          <w:rFonts w:ascii="Times New Roman" w:hAnsi="Times New Roman" w:cs="Times New Roman"/>
-        </w:rPr>
-        <w:tab/>
-      </w:r>
-      <w:r>
-        <w:rPr>
-          <w:rFonts w:ascii="Times New Roman" w:hAnsi="Times New Roman" w:cs="Times New Roman"/>
-          <w:highlight w:val="green"/>
-        </w:rPr>
         <w:t>R = ρ*l/a</w:t>
       </w:r>
       <w:r>
@@ -1118,21 +1095,7 @@
         <w:rPr>
           <w:rFonts w:ascii="Times New Roman" w:hAnsi="Times New Roman" w:cs="Times New Roman"/>
         </w:rPr>
-        <w:t xml:space="preserve"> piece </w:t>
-      </w:r>
-      <w:proofErr w:type="spellStart"/>
-      <w:r>
-        <w:rPr>
-          <w:rFonts w:ascii="Times New Roman" w:hAnsi="Times New Roman" w:cs="Times New Roman"/>
-        </w:rPr>
-        <w:t>satisifies</w:t>
-      </w:r>
-      <w:proofErr w:type="spellEnd"/>
-      <w:r>
-        <w:rPr>
-          <w:rFonts w:ascii="Times New Roman" w:hAnsi="Times New Roman" w:cs="Times New Roman"/>
-        </w:rPr>
-        <w:t xml:space="preserve"> the LMD</w:t>
+        <w:t xml:space="preserve"> piece satisifies the LMD</w:t>
       </w:r>
       <w:r>
         <w:rPr>
@@ -1237,21 +1200,7 @@
         <w:rPr>
           <w:rFonts w:ascii="Times New Roman" w:hAnsi="Times New Roman" w:cs="Times New Roman"/>
         </w:rPr>
-        <w:t xml:space="preserve">Similarly, the resistance of a cuboid shaped resistor with length </w:t>
-      </w:r>
-      <w:proofErr w:type="gramStart"/>
-      <w:r>
-        <w:rPr>
-          <w:rFonts w:ascii="Times New Roman" w:hAnsi="Times New Roman" w:cs="Times New Roman"/>
-        </w:rPr>
-        <w:t>l ,</w:t>
-      </w:r>
-      <w:proofErr w:type="gramEnd"/>
-      <w:r>
-        <w:rPr>
-          <w:rFonts w:ascii="Times New Roman" w:hAnsi="Times New Roman" w:cs="Times New Roman"/>
-        </w:rPr>
-        <w:t xml:space="preserve"> width w , and </w:t>
+        <w:t xml:space="preserve">Similarly, the resistance of a cuboid shaped resistor with length l , width w , and </w:t>
       </w:r>
       <w:r>
         <w:rPr>
@@ -1264,17 +1213,408 @@
           <w:rFonts w:ascii="Times New Roman" w:hAnsi="Times New Roman" w:cs="Times New Roman"/>
           <w:highlight w:val="green"/>
         </w:rPr>
-        <w:t>R = ρ*l/</w:t>
-      </w:r>
-      <w:proofErr w:type="spellStart"/>
+        <w:t>R = ρ*l/wh</w:t>
+      </w:r>
+    </w:p>
+    <w:p>
+      <w:pPr>
+        <w:ind w:left="1440" w:hanging="720"/>
+        <w:rPr>
+          <w:rFonts w:ascii="Times New Roman" w:hAnsi="Times New Roman" w:cs="Times New Roman"/>
+        </w:rPr>
+      </w:pPr>
+    </w:p>
+    <w:p>
+      <w:pPr>
+        <w:ind w:left="1440" w:hanging="720"/>
+        <w:rPr>
+          <w:rFonts w:ascii="Times New Roman" w:hAnsi="Times New Roman" w:cs="Times New Roman"/>
+        </w:rPr>
+      </w:pPr>
+      <w:r>
+        <w:rPr>
+          <w:rFonts w:ascii="Times New Roman" w:hAnsi="Times New Roman" w:cs="Times New Roman"/>
+        </w:rPr>
+        <w:t>c.</w:t>
+      </w:r>
+      <w:r>
+        <w:rPr>
+          <w:rFonts w:ascii="Times New Roman" w:hAnsi="Times New Roman" w:cs="Times New Roman"/>
+        </w:rPr>
+        <w:tab/>
+        <w:t>Limiting cases for linear resistors:</w:t>
+      </w:r>
+    </w:p>
+    <w:p>
+      <w:pPr>
+        <w:ind w:left="1440" w:hanging="720"/>
+        <w:rPr>
+          <w:rFonts w:ascii="Times New Roman" w:hAnsi="Times New Roman" w:cs="Times New Roman"/>
+        </w:rPr>
+      </w:pPr>
+      <w:r>
+        <w:rPr>
+          <w:rFonts w:ascii="Times New Roman" w:hAnsi="Times New Roman" w:cs="Times New Roman"/>
+        </w:rPr>
+        <w:tab/>
+      </w:r>
+      <w:r>
+        <w:rPr>
+          <w:rFonts w:ascii="Times New Roman" w:hAnsi="Times New Roman" w:cs="Times New Roman"/>
+          <w:b/>
+        </w:rPr>
+        <w:t>open circuits</w:t>
+      </w:r>
+      <w:r>
+        <w:rPr>
+          <w:rFonts w:ascii="Times New Roman" w:hAnsi="Times New Roman" w:cs="Times New Roman"/>
+        </w:rPr>
+        <w:t xml:space="preserve">: </w:t>
+      </w:r>
+      <w:r>
+        <w:rPr>
+          <w:rFonts w:ascii="Times New Roman" w:hAnsi="Times New Roman" w:cs="Times New Roman"/>
+        </w:rPr>
+        <w:t xml:space="preserve">R </w:t>
+      </w:r>
+      <w:r>
+        <w:rPr>
+          <w:rFonts w:ascii="Times New Roman" w:hAnsi="Times New Roman" w:cs="Times New Roman"/>
+        </w:rPr>
+        <w:sym w:font="Wingdings" w:char="F0E0"/>
+      </w:r>
+      <w:r>
+        <w:rPr>
+          <w:rFonts w:ascii="Times New Roman" w:hAnsi="Times New Roman" w:cs="Times New Roman"/>
+        </w:rPr>
+        <w:t xml:space="preserve">  infinity  (no current can flow through a circuit.)</w:t>
+      </w:r>
+    </w:p>
+    <w:p>
+      <w:pPr>
+        <w:ind w:left="1440" w:hanging="720"/>
+        <w:rPr>
+          <w:rFonts w:ascii="Times New Roman" w:hAnsi="Times New Roman" w:cs="Times New Roman"/>
+        </w:rPr>
+      </w:pPr>
+      <w:r>
+        <w:rPr>
+          <w:rFonts w:ascii="Times New Roman" w:hAnsi="Times New Roman" w:cs="Times New Roman"/>
+          <w:b/>
+        </w:rPr>
+        <w:tab/>
+        <w:t>close circuits</w:t>
+      </w:r>
+      <w:r>
+        <w:rPr>
+          <w:rFonts w:ascii="Times New Roman" w:hAnsi="Times New Roman" w:cs="Times New Roman"/>
+        </w:rPr>
+        <w:t>:</w:t>
+      </w:r>
+      <w:r>
+        <w:rPr>
+          <w:rFonts w:ascii="Times New Roman" w:hAnsi="Times New Roman" w:cs="Times New Roman"/>
+        </w:rPr>
+        <w:t xml:space="preserve"> aka. Short circuit:  R </w:t>
+      </w:r>
+      <w:r>
+        <w:rPr>
+          <w:rFonts w:ascii="Times New Roman" w:hAnsi="Times New Roman" w:cs="Times New Roman"/>
+        </w:rPr>
+        <w:sym w:font="Wingdings" w:char="F0E0"/>
+      </w:r>
+      <w:r>
+        <w:rPr>
+          <w:rFonts w:ascii="Times New Roman" w:hAnsi="Times New Roman" w:cs="Times New Roman"/>
+        </w:rPr>
+        <w:t xml:space="preserve"> 0 (tons of current can flow through)</w:t>
+      </w:r>
+    </w:p>
+    <w:p>
+      <w:pPr>
+        <w:rPr>
+          <w:rFonts w:ascii="Times New Roman" w:hAnsi="Times New Roman" w:cs="Times New Roman"/>
+        </w:rPr>
+      </w:pPr>
+    </w:p>
+    <w:p>
+      <w:pPr>
+        <w:rPr>
+          <w:rFonts w:ascii="Times New Roman" w:hAnsi="Times New Roman" w:cs="Times New Roman"/>
+          <w:b/>
+        </w:rPr>
+      </w:pPr>
+      <w:r>
+        <w:rPr>
+          <w:rFonts w:ascii="Times New Roman" w:hAnsi="Times New Roman" w:cs="Times New Roman"/>
+          <w:b/>
+        </w:rPr>
+        <w:t xml:space="preserve">1.5.3 </w:t>
+      </w:r>
+      <w:r>
+        <w:rPr>
+          <w:rFonts w:ascii="Times New Roman" w:hAnsi="Times New Roman" w:cs="Times New Roman"/>
+          <w:b/>
+        </w:rPr>
+        <w:tab/>
+        <w:t>ASSOCIATED VARIABLES CONVENTION</w:t>
+      </w:r>
+    </w:p>
+    <w:p>
+      <w:pPr>
+        <w:ind w:left="1440" w:hanging="720"/>
+        <w:rPr>
+          <w:rFonts w:ascii="Times New Roman" w:hAnsi="Times New Roman" w:cs="Times New Roman"/>
+        </w:rPr>
+      </w:pPr>
+      <w:r>
+        <w:rPr>
+          <w:rFonts w:ascii="Times New Roman" w:hAnsi="Times New Roman" w:cs="Times New Roman"/>
+        </w:rPr>
+        <w:t>a.</w:t>
+      </w:r>
+      <w:r>
+        <w:rPr>
+          <w:rFonts w:ascii="Times New Roman" w:hAnsi="Times New Roman" w:cs="Times New Roman"/>
+        </w:rPr>
+        <w:tab/>
+        <w:t>E</w:t>
+      </w:r>
+      <w:r>
+        <w:rPr>
+          <w:rFonts w:ascii="Times New Roman" w:hAnsi="Times New Roman" w:cs="Times New Roman"/>
+        </w:rPr>
+        <w:t>nergy</w:t>
+      </w:r>
+      <w:r>
+        <w:rPr>
+          <w:rFonts w:ascii="Times New Roman" w:hAnsi="Times New Roman" w:cs="Times New Roman"/>
+        </w:rPr>
+        <w:t xml:space="preserve"> that</w:t>
+      </w:r>
+      <w:r>
+        <w:rPr>
+          <w:rFonts w:ascii="Times New Roman" w:hAnsi="Times New Roman" w:cs="Times New Roman"/>
+        </w:rPr>
+        <w:t xml:space="preserve"> </w:t>
+      </w:r>
+      <w:r>
+        <w:rPr>
+          <w:rFonts w:ascii="Times New Roman" w:hAnsi="Times New Roman" w:cs="Times New Roman"/>
+        </w:rPr>
+        <w:t>is</w:t>
+      </w:r>
+      <w:r>
+        <w:rPr>
+          <w:rFonts w:ascii="Times New Roman" w:hAnsi="Times New Roman" w:cs="Times New Roman"/>
+        </w:rPr>
+        <w:t xml:space="preserve"> </w:t>
+      </w:r>
+      <w:r>
+        <w:rPr>
+          <w:rFonts w:ascii="Times New Roman" w:hAnsi="Times New Roman" w:cs="Times New Roman"/>
+        </w:rPr>
+        <w:t>pumped</w:t>
+      </w:r>
+      <w:r>
+        <w:rPr>
+          <w:rFonts w:ascii="Times New Roman" w:hAnsi="Times New Roman" w:cs="Times New Roman"/>
+        </w:rPr>
+        <w:t xml:space="preserve"> </w:t>
+      </w:r>
+      <w:r>
+        <w:rPr>
+          <w:rFonts w:ascii="Times New Roman" w:hAnsi="Times New Roman" w:cs="Times New Roman"/>
+        </w:rPr>
+        <w:t>into</w:t>
+      </w:r>
+      <w:r>
+        <w:rPr>
+          <w:rFonts w:ascii="Times New Roman" w:hAnsi="Times New Roman" w:cs="Times New Roman"/>
+        </w:rPr>
+        <w:t xml:space="preserve"> </w:t>
+      </w:r>
+      <w:r>
+        <w:rPr>
+          <w:rFonts w:ascii="Times New Roman" w:hAnsi="Times New Roman" w:cs="Times New Roman"/>
+        </w:rPr>
+        <w:t>an</w:t>
+      </w:r>
+      <w:r>
+        <w:rPr>
+          <w:rFonts w:ascii="Times New Roman" w:hAnsi="Times New Roman" w:cs="Times New Roman"/>
+        </w:rPr>
+        <w:t xml:space="preserve"> </w:t>
+      </w:r>
+      <w:r>
+        <w:rPr>
+          <w:rFonts w:ascii="Times New Roman" w:hAnsi="Times New Roman" w:cs="Times New Roman"/>
+        </w:rPr>
+        <w:t xml:space="preserve">element </w:t>
+      </w:r>
+      <w:r>
+        <w:rPr>
+          <w:rFonts w:ascii="Times New Roman" w:hAnsi="Times New Roman" w:cs="Times New Roman"/>
+        </w:rPr>
+        <w:t xml:space="preserve">is considered </w:t>
+      </w:r>
+      <w:r>
+        <w:rPr>
+          <w:rFonts w:ascii="Times New Roman" w:hAnsi="Times New Roman" w:cs="Times New Roman"/>
+        </w:rPr>
+        <w:t>(</w:t>
+      </w:r>
+      <w:r>
+        <w:rPr>
+          <w:rFonts w:ascii="Times New Roman" w:hAnsi="Times New Roman" w:cs="Times New Roman"/>
+        </w:rPr>
+        <w:t>+</w:t>
+      </w:r>
+      <w:r>
+        <w:rPr>
+          <w:rFonts w:ascii="Times New Roman" w:hAnsi="Times New Roman" w:cs="Times New Roman"/>
+        </w:rPr>
+        <w:t>)</w:t>
+      </w:r>
+      <w:r>
+        <w:rPr>
+          <w:rFonts w:ascii="Times New Roman" w:hAnsi="Times New Roman" w:cs="Times New Roman"/>
+        </w:rPr>
+        <w:t xml:space="preserve"> </w:t>
+      </w:r>
+      <w:r>
+        <w:rPr>
+          <w:rFonts w:ascii="Times New Roman" w:hAnsi="Times New Roman" w:cs="Times New Roman"/>
+        </w:rPr>
+        <w:t>when a positive current i is directed into the voltage terminal marked positive.</w:t>
+      </w:r>
+    </w:p>
+    <w:p>
+      <w:pPr>
+        <w:ind w:left="1440" w:hanging="720"/>
+        <w:rPr>
+          <w:rFonts w:ascii="Times New Roman" w:hAnsi="Times New Roman" w:cs="Times New Roman"/>
+        </w:rPr>
+      </w:pPr>
+      <w:r>
+        <w:rPr>
+          <w:rFonts w:ascii="Times New Roman" w:hAnsi="Times New Roman" w:cs="Times New Roman"/>
+        </w:rPr>
+        <w:t>b.</w:t>
+      </w:r>
+      <w:r>
+        <w:rPr>
+          <w:rFonts w:ascii="Times New Roman" w:hAnsi="Times New Roman" w:cs="Times New Roman"/>
+        </w:rPr>
+        <w:tab/>
+        <w:t>When current goes away from the po</w:t>
+      </w:r>
+      <w:r>
+        <w:rPr>
+          <w:rFonts w:ascii="Times New Roman" w:hAnsi="Times New Roman" w:cs="Times New Roman"/>
+        </w:rPr>
+        <w:t>sitive terminal, energy is (-).</w:t>
+      </w:r>
+    </w:p>
+    <w:p>
+      <w:pPr>
+        <w:ind w:left="1440" w:hanging="720"/>
+        <w:rPr>
+          <w:rFonts w:ascii="Times New Roman" w:hAnsi="Times New Roman" w:cs="Times New Roman"/>
+        </w:rPr>
+      </w:pPr>
+      <w:r>
+        <w:rPr>
+          <w:rFonts w:ascii="Times New Roman" w:hAnsi="Times New Roman" w:cs="Times New Roman"/>
+        </w:rPr>
+        <w:t>c.</w:t>
+      </w:r>
+      <w:r>
+        <w:rPr>
+          <w:rFonts w:ascii="Times New Roman" w:hAnsi="Times New Roman" w:cs="Times New Roman"/>
+        </w:rPr>
+        <w:tab/>
+        <w:t>Current is defined as entering the + and exiting – terminal.</w:t>
+      </w:r>
+    </w:p>
+    <w:p>
+      <w:pPr>
+        <w:ind w:left="1440" w:hanging="720"/>
+        <w:rPr>
+          <w:rFonts w:ascii="Times New Roman" w:hAnsi="Times New Roman" w:cs="Times New Roman"/>
+        </w:rPr>
+      </w:pPr>
+    </w:p>
+    <w:p>
+      <w:pPr>
+        <w:ind w:left="1440" w:hanging="720"/>
+        <w:rPr>
+          <w:rFonts w:ascii="Times New Roman" w:hAnsi="Times New Roman" w:cs="Times New Roman"/>
+        </w:rPr>
+      </w:pPr>
+      <w:r>
+        <w:rPr>
+          <w:rFonts w:ascii="Times New Roman" w:hAnsi="Times New Roman" w:cs="Times New Roman"/>
+        </w:rPr>
+        <w:t>d.</w:t>
+      </w:r>
+      <w:r>
+        <w:rPr>
+          <w:rFonts w:ascii="Times New Roman" w:hAnsi="Times New Roman" w:cs="Times New Roman"/>
+        </w:rPr>
+        <w:tab/>
+      </w:r>
+      <w:r>
+        <w:rPr>
+          <w:rFonts w:ascii="Times New Roman" w:hAnsi="Times New Roman" w:cs="Times New Roman"/>
+        </w:rPr>
+        <w:t>Power supplied into an element</w:t>
+      </w:r>
+      <w:r>
+        <w:rPr>
+          <w:rFonts w:ascii="Times New Roman" w:hAnsi="Times New Roman" w:cs="Times New Roman"/>
+        </w:rPr>
+        <w:t xml:space="preserve"> or dissipated by ie resistor</w:t>
+      </w:r>
+      <w:r>
+        <w:rPr>
+          <w:rFonts w:ascii="Times New Roman" w:hAnsi="Times New Roman" w:cs="Times New Roman"/>
+        </w:rPr>
+        <w:t>:</w:t>
+      </w:r>
+    </w:p>
+    <w:p>
+      <w:pPr>
+        <w:ind w:left="1440" w:hanging="720"/>
+        <w:rPr>
+          <w:rFonts w:ascii="Times New Roman" w:hAnsi="Times New Roman" w:cs="Times New Roman"/>
+        </w:rPr>
+      </w:pPr>
+      <w:r>
+        <w:rPr>
+          <w:rFonts w:ascii="Times New Roman" w:hAnsi="Times New Roman" w:cs="Times New Roman"/>
+        </w:rPr>
+        <w:tab/>
+      </w:r>
+      <w:r>
+        <w:rPr>
+          <w:rFonts w:ascii="Times New Roman" w:hAnsi="Times New Roman" w:cs="Times New Roman"/>
+        </w:rPr>
+        <w:tab/>
+      </w:r>
       <w:r>
         <w:rPr>
           <w:rFonts w:ascii="Times New Roman" w:hAnsi="Times New Roman" w:cs="Times New Roman"/>
           <w:highlight w:val="green"/>
         </w:rPr>
-        <w:t>wh</w:t>
-      </w:r>
-      <w:proofErr w:type="spellEnd"/>
+        <w:t>p=vi</w:t>
+      </w:r>
+      <w:r>
+        <w:rPr>
+          <w:rFonts w:ascii="Times New Roman" w:hAnsi="Times New Roman" w:cs="Times New Roman"/>
+        </w:rPr>
+        <w:t xml:space="preserve">  units = watts.</w:t>
+      </w:r>
     </w:p>
     <w:p>
       <w:pPr>
@@ -1283,6 +1623,25 @@
           <w:rFonts w:ascii="Times New Roman" w:hAnsi="Times New Roman" w:cs="Times New Roman"/>
         </w:rPr>
       </w:pPr>
+      <w:r>
+        <w:rPr>
+          <w:rFonts w:ascii="Times New Roman" w:hAnsi="Times New Roman" w:cs="Times New Roman"/>
+        </w:rPr>
+        <w:tab/>
+      </w:r>
+      <w:r>
+        <w:rPr>
+          <w:rFonts w:ascii="Times New Roman" w:hAnsi="Times New Roman" w:cs="Times New Roman"/>
+        </w:rPr>
+        <w:tab/>
+      </w:r>
+      <w:r>
+        <w:rPr>
+          <w:rFonts w:ascii="Times New Roman" w:hAnsi="Times New Roman" w:cs="Times New Roman"/>
+          <w:highlight w:val="green"/>
+        </w:rPr>
+        <w:t>p= i^2r</w:t>
+      </w:r>
     </w:p>
     <w:p>
       <w:pPr>
@@ -1295,6 +1654,805 @@
         <w:rPr>
           <w:rFonts w:ascii="Times New Roman" w:hAnsi="Times New Roman" w:cs="Times New Roman"/>
         </w:rPr>
+        <w:tab/>
+      </w:r>
+      <w:r>
+        <w:rPr>
+          <w:rFonts w:ascii="Times New Roman" w:hAnsi="Times New Roman" w:cs="Times New Roman"/>
+        </w:rPr>
+        <w:tab/>
+      </w:r>
+      <w:r>
+        <w:rPr>
+          <w:rFonts w:ascii="Times New Roman" w:hAnsi="Times New Roman" w:cs="Times New Roman"/>
+          <w:highlight w:val="green"/>
+        </w:rPr>
+        <w:t>p= v^2/r</w:t>
+      </w:r>
+    </w:p>
+    <w:p>
+      <w:pPr>
+        <w:ind w:left="1440" w:hanging="720"/>
+        <w:rPr>
+          <w:rFonts w:ascii="Times New Roman" w:hAnsi="Times New Roman" w:cs="Times New Roman"/>
+        </w:rPr>
+      </w:pPr>
+      <w:r>
+        <w:rPr>
+          <w:rFonts w:ascii="Times New Roman" w:hAnsi="Times New Roman" w:cs="Times New Roman"/>
+        </w:rPr>
+        <w:t>e.</w:t>
+      </w:r>
+      <w:r>
+        <w:rPr>
+          <w:rFonts w:ascii="Times New Roman" w:hAnsi="Times New Roman" w:cs="Times New Roman"/>
+        </w:rPr>
+        <w:tab/>
+        <w:t>Charge:</w:t>
+      </w:r>
+    </w:p>
+    <w:p>
+      <w:pPr>
+        <w:ind w:left="1440" w:hanging="720"/>
+        <w:rPr>
+          <w:rFonts w:ascii="Times New Roman" w:hAnsi="Times New Roman" w:cs="Times New Roman"/>
+        </w:rPr>
+      </w:pPr>
+      <w:r>
+        <w:rPr>
+          <w:rFonts w:ascii="Times New Roman" w:hAnsi="Times New Roman" w:cs="Times New Roman"/>
+        </w:rPr>
+        <w:tab/>
+      </w:r>
+      <w:r>
+        <w:rPr>
+          <w:rFonts w:ascii="Times New Roman" w:hAnsi="Times New Roman" w:cs="Times New Roman"/>
+          <w:highlight w:val="green"/>
+        </w:rPr>
+        <w:t>I = q/t</w:t>
+      </w:r>
+    </w:p>
+    <w:p>
+      <w:pPr>
+        <w:ind w:left="1440" w:hanging="720"/>
+        <w:rPr>
+          <w:rFonts w:ascii="Times New Roman" w:hAnsi="Times New Roman" w:cs="Times New Roman"/>
+        </w:rPr>
+      </w:pPr>
+      <w:r>
+        <w:rPr>
+          <w:rFonts w:ascii="Times New Roman" w:hAnsi="Times New Roman" w:cs="Times New Roman"/>
+        </w:rPr>
+        <w:t>f.</w:t>
+      </w:r>
+      <w:r>
+        <w:rPr>
+          <w:rFonts w:ascii="Times New Roman" w:hAnsi="Times New Roman" w:cs="Times New Roman"/>
+        </w:rPr>
+        <w:tab/>
+        <w:t>Volt:</w:t>
+      </w:r>
+    </w:p>
+    <w:p>
+      <w:pPr>
+        <w:shd w:val="clear" w:color="auto" w:fill="FFFFFF"/>
+        <w:rPr>
+          <w:rFonts w:ascii="Times New Roman" w:eastAsia="Times New Roman" w:hAnsi="Times New Roman" w:cs="Times New Roman"/>
+          <w:color w:val="000000" w:themeColor="text1"/>
+        </w:rPr>
+      </w:pPr>
+      <w:r>
+        <w:rPr>
+          <w:rFonts w:ascii="Times New Roman" w:hAnsi="Times New Roman" w:cs="Times New Roman"/>
+        </w:rPr>
+        <w:tab/>
+      </w:r>
+      <w:r>
+        <w:rPr>
+          <w:rFonts w:ascii="Times New Roman" w:hAnsi="Times New Roman" w:cs="Times New Roman"/>
+        </w:rPr>
+        <w:tab/>
+      </w:r>
+      <w:r>
+        <w:rPr>
+          <w:rFonts w:ascii="Times New Roman" w:hAnsi="Times New Roman" w:cs="Times New Roman"/>
+          <w:color w:val="000000" w:themeColor="text1"/>
+        </w:rPr>
+        <w:t xml:space="preserve"> v = q/t (</w:t>
+      </w:r>
+      <w:r>
+        <w:rPr>
+          <w:rFonts w:ascii="Times New Roman" w:eastAsia="Times New Roman" w:hAnsi="Times New Roman" w:cs="Times New Roman"/>
+          <w:color w:val="000000" w:themeColor="text1"/>
+        </w:rPr>
+        <w:t>kg</w:t>
+      </w:r>
+      <w:r>
+        <w:rPr>
+          <w:rFonts w:ascii="MS Mincho" w:eastAsia="MS Mincho" w:hAnsi="MS Mincho" w:cs="MS Mincho"/>
+          <w:color w:val="000000" w:themeColor="text1"/>
+        </w:rPr>
+        <w:t>⋅</w:t>
+      </w:r>
+      <w:r>
+        <w:rPr>
+          <w:rFonts w:ascii="Times New Roman" w:eastAsia="Times New Roman" w:hAnsi="Times New Roman" w:cs="Times New Roman"/>
+          <w:color w:val="000000" w:themeColor="text1"/>
+        </w:rPr>
+        <w:t>m</w:t>
+      </w:r>
+      <w:r>
+        <w:rPr>
+          <w:rFonts w:ascii="Times New Roman" w:eastAsia="Times New Roman" w:hAnsi="Times New Roman" w:cs="Times New Roman"/>
+          <w:color w:val="000000" w:themeColor="text1"/>
+          <w:vertAlign w:val="superscript"/>
+        </w:rPr>
+        <w:t>2</w:t>
+      </w:r>
+      <w:r>
+        <w:rPr>
+          <w:rFonts w:ascii="MS Mincho" w:eastAsia="MS Mincho" w:hAnsi="MS Mincho" w:cs="MS Mincho"/>
+          <w:color w:val="000000" w:themeColor="text1"/>
+        </w:rPr>
+        <w:t>⋅</w:t>
+      </w:r>
+      <w:r>
+        <w:rPr>
+          <w:rFonts w:ascii="Times New Roman" w:eastAsia="Times New Roman" w:hAnsi="Times New Roman" w:cs="Times New Roman"/>
+          <w:color w:val="000000" w:themeColor="text1"/>
+        </w:rPr>
+        <w:t>s</w:t>
+      </w:r>
+      <w:r>
+        <w:rPr>
+          <w:rFonts w:ascii="Times New Roman" w:eastAsia="Times New Roman" w:hAnsi="Times New Roman" w:cs="Times New Roman"/>
+          <w:color w:val="000000" w:themeColor="text1"/>
+          <w:vertAlign w:val="superscript"/>
+        </w:rPr>
+        <w:t>−3</w:t>
+      </w:r>
+      <w:r>
+        <w:rPr>
+          <w:rFonts w:ascii="MS Mincho" w:eastAsia="MS Mincho" w:hAnsi="MS Mincho" w:cs="MS Mincho"/>
+          <w:color w:val="000000" w:themeColor="text1"/>
+        </w:rPr>
+        <w:t>⋅</w:t>
+      </w:r>
+      <w:r>
+        <w:rPr>
+          <w:rFonts w:ascii="Times New Roman" w:eastAsia="Times New Roman" w:hAnsi="Times New Roman" w:cs="Times New Roman"/>
+          <w:color w:val="000000" w:themeColor="text1"/>
+        </w:rPr>
+        <w:t>A</w:t>
+      </w:r>
+      <w:r>
+        <w:rPr>
+          <w:rFonts w:ascii="Times New Roman" w:eastAsia="Times New Roman" w:hAnsi="Times New Roman" w:cs="Times New Roman"/>
+          <w:color w:val="000000" w:themeColor="text1"/>
+          <w:vertAlign w:val="superscript"/>
+        </w:rPr>
+        <w:t>−2</w:t>
+      </w:r>
+      <w:r>
+        <w:rPr>
+          <w:rFonts w:ascii="Times New Roman" w:eastAsia="Times New Roman" w:hAnsi="Times New Roman" w:cs="Times New Roman"/>
+          <w:color w:val="000000" w:themeColor="text1"/>
+        </w:rPr>
+        <w:t>)</w:t>
+      </w:r>
+    </w:p>
+    <w:p>
+      <w:pPr>
+        <w:shd w:val="clear" w:color="auto" w:fill="FFFFFF"/>
+        <w:rPr>
+          <w:rFonts w:ascii="Times New Roman" w:eastAsia="Times New Roman" w:hAnsi="Times New Roman" w:cs="Times New Roman"/>
+          <w:color w:val="000000" w:themeColor="text1"/>
+        </w:rPr>
+      </w:pPr>
+      <w:r>
+        <w:rPr>
+          <w:rFonts w:ascii="Times New Roman" w:eastAsia="Times New Roman" w:hAnsi="Times New Roman" w:cs="Times New Roman"/>
+          <w:color w:val="000000" w:themeColor="text1"/>
+        </w:rPr>
+        <w:tab/>
+      </w:r>
+      <w:r>
+        <w:rPr>
+          <w:rFonts w:ascii="Times New Roman" w:eastAsia="Times New Roman" w:hAnsi="Times New Roman" w:cs="Times New Roman"/>
+          <w:color w:val="000000" w:themeColor="text1"/>
+        </w:rPr>
+        <w:tab/>
+        <w:t xml:space="preserve">v = 1As/s </w:t>
+      </w:r>
+      <w:r>
+        <w:rPr>
+          <w:rFonts w:ascii="Times New Roman" w:hAnsi="Times New Roman" w:cs="Times New Roman"/>
+          <w:color w:val="000000" w:themeColor="text1"/>
+        </w:rPr>
+        <w:t>(</w:t>
+      </w:r>
+      <w:r>
+        <w:rPr>
+          <w:rFonts w:ascii="Times New Roman" w:eastAsia="Times New Roman" w:hAnsi="Times New Roman" w:cs="Times New Roman"/>
+          <w:color w:val="000000" w:themeColor="text1"/>
+        </w:rPr>
+        <w:t>kg</w:t>
+      </w:r>
+      <w:r>
+        <w:rPr>
+          <w:rFonts w:ascii="MS Mincho" w:eastAsia="MS Mincho" w:hAnsi="MS Mincho" w:cs="MS Mincho"/>
+          <w:color w:val="000000" w:themeColor="text1"/>
+        </w:rPr>
+        <w:t>⋅</w:t>
+      </w:r>
+      <w:r>
+        <w:rPr>
+          <w:rFonts w:ascii="Times New Roman" w:eastAsia="Times New Roman" w:hAnsi="Times New Roman" w:cs="Times New Roman"/>
+          <w:color w:val="000000" w:themeColor="text1"/>
+        </w:rPr>
+        <w:t>m</w:t>
+      </w:r>
+      <w:r>
+        <w:rPr>
+          <w:rFonts w:ascii="Times New Roman" w:eastAsia="Times New Roman" w:hAnsi="Times New Roman" w:cs="Times New Roman"/>
+          <w:color w:val="000000" w:themeColor="text1"/>
+          <w:vertAlign w:val="superscript"/>
+        </w:rPr>
+        <w:t>2</w:t>
+      </w:r>
+      <w:r>
+        <w:rPr>
+          <w:rFonts w:ascii="MS Mincho" w:eastAsia="MS Mincho" w:hAnsi="MS Mincho" w:cs="MS Mincho"/>
+          <w:color w:val="000000" w:themeColor="text1"/>
+        </w:rPr>
+        <w:t>⋅</w:t>
+      </w:r>
+      <w:r>
+        <w:rPr>
+          <w:rFonts w:ascii="Times New Roman" w:eastAsia="Times New Roman" w:hAnsi="Times New Roman" w:cs="Times New Roman"/>
+          <w:color w:val="000000" w:themeColor="text1"/>
+        </w:rPr>
+        <w:t>s</w:t>
+      </w:r>
+      <w:r>
+        <w:rPr>
+          <w:rFonts w:ascii="Times New Roman" w:eastAsia="Times New Roman" w:hAnsi="Times New Roman" w:cs="Times New Roman"/>
+          <w:color w:val="000000" w:themeColor="text1"/>
+          <w:vertAlign w:val="superscript"/>
+        </w:rPr>
+        <w:t>−3</w:t>
+      </w:r>
+      <w:r>
+        <w:rPr>
+          <w:rFonts w:ascii="MS Mincho" w:eastAsia="MS Mincho" w:hAnsi="MS Mincho" w:cs="MS Mincho"/>
+          <w:color w:val="000000" w:themeColor="text1"/>
+        </w:rPr>
+        <w:t>⋅</w:t>
+      </w:r>
+      <w:r>
+        <w:rPr>
+          <w:rFonts w:ascii="Times New Roman" w:eastAsia="Times New Roman" w:hAnsi="Times New Roman" w:cs="Times New Roman"/>
+          <w:color w:val="000000" w:themeColor="text1"/>
+        </w:rPr>
+        <w:t>A</w:t>
+      </w:r>
+      <w:r>
+        <w:rPr>
+          <w:rFonts w:ascii="Times New Roman" w:eastAsia="Times New Roman" w:hAnsi="Times New Roman" w:cs="Times New Roman"/>
+          <w:color w:val="000000" w:themeColor="text1"/>
+          <w:vertAlign w:val="superscript"/>
+        </w:rPr>
+        <w:t>−2</w:t>
+      </w:r>
+      <w:r>
+        <w:rPr>
+          <w:rFonts w:ascii="Times New Roman" w:eastAsia="Times New Roman" w:hAnsi="Times New Roman" w:cs="Times New Roman"/>
+          <w:color w:val="000000" w:themeColor="text1"/>
+        </w:rPr>
+        <w:t>)</w:t>
+      </w:r>
+    </w:p>
+    <w:p>
+      <w:pPr>
+        <w:shd w:val="clear" w:color="auto" w:fill="FFFFFF"/>
+        <w:rPr>
+          <w:rFonts w:ascii="Times New Roman" w:eastAsia="Times New Roman" w:hAnsi="Times New Roman" w:cs="Times New Roman"/>
+          <w:color w:val="666666"/>
+        </w:rPr>
+      </w:pPr>
+      <w:r>
+        <w:rPr>
+          <w:rFonts w:ascii="Times New Roman" w:eastAsia="Times New Roman" w:hAnsi="Times New Roman" w:cs="Times New Roman"/>
+          <w:color w:val="666666"/>
+        </w:rPr>
+        <w:tab/>
+      </w:r>
+      <w:r>
+        <w:rPr>
+          <w:rFonts w:ascii="Times New Roman" w:eastAsia="Times New Roman" w:hAnsi="Times New Roman" w:cs="Times New Roman"/>
+          <w:color w:val="666666"/>
+        </w:rPr>
+        <w:tab/>
+      </w:r>
+      <w:r>
+        <w:rPr>
+          <w:rFonts w:ascii="Times New Roman" w:eastAsia="Times New Roman" w:hAnsi="Times New Roman" w:cs="Times New Roman"/>
+          <w:color w:val="000000" w:themeColor="text1"/>
+          <w:highlight w:val="green"/>
+        </w:rPr>
+        <w:t xml:space="preserve">v = </w:t>
+      </w:r>
+      <w:r>
+        <w:rPr>
+          <w:rFonts w:ascii="Times New Roman" w:hAnsi="Times New Roman" w:cs="Times New Roman"/>
+          <w:color w:val="000000" w:themeColor="text1"/>
+          <w:highlight w:val="green"/>
+        </w:rPr>
+        <w:t>(</w:t>
+      </w:r>
+      <w:r>
+        <w:rPr>
+          <w:rFonts w:ascii="Times New Roman" w:eastAsia="Times New Roman" w:hAnsi="Times New Roman" w:cs="Times New Roman"/>
+          <w:color w:val="000000" w:themeColor="text1"/>
+          <w:highlight w:val="green"/>
+        </w:rPr>
+        <w:t>kg</w:t>
+      </w:r>
+      <w:r>
+        <w:rPr>
+          <w:rFonts w:ascii="MS Mincho" w:eastAsia="MS Mincho" w:hAnsi="MS Mincho" w:cs="MS Mincho"/>
+          <w:color w:val="000000" w:themeColor="text1"/>
+          <w:highlight w:val="green"/>
+        </w:rPr>
+        <w:t>⋅</w:t>
+      </w:r>
+      <w:r>
+        <w:rPr>
+          <w:rFonts w:ascii="Times New Roman" w:eastAsia="Times New Roman" w:hAnsi="Times New Roman" w:cs="Times New Roman"/>
+          <w:color w:val="000000" w:themeColor="text1"/>
+          <w:highlight w:val="green"/>
+        </w:rPr>
+        <w:t>m</w:t>
+      </w:r>
+      <w:r>
+        <w:rPr>
+          <w:rFonts w:ascii="Times New Roman" w:eastAsia="Times New Roman" w:hAnsi="Times New Roman" w:cs="Times New Roman"/>
+          <w:color w:val="000000" w:themeColor="text1"/>
+          <w:highlight w:val="green"/>
+          <w:vertAlign w:val="superscript"/>
+        </w:rPr>
+        <w:t>2</w:t>
+      </w:r>
+      <w:r>
+        <w:rPr>
+          <w:rFonts w:ascii="MS Mincho" w:eastAsia="MS Mincho" w:hAnsi="MS Mincho" w:cs="MS Mincho"/>
+          <w:color w:val="000000" w:themeColor="text1"/>
+          <w:highlight w:val="green"/>
+        </w:rPr>
+        <w:t>⋅</w:t>
+      </w:r>
+      <w:r>
+        <w:rPr>
+          <w:rFonts w:ascii="Times New Roman" w:eastAsia="Times New Roman" w:hAnsi="Times New Roman" w:cs="Times New Roman"/>
+          <w:color w:val="000000" w:themeColor="text1"/>
+          <w:highlight w:val="green"/>
+        </w:rPr>
+        <w:t>s</w:t>
+      </w:r>
+      <w:r>
+        <w:rPr>
+          <w:rFonts w:ascii="Times New Roman" w:eastAsia="Times New Roman" w:hAnsi="Times New Roman" w:cs="Times New Roman"/>
+          <w:color w:val="000000" w:themeColor="text1"/>
+          <w:highlight w:val="green"/>
+          <w:vertAlign w:val="superscript"/>
+        </w:rPr>
+        <w:t>−3</w:t>
+      </w:r>
+      <w:r>
+        <w:rPr>
+          <w:rFonts w:ascii="MS Mincho" w:eastAsia="MS Mincho" w:hAnsi="MS Mincho" w:cs="MS Mincho"/>
+          <w:color w:val="000000" w:themeColor="text1"/>
+          <w:highlight w:val="green"/>
+        </w:rPr>
+        <w:t>⋅</w:t>
+      </w:r>
+      <w:r>
+        <w:rPr>
+          <w:rFonts w:ascii="Times New Roman" w:eastAsia="Times New Roman" w:hAnsi="Times New Roman" w:cs="Times New Roman"/>
+          <w:color w:val="000000" w:themeColor="text1"/>
+          <w:highlight w:val="green"/>
+        </w:rPr>
+        <w:t>A</w:t>
+      </w:r>
+      <w:r>
+        <w:rPr>
+          <w:rFonts w:ascii="Times New Roman" w:eastAsia="Times New Roman" w:hAnsi="Times New Roman" w:cs="Times New Roman"/>
+          <w:color w:val="000000" w:themeColor="text1"/>
+          <w:highlight w:val="green"/>
+          <w:vertAlign w:val="superscript"/>
+        </w:rPr>
+        <w:t>−1</w:t>
+      </w:r>
+      <w:r>
+        <w:rPr>
+          <w:rFonts w:ascii="Times New Roman" w:eastAsia="Times New Roman" w:hAnsi="Times New Roman" w:cs="Times New Roman"/>
+          <w:color w:val="000000" w:themeColor="text1"/>
+          <w:highlight w:val="green"/>
+        </w:rPr>
+        <w:t>)</w:t>
+      </w:r>
+    </w:p>
+    <w:p>
+      <w:pPr>
+        <w:rPr>
+          <w:rFonts w:ascii="Times New Roman" w:eastAsia="Times New Roman" w:hAnsi="Times New Roman" w:cs="Times New Roman"/>
+        </w:rPr>
+      </w:pPr>
+    </w:p>
+    <w:p>
+      <w:pPr>
+        <w:rPr>
+          <w:rFonts w:ascii="Times New Roman" w:eastAsia="Times New Roman" w:hAnsi="Times New Roman" w:cs="Times New Roman"/>
+          <w:b/>
+        </w:rPr>
+      </w:pPr>
+      <w:r>
+        <w:rPr>
+          <w:rFonts w:ascii="Times New Roman" w:eastAsia="Times New Roman" w:hAnsi="Times New Roman" w:cs="Times New Roman"/>
+          <w:b/>
+        </w:rPr>
+        <w:t xml:space="preserve">1.6 </w:t>
+      </w:r>
+      <w:r>
+        <w:rPr>
+          <w:rFonts w:ascii="Times New Roman" w:eastAsia="Times New Roman" w:hAnsi="Times New Roman" w:cs="Times New Roman"/>
+          <w:b/>
+        </w:rPr>
+        <w:tab/>
+        <w:t>IDEAL TWO-TERMINAL ELEMENTS</w:t>
+      </w:r>
+    </w:p>
+    <w:p>
+      <w:pPr>
+        <w:ind w:left="1440" w:hanging="720"/>
+        <w:rPr>
+          <w:rFonts w:ascii="Times New Roman" w:eastAsia="Times New Roman" w:hAnsi="Times New Roman" w:cs="Times New Roman"/>
+        </w:rPr>
+      </w:pPr>
+      <w:r>
+        <w:rPr>
+          <w:rFonts w:ascii="Times New Roman" w:eastAsia="Times New Roman" w:hAnsi="Times New Roman" w:cs="Times New Roman"/>
+        </w:rPr>
+        <w:t>a.</w:t>
+      </w:r>
+      <w:r>
+        <w:rPr>
+          <w:rFonts w:ascii="Times New Roman" w:eastAsia="Times New Roman" w:hAnsi="Times New Roman" w:cs="Times New Roman"/>
+        </w:rPr>
+        <w:tab/>
+      </w:r>
+      <w:r>
+        <w:rPr>
+          <w:rFonts w:ascii="Times New Roman" w:eastAsia="Times New Roman" w:hAnsi="Times New Roman" w:cs="Times New Roman"/>
+        </w:rPr>
+        <w:t>This section introduces a set of ideal two-terminal elements including voltage and current sources, and ideal wires and resistors, which form our primitives in the vocabulary of circuits.</w:t>
+      </w:r>
+    </w:p>
+    <w:p>
+      <w:pPr>
+        <w:ind w:left="1440" w:hanging="720"/>
+        <w:rPr>
+          <w:rFonts w:ascii="Times New Roman" w:eastAsia="Times New Roman" w:hAnsi="Times New Roman" w:cs="Times New Roman"/>
+        </w:rPr>
+      </w:pPr>
+    </w:p>
+    <w:p>
+      <w:pPr>
+        <w:rPr>
+          <w:rFonts w:ascii="Times New Roman" w:eastAsia="Times New Roman" w:hAnsi="Times New Roman" w:cs="Times New Roman"/>
+          <w:b/>
+        </w:rPr>
+      </w:pPr>
+      <w:r>
+        <w:rPr>
+          <w:rFonts w:ascii="Times New Roman" w:eastAsia="Times New Roman" w:hAnsi="Times New Roman" w:cs="Times New Roman"/>
+          <w:b/>
+        </w:rPr>
+        <w:t xml:space="preserve">1.6.1 </w:t>
+      </w:r>
+      <w:r>
+        <w:rPr>
+          <w:rFonts w:ascii="Times New Roman" w:eastAsia="Times New Roman" w:hAnsi="Times New Roman" w:cs="Times New Roman"/>
+          <w:b/>
+        </w:rPr>
+        <w:tab/>
+        <w:t>IDEAL VOLTAGE SOURCES, WIRES, AND RESISTORS</w:t>
+      </w:r>
+    </w:p>
+    <w:p>
+      <w:pPr>
+        <w:ind w:left="1440" w:hanging="720"/>
+        <w:rPr>
+          <w:rFonts w:ascii="Times New Roman" w:eastAsia="Times New Roman" w:hAnsi="Times New Roman" w:cs="Times New Roman"/>
+        </w:rPr>
+      </w:pPr>
+      <w:r>
+        <w:rPr>
+          <w:rFonts w:ascii="Times New Roman" w:eastAsia="Times New Roman" w:hAnsi="Times New Roman" w:cs="Times New Roman"/>
+        </w:rPr>
+        <w:t>a</w:t>
+      </w:r>
+      <w:r>
+        <w:rPr>
+          <w:rFonts w:ascii="Times New Roman" w:eastAsia="Times New Roman" w:hAnsi="Times New Roman" w:cs="Times New Roman"/>
+        </w:rPr>
+        <w:t>.</w:t>
+      </w:r>
+      <w:r>
+        <w:rPr>
+          <w:rFonts w:ascii="Times New Roman" w:eastAsia="Times New Roman" w:hAnsi="Times New Roman" w:cs="Times New Roman"/>
+        </w:rPr>
+        <w:tab/>
+      </w:r>
+      <w:r>
+        <w:rPr>
+          <w:rFonts w:ascii="Times New Roman" w:eastAsia="Times New Roman" w:hAnsi="Times New Roman" w:cs="Times New Roman"/>
+        </w:rPr>
+        <w:t>We will see two types of voltage sou</w:t>
+      </w:r>
+      <w:r>
+        <w:rPr>
+          <w:rFonts w:ascii="Times New Roman" w:eastAsia="Times New Roman" w:hAnsi="Times New Roman" w:cs="Times New Roman"/>
+        </w:rPr>
+        <w:t>rces: independent and dependent.</w:t>
+      </w:r>
+    </w:p>
+    <w:p>
+      <w:pPr>
+        <w:ind w:left="2160" w:hanging="660"/>
+        <w:rPr>
+          <w:rFonts w:ascii="Times New Roman" w:eastAsia="Times New Roman" w:hAnsi="Times New Roman" w:cs="Times New Roman"/>
+        </w:rPr>
+      </w:pPr>
+      <w:r>
+        <w:rPr>
+          <w:rFonts w:ascii="Times New Roman" w:eastAsia="Times New Roman" w:hAnsi="Times New Roman" w:cs="Times New Roman"/>
+        </w:rPr>
+        <w:t>i.</w:t>
+      </w:r>
+      <w:r>
+        <w:rPr>
+          <w:rFonts w:ascii="Times New Roman" w:eastAsia="Times New Roman" w:hAnsi="Times New Roman" w:cs="Times New Roman"/>
+        </w:rPr>
+        <w:tab/>
+      </w:r>
+      <w:r>
+        <w:rPr>
+          <w:rFonts w:ascii="Times New Roman" w:eastAsia="Times New Roman" w:hAnsi="Times New Roman" w:cs="Times New Roman"/>
+        </w:rPr>
+        <w:t>An independent voltage source supplies a voltage independent of the rest of the circuit.</w:t>
+      </w:r>
+      <w:r>
+        <w:rPr>
+          <w:rFonts w:ascii="Times New Roman" w:eastAsia="Times New Roman" w:hAnsi="Times New Roman" w:cs="Times New Roman"/>
+        </w:rPr>
+        <w:t xml:space="preserve">  </w:t>
+      </w:r>
+      <w:r>
+        <w:rPr>
+          <w:rFonts w:ascii="Times New Roman" w:eastAsia="Times New Roman" w:hAnsi="Times New Roman" w:cs="Times New Roman"/>
+        </w:rPr>
+        <w:t>Power supplies, signal generators, and microphones are examples of independent voltage sources.</w:t>
+      </w:r>
+    </w:p>
+    <w:p>
+      <w:pPr>
+        <w:ind w:left="2160" w:hanging="660"/>
+        <w:rPr>
+          <w:rFonts w:ascii="Times New Roman" w:eastAsia="Times New Roman" w:hAnsi="Times New Roman" w:cs="Times New Roman"/>
+        </w:rPr>
+      </w:pPr>
+      <w:r>
+        <w:rPr>
+          <w:rFonts w:ascii="Times New Roman" w:eastAsia="Times New Roman" w:hAnsi="Times New Roman" w:cs="Times New Roman"/>
+        </w:rPr>
+        <w:t xml:space="preserve">ii. </w:t>
+      </w:r>
+      <w:r>
+        <w:rPr>
+          <w:rFonts w:ascii="Times New Roman" w:eastAsia="Times New Roman" w:hAnsi="Times New Roman" w:cs="Times New Roman"/>
+        </w:rPr>
+        <w:tab/>
+      </w:r>
+      <w:r>
+        <w:rPr>
+          <w:rFonts w:ascii="Times New Roman" w:eastAsia="Times New Roman" w:hAnsi="Times New Roman" w:cs="Times New Roman"/>
+        </w:rPr>
+        <w:t>Dependent</w:t>
+      </w:r>
+      <w:r>
+        <w:rPr>
+          <w:rFonts w:ascii="Times New Roman" w:eastAsia="Times New Roman" w:hAnsi="Times New Roman" w:cs="Times New Roman"/>
+        </w:rPr>
+        <w:t xml:space="preserve"> </w:t>
+      </w:r>
+      <w:r>
+        <w:rPr>
+          <w:rFonts w:ascii="Times New Roman" w:eastAsia="Times New Roman" w:hAnsi="Times New Roman" w:cs="Times New Roman"/>
+        </w:rPr>
+        <w:t>source</w:t>
+      </w:r>
+      <w:r>
+        <w:rPr>
+          <w:rFonts w:ascii="Times New Roman" w:eastAsia="Times New Roman" w:hAnsi="Times New Roman" w:cs="Times New Roman"/>
+        </w:rPr>
+        <w:t xml:space="preserve">s </w:t>
+      </w:r>
+      <w:r>
+        <w:rPr>
+          <w:rFonts w:ascii="Times New Roman" w:eastAsia="Times New Roman" w:hAnsi="Times New Roman" w:cs="Times New Roman"/>
+        </w:rPr>
+        <w:t>are most</w:t>
+      </w:r>
+      <w:r>
+        <w:rPr>
+          <w:rFonts w:ascii="Times New Roman" w:eastAsia="Times New Roman" w:hAnsi="Times New Roman" w:cs="Times New Roman"/>
+        </w:rPr>
+        <w:t xml:space="preserve"> </w:t>
+      </w:r>
+      <w:r>
+        <w:rPr>
+          <w:rFonts w:ascii="Times New Roman" w:eastAsia="Times New Roman" w:hAnsi="Times New Roman" w:cs="Times New Roman"/>
+        </w:rPr>
+        <w:t>commonly</w:t>
+      </w:r>
+      <w:r>
+        <w:rPr>
+          <w:rFonts w:ascii="Times New Roman" w:eastAsia="Times New Roman" w:hAnsi="Times New Roman" w:cs="Times New Roman"/>
+        </w:rPr>
+        <w:t xml:space="preserve"> </w:t>
+      </w:r>
+      <w:r>
+        <w:rPr>
+          <w:rFonts w:ascii="Times New Roman" w:eastAsia="Times New Roman" w:hAnsi="Times New Roman" w:cs="Times New Roman"/>
+        </w:rPr>
+        <w:t>used</w:t>
+      </w:r>
+      <w:r>
+        <w:rPr>
+          <w:rFonts w:ascii="Times New Roman" w:eastAsia="Times New Roman" w:hAnsi="Times New Roman" w:cs="Times New Roman"/>
+        </w:rPr>
+        <w:t xml:space="preserve"> </w:t>
+      </w:r>
+      <w:r>
+        <w:rPr>
+          <w:rFonts w:ascii="Times New Roman" w:eastAsia="Times New Roman" w:hAnsi="Times New Roman" w:cs="Times New Roman"/>
+        </w:rPr>
+        <w:t>to</w:t>
+      </w:r>
+      <w:r>
+        <w:rPr>
+          <w:rFonts w:ascii="Times New Roman" w:eastAsia="Times New Roman" w:hAnsi="Times New Roman" w:cs="Times New Roman"/>
+        </w:rPr>
+        <w:t xml:space="preserve"> </w:t>
+      </w:r>
+      <w:r>
+        <w:rPr>
+          <w:rFonts w:ascii="Times New Roman" w:eastAsia="Times New Roman" w:hAnsi="Times New Roman" w:cs="Times New Roman"/>
+        </w:rPr>
+        <w:t>model</w:t>
+      </w:r>
+      <w:r>
+        <w:rPr>
+          <w:rFonts w:ascii="Times New Roman" w:eastAsia="Times New Roman" w:hAnsi="Times New Roman" w:cs="Times New Roman"/>
+        </w:rPr>
+        <w:t xml:space="preserve"> </w:t>
+      </w:r>
+      <w:r>
+        <w:rPr>
+          <w:rFonts w:ascii="Times New Roman" w:eastAsia="Times New Roman" w:hAnsi="Times New Roman" w:cs="Times New Roman"/>
+        </w:rPr>
+        <w:t>elements</w:t>
+      </w:r>
+      <w:r>
+        <w:rPr>
+          <w:rFonts w:ascii="Times New Roman" w:eastAsia="Times New Roman" w:hAnsi="Times New Roman" w:cs="Times New Roman"/>
+        </w:rPr>
+        <w:t xml:space="preserve"> </w:t>
+      </w:r>
+      <w:r>
+        <w:rPr>
+          <w:rFonts w:ascii="Times New Roman" w:eastAsia="Times New Roman" w:hAnsi="Times New Roman" w:cs="Times New Roman"/>
+        </w:rPr>
+        <w:t>having</w:t>
+      </w:r>
+      <w:r>
+        <w:rPr>
+          <w:rFonts w:ascii="Times New Roman" w:eastAsia="Times New Roman" w:hAnsi="Times New Roman" w:cs="Times New Roman"/>
+        </w:rPr>
+        <w:t xml:space="preserve"> </w:t>
+      </w:r>
+      <w:r>
+        <w:rPr>
+          <w:rFonts w:ascii="Times New Roman" w:eastAsia="Times New Roman" w:hAnsi="Times New Roman" w:cs="Times New Roman"/>
+        </w:rPr>
+        <w:t>more</w:t>
+      </w:r>
+      <w:r>
+        <w:rPr>
+          <w:rFonts w:ascii="Times New Roman" w:eastAsia="Times New Roman" w:hAnsi="Times New Roman" w:cs="Times New Roman"/>
+        </w:rPr>
+        <w:t xml:space="preserve"> </w:t>
+      </w:r>
+      <w:r>
+        <w:rPr>
+          <w:rFonts w:ascii="Times New Roman" w:eastAsia="Times New Roman" w:hAnsi="Times New Roman" w:cs="Times New Roman"/>
+        </w:rPr>
+        <w:t>than</w:t>
+      </w:r>
+      <w:r>
+        <w:rPr>
+          <w:rFonts w:ascii="Times New Roman" w:eastAsia="Times New Roman" w:hAnsi="Times New Roman" w:cs="Times New Roman"/>
+        </w:rPr>
+        <w:t xml:space="preserve"> </w:t>
+      </w:r>
+      <w:r>
+        <w:rPr>
+          <w:rFonts w:ascii="Times New Roman" w:eastAsia="Times New Roman" w:hAnsi="Times New Roman" w:cs="Times New Roman"/>
+        </w:rPr>
+        <w:t>two</w:t>
+      </w:r>
+      <w:r>
+        <w:rPr>
+          <w:rFonts w:ascii="Times New Roman" w:eastAsia="Times New Roman" w:hAnsi="Times New Roman" w:cs="Times New Roman"/>
+        </w:rPr>
+        <w:t xml:space="preserve"> </w:t>
+      </w:r>
+      <w:r>
+        <w:rPr>
+          <w:rFonts w:ascii="Times New Roman" w:eastAsia="Times New Roman" w:hAnsi="Times New Roman" w:cs="Times New Roman"/>
+        </w:rPr>
+        <w:t>terminals.</w:t>
+      </w:r>
+    </w:p>
+    <w:p>
+      <w:pPr>
+        <w:ind w:firstLine="720"/>
+        <w:rPr>
+          <w:rFonts w:ascii="Times New Roman" w:eastAsia="Times New Roman" w:hAnsi="Times New Roman" w:cs="Times New Roman"/>
+        </w:rPr>
+      </w:pPr>
+      <w:r>
+        <w:rPr>
+          <w:rFonts w:ascii="Times New Roman" w:eastAsia="Times New Roman" w:hAnsi="Times New Roman" w:cs="Times New Roman"/>
+        </w:rPr>
+        <w:t>b.</w:t>
+      </w:r>
+      <w:r>
+        <w:rPr>
+          <w:rFonts w:ascii="Times New Roman" w:eastAsia="Times New Roman" w:hAnsi="Times New Roman" w:cs="Times New Roman"/>
+        </w:rPr>
+        <w:tab/>
+      </w:r>
+      <w:r>
+        <w:rPr>
+          <w:rFonts w:ascii="Times New Roman" w:eastAsia="Times New Roman" w:hAnsi="Times New Roman" w:cs="Times New Roman"/>
+          <w:highlight w:val="green"/>
+        </w:rPr>
+        <w:t>G = 1/R</w:t>
+      </w:r>
+    </w:p>
+    <w:p>
+      <w:pPr>
+        <w:ind w:left="1440" w:hanging="720"/>
+        <w:rPr>
+          <w:rFonts w:ascii="Times New Roman" w:hAnsi="Times New Roman" w:cs="Times New Roman"/>
+        </w:rPr>
+      </w:pPr>
+      <w:r>
+        <w:rPr>
+          <w:rFonts w:ascii="Times New Roman" w:hAnsi="Times New Roman" w:cs="Times New Roman"/>
+        </w:rPr>
         <w:t>c.</w:t>
       </w:r>
       <w:r>
@@ -1302,7 +2460,120 @@
           <w:rFonts w:ascii="Times New Roman" w:hAnsi="Times New Roman" w:cs="Times New Roman"/>
         </w:rPr>
         <w:tab/>
-        <w:t>Limiting cases for linear resistors:</w:t>
+        <w:t xml:space="preserve">resistance and conductance are time-invariant. If the temperature and resistor changes, than so does conductance and resistance.  This is how a linear resistor </w:t>
+      </w:r>
+      <w:r>
+        <w:rPr>
+          <w:rFonts w:ascii="Times New Roman" w:hAnsi="Times New Roman" w:cs="Times New Roman"/>
+        </w:rPr>
+        <w:t xml:space="preserve">can be a time-varying element. </w:t>
+      </w:r>
+    </w:p>
+    <w:p>
+      <w:pPr>
+        <w:rPr>
+          <w:rFonts w:ascii="Times New Roman" w:hAnsi="Times New Roman" w:cs="Times New Roman"/>
+          <w:b/>
+        </w:rPr>
+      </w:pPr>
+    </w:p>
+    <w:p>
+      <w:pPr>
+        <w:rPr>
+          <w:rFonts w:ascii="Times New Roman" w:hAnsi="Times New Roman" w:cs="Times New Roman"/>
+          <w:b/>
+        </w:rPr>
+      </w:pPr>
+      <w:r>
+        <w:rPr>
+          <w:rFonts w:ascii="Times New Roman" w:hAnsi="Times New Roman" w:cs="Times New Roman"/>
+          <w:b/>
+        </w:rPr>
+        <w:t xml:space="preserve">1.6.2 </w:t>
+      </w:r>
+      <w:r>
+        <w:rPr>
+          <w:rFonts w:ascii="Times New Roman" w:hAnsi="Times New Roman" w:cs="Times New Roman"/>
+          <w:b/>
+        </w:rPr>
+        <w:tab/>
+        <w:t>ELEMENT LAWS</w:t>
+      </w:r>
+    </w:p>
+    <w:p>
+      <w:pPr>
+        <w:rPr>
+          <w:rFonts w:ascii="Times New Roman" w:hAnsi="Times New Roman" w:cs="Times New Roman"/>
+        </w:rPr>
+      </w:pPr>
+      <w:r>
+        <w:rPr>
+          <w:rFonts w:ascii="Times New Roman" w:hAnsi="Times New Roman" w:cs="Times New Roman"/>
+          <w:b/>
+        </w:rPr>
+        <w:tab/>
+      </w:r>
+      <w:r>
+        <w:rPr>
+          <w:rFonts w:ascii="Times New Roman" w:hAnsi="Times New Roman" w:cs="Times New Roman"/>
+        </w:rPr>
+        <w:t>a.</w:t>
+      </w:r>
+      <w:r>
+        <w:rPr>
+          <w:rFonts w:ascii="Times New Roman" w:hAnsi="Times New Roman" w:cs="Times New Roman"/>
+        </w:rPr>
+        <w:tab/>
+      </w:r>
+      <w:r>
+        <w:rPr>
+          <w:rFonts w:ascii="Times New Roman" w:hAnsi="Times New Roman" w:cs="Times New Roman"/>
+        </w:rPr>
+        <w:t xml:space="preserve">Element law:  v= iR;  </w:t>
+      </w:r>
+      <w:r>
+        <w:rPr>
+          <w:rFonts w:ascii="Times New Roman" w:hAnsi="Times New Roman" w:cs="Times New Roman"/>
+        </w:rPr>
+        <w:t xml:space="preserve">it also represents lumped-parameter. </w:t>
+      </w:r>
+    </w:p>
+    <w:p>
+      <w:pPr>
+        <w:rPr>
+          <w:rFonts w:ascii="Times New Roman" w:hAnsi="Times New Roman" w:cs="Times New Roman"/>
+        </w:rPr>
+      </w:pPr>
+      <w:r>
+        <w:rPr>
+          <w:rFonts w:ascii="Times New Roman" w:hAnsi="Times New Roman" w:cs="Times New Roman"/>
+        </w:rPr>
+        <w:tab/>
+        <w:t>b.</w:t>
+      </w:r>
+      <w:r>
+        <w:rPr>
+          <w:rFonts w:ascii="Times New Roman" w:hAnsi="Times New Roman" w:cs="Times New Roman"/>
+        </w:rPr>
+        <w:tab/>
+      </w:r>
+      <w:r>
+        <w:rPr>
+          <w:rFonts w:ascii="Times New Roman" w:hAnsi="Times New Roman" w:cs="Times New Roman"/>
+        </w:rPr>
+        <w:t>Element law for short circuit or wire:  v=0</w:t>
+      </w:r>
+      <w:r>
+        <w:rPr>
+          <w:rFonts w:ascii="Times New Roman" w:hAnsi="Times New Roman" w:cs="Times New Roman"/>
+        </w:rPr>
+        <w:t xml:space="preserve"> and R=0</w:t>
+      </w:r>
+      <w:r>
+        <w:rPr>
+          <w:rFonts w:ascii="Times New Roman" w:hAnsi="Times New Roman" w:cs="Times New Roman"/>
+        </w:rPr>
+        <w:t>;  i=inifinity</w:t>
       </w:r>
     </w:p>
     <w:p>
@@ -1316,38 +2587,38 @@
         <w:rPr>
           <w:rFonts w:ascii="Times New Roman" w:hAnsi="Times New Roman" w:cs="Times New Roman"/>
         </w:rPr>
-        <w:tab/>
-      </w:r>
-      <w:r>
-        <w:rPr>
-          <w:rFonts w:ascii="Times New Roman" w:hAnsi="Times New Roman" w:cs="Times New Roman"/>
-          <w:b/>
-        </w:rPr>
-        <w:t>open circuits</w:t>
-      </w:r>
-      <w:r>
-        <w:rPr>
-          <w:rFonts w:ascii="Times New Roman" w:hAnsi="Times New Roman" w:cs="Times New Roman"/>
-        </w:rPr>
-        <w:t xml:space="preserve">: </w:t>
-      </w:r>
-      <w:r>
-        <w:rPr>
-          <w:rFonts w:ascii="Times New Roman" w:hAnsi="Times New Roman" w:cs="Times New Roman"/>
-        </w:rPr>
-        <w:t xml:space="preserve">R </w:t>
-      </w:r>
-      <w:r>
-        <w:rPr>
-          <w:rFonts w:ascii="Times New Roman" w:hAnsi="Times New Roman" w:cs="Times New Roman"/>
-        </w:rPr>
-        <w:sym w:font="Wingdings" w:char="F0E0"/>
-      </w:r>
-      <w:r>
-        <w:rPr>
-          <w:rFonts w:ascii="Times New Roman" w:hAnsi="Times New Roman" w:cs="Times New Roman"/>
-        </w:rPr>
-        <w:t xml:space="preserve">  infinity  (no current can flow through a circuit.)</w:t>
+        <w:t>c.</w:t>
+      </w:r>
+      <w:r>
+        <w:rPr>
+          <w:rFonts w:ascii="Times New Roman" w:hAnsi="Times New Roman" w:cs="Times New Roman"/>
+        </w:rPr>
+        <w:tab/>
+        <w:t>Element law for open circuit:   i=0</w:t>
+      </w:r>
+      <w:r>
+        <w:rPr>
+          <w:rFonts w:ascii="Times New Roman" w:hAnsi="Times New Roman" w:cs="Times New Roman"/>
+        </w:rPr>
+        <w:t xml:space="preserve"> but there can be voltage</w:t>
+      </w:r>
+      <w:r>
+        <w:rPr>
+          <w:rFonts w:ascii="Times New Roman" w:hAnsi="Times New Roman" w:cs="Times New Roman"/>
+        </w:rPr>
+        <w:t xml:space="preserve"> ie voltage can be infinite</w:t>
+      </w:r>
+      <w:r>
+        <w:rPr>
+          <w:rFonts w:ascii="Times New Roman" w:hAnsi="Times New Roman" w:cs="Times New Roman"/>
+        </w:rPr>
+        <w:t>.</w:t>
+      </w:r>
+      <w:r>
+        <w:rPr>
+          <w:rFonts w:ascii="Times New Roman" w:hAnsi="Times New Roman" w:cs="Times New Roman"/>
+        </w:rPr>
+        <w:t xml:space="preserve"> Resistance approaches infinity.</w:t>
       </w:r>
     </w:p>
     <w:p>
@@ -1360,66 +2631,189 @@
       <w:r>
         <w:rPr>
           <w:rFonts w:ascii="Times New Roman" w:hAnsi="Times New Roman" w:cs="Times New Roman"/>
-          <w:b/>
-        </w:rPr>
-        <w:tab/>
-        <w:t>close circuits</w:t>
-      </w:r>
-      <w:r>
-        <w:rPr>
-          <w:rFonts w:ascii="Times New Roman" w:hAnsi="Times New Roman" w:cs="Times New Roman"/>
-        </w:rPr>
-        <w:t>:</w:t>
-      </w:r>
-      <w:r>
-        <w:rPr>
-          <w:rFonts w:ascii="Times New Roman" w:hAnsi="Times New Roman" w:cs="Times New Roman"/>
-        </w:rPr>
-        <w:t xml:space="preserve"> aka. Short circuit:  R </w:t>
-      </w:r>
-      <w:r>
-        <w:rPr>
-          <w:rFonts w:ascii="Times New Roman" w:hAnsi="Times New Roman" w:cs="Times New Roman"/>
-        </w:rPr>
-        <w:sym w:font="Wingdings" w:char="F0E0"/>
-      </w:r>
-      <w:r>
-        <w:rPr>
-          <w:rFonts w:ascii="Times New Roman" w:hAnsi="Times New Roman" w:cs="Times New Roman"/>
-        </w:rPr>
-        <w:t xml:space="preserve"> 0 (tons of current can flow through)</w:t>
-      </w:r>
-    </w:p>
-    <w:p>
-      <w:pPr>
-        <w:rPr>
-          <w:rFonts w:ascii="Times New Roman" w:hAnsi="Times New Roman" w:cs="Times New Roman"/>
-        </w:rPr>
-      </w:pPr>
-    </w:p>
-    <w:p>
-      <w:pPr>
-        <w:rPr>
-          <w:rFonts w:ascii="Times New Roman" w:hAnsi="Times New Roman" w:cs="Times New Roman"/>
-        </w:rPr>
-      </w:pPr>
-      <w:r>
-        <w:rPr>
-          <w:rFonts w:ascii="Times New Roman" w:hAnsi="Times New Roman" w:cs="Times New Roman"/>
-        </w:rPr>
-        <w:t xml:space="preserve">1.5.3 </w:t>
-      </w:r>
-      <w:r>
-        <w:rPr>
-          <w:rFonts w:ascii="Times New Roman" w:hAnsi="Times New Roman" w:cs="Times New Roman"/>
-        </w:rPr>
-        <w:tab/>
-      </w:r>
-      <w:r>
-        <w:rPr>
-          <w:rFonts w:ascii="Times New Roman" w:hAnsi="Times New Roman" w:cs="Times New Roman"/>
-        </w:rPr>
-        <w:t>ASSOCIATED VARIABLES CONVENTION</w:t>
+        </w:rPr>
+        <w:t>d.</w:t>
+      </w:r>
+      <w:r>
+        <w:rPr>
+          <w:rFonts w:ascii="Times New Roman" w:hAnsi="Times New Roman" w:cs="Times New Roman"/>
+        </w:rPr>
+        <w:tab/>
+      </w:r>
+      <w:r>
+        <w:rPr>
+          <w:rFonts w:ascii="Times New Roman" w:hAnsi="Times New Roman" w:cs="Times New Roman"/>
+        </w:rPr>
+        <w:t xml:space="preserve"> </w:t>
+      </w:r>
+      <w:r>
+        <w:rPr>
+          <w:rFonts w:ascii="Times New Roman" w:hAnsi="Times New Roman" w:cs="Times New Roman"/>
+        </w:rPr>
+        <w:t xml:space="preserve"> </w:t>
+      </w:r>
+      <w:hyperlink r:id="rId14" w:history="1">
+        <w:r>
+          <w:rPr>
+            <w:rStyle w:val="Hyperlink"/>
+            <w:rFonts w:ascii="Times New Roman" w:hAnsi="Times New Roman" w:cs="Times New Roman"/>
+          </w:rPr>
+          <w:t>http://electronics.stackexchange.com/questions/100669/open-and-short-circuit-questions</w:t>
+        </w:r>
+      </w:hyperlink>
+    </w:p>
+    <w:p>
+      <w:pPr>
+        <w:ind w:firstLine="720"/>
+        <w:rPr>
+          <w:rFonts w:ascii="Times New Roman" w:hAnsi="Times New Roman" w:cs="Times New Roman"/>
+        </w:rPr>
+      </w:pPr>
+      <w:r>
+        <w:rPr>
+          <w:rFonts w:ascii="Times New Roman" w:hAnsi="Times New Roman" w:cs="Times New Roman"/>
+        </w:rPr>
+        <w:t>e.</w:t>
+      </w:r>
+      <w:r>
+        <w:rPr>
+          <w:rFonts w:ascii="Times New Roman" w:hAnsi="Times New Roman" w:cs="Times New Roman"/>
+        </w:rPr>
+        <w:tab/>
+      </w:r>
+      <w:r>
+        <w:rPr>
+          <w:rFonts w:ascii="Times New Roman" w:hAnsi="Times New Roman" w:cs="Times New Roman"/>
+          <w:noProof/>
+        </w:rPr>
+        <w:drawing>
+          <wp:inline distT="0" distB="0" distL="0" distR="0" wp14:anchorId="3DE05513" wp14:editId="1BBE4B95">
+            <wp:extent cx="1699087" cy="3362960"/>
+            <wp:effectExtent l="0" t="0" r="3175" b="0"/>
+            <wp:docPr id="3" name="Picture 3"/>
+            <wp:cNvGraphicFramePr>
+              <a:graphicFrameLocks xmlns:a="http://schemas.openxmlformats.org/drawingml/2006/main" noChangeAspect="1"/>
+            </wp:cNvGraphicFramePr>
+            <a:graphic xmlns:a="http://schemas.openxmlformats.org/drawingml/2006/main">
+              <a:graphicData uri="http://schemas.openxmlformats.org/drawingml/2006/picture">
+                <pic:pic xmlns:pic="http://schemas.openxmlformats.org/drawingml/2006/picture">
+                  <pic:nvPicPr>
+                    <pic:cNvPr id="3" name="Screen Shot 2017-01-11 at 8.06.21 PM.png"/>
+                    <pic:cNvPicPr/>
+                  </pic:nvPicPr>
+                  <pic:blipFill>
+                    <a:blip r:embed="rId15">
+                      <a:extLst>
+                        <a:ext uri="{28A0092B-C50C-407E-A947-70E740481C1C}">
+                          <a14:useLocalDpi xmlns:a14="http://schemas.microsoft.com/office/drawing/2010/main" val="0"/>
+                        </a:ext>
+                      </a:extLst>
+                    </a:blip>
+                    <a:stretch>
+                      <a:fillRect/>
+                    </a:stretch>
+                  </pic:blipFill>
+                  <pic:spPr>
+                    <a:xfrm>
+                      <a:off x="0" y="0"/>
+                      <a:ext cx="1703972" cy="3372629"/>
+                    </a:xfrm>
+                    <a:prstGeom prst="rect">
+                      <a:avLst/>
+                    </a:prstGeom>
+                  </pic:spPr>
+                </pic:pic>
+              </a:graphicData>
+            </a:graphic>
+          </wp:inline>
+        </w:drawing>
+      </w:r>
+      <w:r>
+        <w:rPr>
+          <w:rFonts w:ascii="Times New Roman" w:hAnsi="Times New Roman" w:cs="Times New Roman"/>
+        </w:rPr>
+        <w:tab/>
+      </w:r>
+      <w:r>
+        <w:rPr>
+          <w:rFonts w:ascii="Times New Roman" w:hAnsi="Times New Roman" w:cs="Times New Roman"/>
+          <w:noProof/>
+        </w:rPr>
+        <w:drawing>
+          <wp:inline distT="0" distB="0" distL="0" distR="0" wp14:anchorId="6ECD7525" wp14:editId="4443AB61">
+            <wp:extent cx="1463194" cy="3530754"/>
+            <wp:effectExtent l="76200" t="50800" r="60960" b="50800"/>
+            <wp:docPr id="2" name="Picture 2"/>
+            <wp:cNvGraphicFramePr>
+              <a:graphicFrameLocks xmlns:a="http://schemas.openxmlformats.org/drawingml/2006/main" noChangeAspect="1"/>
+            </wp:cNvGraphicFramePr>
+            <a:graphic xmlns:a="http://schemas.openxmlformats.org/drawingml/2006/main">
+              <a:graphicData uri="http://schemas.openxmlformats.org/drawingml/2006/picture">
+                <pic:pic xmlns:pic="http://schemas.openxmlformats.org/drawingml/2006/picture">
+                  <pic:nvPicPr>
+                    <pic:cNvPr id="2" name="Screen Shot 2017-01-11 at 8.06.45 PM.png"/>
+                    <pic:cNvPicPr/>
+                  </pic:nvPicPr>
+                  <pic:blipFill>
+                    <a:blip r:embed="rId16" cstate="print">
+                      <a:extLst>
+                        <a:ext uri="{28A0092B-C50C-407E-A947-70E740481C1C}">
+                          <a14:useLocalDpi xmlns:a14="http://schemas.microsoft.com/office/drawing/2010/main" val="0"/>
+                        </a:ext>
+                      </a:extLst>
+                    </a:blip>
+                    <a:stretch>
+                      <a:fillRect/>
+                    </a:stretch>
+                  </pic:blipFill>
+                  <pic:spPr>
+                    <a:xfrm flipH="1">
+                      <a:off x="0" y="0"/>
+                      <a:ext cx="1499856" cy="3619221"/>
+                    </a:xfrm>
+                    <a:prstGeom prst="rect">
+                      <a:avLst/>
+                    </a:prstGeom>
+                    <a:effectLst>
+                      <a:outerShdw blurRad="50800" dist="50800" algn="ctr" rotWithShape="0">
+                        <a:srgbClr val="000000"/>
+                      </a:outerShdw>
+                    </a:effectLst>
+                    <a:scene3d>
+                      <a:camera prst="orthographicFront">
+                        <a:rot lat="0" lon="10799999" rev="0"/>
+                      </a:camera>
+                      <a:lightRig rig="threePt" dir="t"/>
+                    </a:scene3d>
+                  </pic:spPr>
+                </pic:pic>
+              </a:graphicData>
+            </a:graphic>
+          </wp:inline>
+        </w:drawing>
+      </w:r>
+    </w:p>
+    <w:p>
+      <w:pPr>
+        <w:rPr>
+          <w:rFonts w:ascii="Times New Roman" w:hAnsi="Times New Roman" w:cs="Times New Roman"/>
+          <w:b/>
+        </w:rPr>
+      </w:pPr>
+      <w:r>
+        <w:rPr>
+          <w:rFonts w:ascii="Times New Roman" w:hAnsi="Times New Roman" w:cs="Times New Roman"/>
+          <w:b/>
+        </w:rPr>
+        <w:t xml:space="preserve">1.6.3 </w:t>
+      </w:r>
+      <w:r>
+        <w:rPr>
+          <w:rFonts w:ascii="Times New Roman" w:hAnsi="Times New Roman" w:cs="Times New Roman"/>
+          <w:b/>
+        </w:rPr>
+        <w:tab/>
+        <w:t>THE CURRENT SOURCE—ANOTHER IDEAL TWO-TERMINAL ELEMENT</w:t>
       </w:r>
     </w:p>
     <w:p>
@@ -1429,6 +2823,14 @@
           <w:rFonts w:ascii="Times New Roman" w:hAnsi="Times New Roman" w:cs="Times New Roman"/>
         </w:rPr>
       </w:pPr>
+    </w:p>
+    <w:p>
+      <w:pPr>
+        <w:ind w:left="1440" w:hanging="720"/>
+        <w:rPr>
+          <w:rFonts w:ascii="Times New Roman" w:hAnsi="Times New Roman" w:cs="Times New Roman"/>
+        </w:rPr>
+      </w:pPr>
       <w:r>
         <w:rPr>
           <w:rFonts w:ascii="Times New Roman" w:hAnsi="Times New Roman" w:cs="Times New Roman"/>
@@ -1440,129 +2842,53 @@
           <w:rFonts w:ascii="Times New Roman" w:hAnsi="Times New Roman" w:cs="Times New Roman"/>
         </w:rPr>
         <w:tab/>
-        <w:t>E</w:t>
-      </w:r>
-      <w:r>
-        <w:rPr>
-          <w:rFonts w:ascii="Times New Roman" w:hAnsi="Times New Roman" w:cs="Times New Roman"/>
-        </w:rPr>
-        <w:t>nergy</w:t>
-      </w:r>
-      <w:r>
-        <w:rPr>
-          <w:rFonts w:ascii="Times New Roman" w:hAnsi="Times New Roman" w:cs="Times New Roman"/>
-        </w:rPr>
-        <w:t xml:space="preserve"> that</w:t>
-      </w:r>
-      <w:r>
-        <w:rPr>
-          <w:rFonts w:ascii="Times New Roman" w:hAnsi="Times New Roman" w:cs="Times New Roman"/>
-        </w:rPr>
-        <w:t xml:space="preserve"> </w:t>
-      </w:r>
-      <w:r>
-        <w:rPr>
-          <w:rFonts w:ascii="Times New Roman" w:hAnsi="Times New Roman" w:cs="Times New Roman"/>
-        </w:rPr>
-        <w:t>is</w:t>
-      </w:r>
-      <w:r>
-        <w:rPr>
-          <w:rFonts w:ascii="Times New Roman" w:hAnsi="Times New Roman" w:cs="Times New Roman"/>
-        </w:rPr>
-        <w:t xml:space="preserve"> </w:t>
-      </w:r>
-      <w:r>
-        <w:rPr>
-          <w:rFonts w:ascii="Times New Roman" w:hAnsi="Times New Roman" w:cs="Times New Roman"/>
-        </w:rPr>
-        <w:t>pumped</w:t>
-      </w:r>
-      <w:r>
-        <w:rPr>
-          <w:rFonts w:ascii="Times New Roman" w:hAnsi="Times New Roman" w:cs="Times New Roman"/>
-        </w:rPr>
-        <w:t xml:space="preserve"> </w:t>
-      </w:r>
-      <w:r>
-        <w:rPr>
-          <w:rFonts w:ascii="Times New Roman" w:hAnsi="Times New Roman" w:cs="Times New Roman"/>
-        </w:rPr>
-        <w:t>into</w:t>
-      </w:r>
-      <w:r>
-        <w:rPr>
-          <w:rFonts w:ascii="Times New Roman" w:hAnsi="Times New Roman" w:cs="Times New Roman"/>
-        </w:rPr>
-        <w:t xml:space="preserve"> </w:t>
-      </w:r>
-      <w:r>
-        <w:rPr>
-          <w:rFonts w:ascii="Times New Roman" w:hAnsi="Times New Roman" w:cs="Times New Roman"/>
-        </w:rPr>
-        <w:t>an</w:t>
-      </w:r>
-      <w:r>
-        <w:rPr>
-          <w:rFonts w:ascii="Times New Roman" w:hAnsi="Times New Roman" w:cs="Times New Roman"/>
-        </w:rPr>
-        <w:t xml:space="preserve"> </w:t>
-      </w:r>
-      <w:r>
-        <w:rPr>
-          <w:rFonts w:ascii="Times New Roman" w:hAnsi="Times New Roman" w:cs="Times New Roman"/>
-        </w:rPr>
-        <w:t xml:space="preserve">element </w:t>
-      </w:r>
-      <w:r>
-        <w:rPr>
-          <w:rFonts w:ascii="Times New Roman" w:hAnsi="Times New Roman" w:cs="Times New Roman"/>
-        </w:rPr>
-        <w:t xml:space="preserve">is considered </w:t>
-      </w:r>
-      <w:r>
-        <w:rPr>
-          <w:rFonts w:ascii="Times New Roman" w:hAnsi="Times New Roman" w:cs="Times New Roman"/>
-        </w:rPr>
-        <w:t>(</w:t>
-      </w:r>
-      <w:r>
-        <w:rPr>
-          <w:rFonts w:ascii="Times New Roman" w:hAnsi="Times New Roman" w:cs="Times New Roman"/>
-        </w:rPr>
-        <w:t>+</w:t>
-      </w:r>
-      <w:r>
-        <w:rPr>
-          <w:rFonts w:ascii="Times New Roman" w:hAnsi="Times New Roman" w:cs="Times New Roman"/>
-        </w:rPr>
-        <w:t>)</w:t>
-      </w:r>
-      <w:r>
-        <w:rPr>
-          <w:rFonts w:ascii="Times New Roman" w:hAnsi="Times New Roman" w:cs="Times New Roman"/>
-        </w:rPr>
-        <w:t xml:space="preserve"> </w:t>
-      </w:r>
-      <w:r>
-        <w:rPr>
-          <w:rFonts w:ascii="Times New Roman" w:hAnsi="Times New Roman" w:cs="Times New Roman"/>
-        </w:rPr>
-        <w:t xml:space="preserve">when a positive current </w:t>
-      </w:r>
-      <w:proofErr w:type="spellStart"/>
-      <w:r>
-        <w:rPr>
-          <w:rFonts w:ascii="Times New Roman" w:hAnsi="Times New Roman" w:cs="Times New Roman"/>
-        </w:rPr>
-        <w:t>i</w:t>
-      </w:r>
-      <w:proofErr w:type="spellEnd"/>
-      <w:r>
-        <w:rPr>
-          <w:rFonts w:ascii="Times New Roman" w:hAnsi="Times New Roman" w:cs="Times New Roman"/>
-        </w:rPr>
-        <w:t xml:space="preserve"> is directed into the voltage terminal marked positive.</w:t>
+      </w:r>
+      <w:r>
+        <w:rPr>
+          <w:rFonts w:ascii="Times New Roman" w:hAnsi="Times New Roman" w:cs="Times New Roman"/>
+          <w:noProof/>
+        </w:rPr>
+        <w:drawing>
+          <wp:inline distT="0" distB="0" distL="0" distR="0" wp14:anchorId="0882A73F" wp14:editId="7E13C6C2">
+            <wp:extent cx="3855201" cy="1236465"/>
+            <wp:effectExtent l="0" t="0" r="5715" b="8255"/>
+            <wp:docPr id="4" name="Picture 4"/>
+            <wp:cNvGraphicFramePr>
+              <a:graphicFrameLocks xmlns:a="http://schemas.openxmlformats.org/drawingml/2006/main" noChangeAspect="1"/>
+            </wp:cNvGraphicFramePr>
+            <a:graphic xmlns:a="http://schemas.openxmlformats.org/drawingml/2006/main">
+              <a:graphicData uri="http://schemas.openxmlformats.org/drawingml/2006/picture">
+                <pic:pic xmlns:pic="http://schemas.openxmlformats.org/drawingml/2006/picture">
+                  <pic:nvPicPr>
+                    <pic:cNvPr id="4" name="Screen Shot 2017-01-12 at 8.39.21 PM.png"/>
+                    <pic:cNvPicPr/>
+                  </pic:nvPicPr>
+                  <pic:blipFill>
+                    <a:blip r:embed="rId17" cstate="print">
+                      <a:extLst>
+                        <a:ext uri="{28A0092B-C50C-407E-A947-70E740481C1C}">
+                          <a14:useLocalDpi xmlns:a14="http://schemas.microsoft.com/office/drawing/2010/main" val="0"/>
+                        </a:ext>
+                      </a:extLst>
+                    </a:blip>
+                    <a:stretch>
+                      <a:fillRect/>
+                    </a:stretch>
+                  </pic:blipFill>
+                  <pic:spPr>
+                    <a:xfrm>
+                      <a:off x="0" y="0"/>
+                      <a:ext cx="3861250" cy="1238405"/>
+                    </a:xfrm>
+                    <a:prstGeom prst="rect">
+                      <a:avLst/>
+                    </a:prstGeom>
+                  </pic:spPr>
+                </pic:pic>
+              </a:graphicData>
+            </a:graphic>
+          </wp:inline>
+        </w:drawing>
       </w:r>
     </w:p>
     <w:p>
@@ -1583,13 +2909,6 @@
           <w:rFonts w:ascii="Times New Roman" w:hAnsi="Times New Roman" w:cs="Times New Roman"/>
         </w:rPr>
         <w:tab/>
-        <w:t>When current goes away from the po</w:t>
-      </w:r>
-      <w:r>
-        <w:rPr>
-          <w:rFonts w:ascii="Times New Roman" w:hAnsi="Times New Roman" w:cs="Times New Roman"/>
-        </w:rPr>
-        <w:t>sitive terminal, energy is (-).</w:t>
       </w:r>
     </w:p>
     <w:p>
@@ -1599,175 +2918,269 @@
           <w:rFonts w:ascii="Times New Roman" w:hAnsi="Times New Roman" w:cs="Times New Roman"/>
         </w:rPr>
       </w:pPr>
-      <w:r>
-        <w:rPr>
-          <w:rFonts w:ascii="Times New Roman" w:hAnsi="Times New Roman" w:cs="Times New Roman"/>
-        </w:rPr>
+    </w:p>
+    <w:p>
+      <w:pPr>
+        <w:rPr>
+          <w:rFonts w:ascii="Times New Roman" w:hAnsi="Times New Roman" w:cs="Times New Roman"/>
+          <w:b/>
+        </w:rPr>
+      </w:pPr>
+      <w:r>
+        <w:rPr>
+          <w:rFonts w:ascii="Times New Roman" w:hAnsi="Times New Roman" w:cs="Times New Roman"/>
+          <w:b/>
+        </w:rPr>
+        <w:t xml:space="preserve">1.7 </w:t>
+      </w:r>
+      <w:r>
+        <w:rPr>
+          <w:rFonts w:ascii="Times New Roman" w:hAnsi="Times New Roman" w:cs="Times New Roman"/>
+          <w:b/>
+        </w:rPr>
+        <w:tab/>
+        <w:t>MODELING PHYSICAL ELEMENTS</w:t>
+      </w:r>
+    </w:p>
+    <w:p>
+      <w:pPr>
+        <w:rPr>
+          <w:rFonts w:ascii="Times New Roman" w:hAnsi="Times New Roman" w:cs="Times New Roman"/>
+          <w:b/>
+        </w:rPr>
+      </w:pPr>
+      <w:r>
+        <w:rPr>
+          <w:rFonts w:ascii="Times New Roman" w:hAnsi="Times New Roman" w:cs="Times New Roman"/>
+          <w:b/>
+        </w:rPr>
+        <w:tab/>
+        <w:t>a.</w:t>
+      </w:r>
+      <w:r>
+        <w:rPr>
+          <w:rFonts w:ascii="Times New Roman" w:hAnsi="Times New Roman" w:cs="Times New Roman"/>
+          <w:b/>
+        </w:rPr>
+        <w:tab/>
+      </w:r>
+      <w:r>
+        <w:rPr>
+          <w:rFonts w:ascii="Times New Roman" w:hAnsi="Times New Roman" w:cs="Times New Roman"/>
+          <w:noProof/>
+        </w:rPr>
+        <w:drawing>
+          <wp:inline distT="0" distB="0" distL="0" distR="0" wp14:anchorId="0FCD7F99" wp14:editId="5F06A362">
+            <wp:extent cx="2094865" cy="1171250"/>
+            <wp:effectExtent l="0" t="0" r="0" b="0"/>
+            <wp:docPr id="5" name="Picture 5"/>
+            <wp:cNvGraphicFramePr>
+              <a:graphicFrameLocks xmlns:a="http://schemas.openxmlformats.org/drawingml/2006/main" noChangeAspect="1"/>
+            </wp:cNvGraphicFramePr>
+            <a:graphic xmlns:a="http://schemas.openxmlformats.org/drawingml/2006/main">
+              <a:graphicData uri="http://schemas.openxmlformats.org/drawingml/2006/picture">
+                <pic:pic xmlns:pic="http://schemas.openxmlformats.org/drawingml/2006/picture">
+                  <pic:nvPicPr>
+                    <pic:cNvPr id="5" name="Screen Shot 2017-01-12 at 8.47.33 PM.png"/>
+                    <pic:cNvPicPr/>
+                  </pic:nvPicPr>
+                  <pic:blipFill>
+                    <a:blip r:embed="rId18" cstate="print">
+                      <a:extLst>
+                        <a:ext uri="{28A0092B-C50C-407E-A947-70E740481C1C}">
+                          <a14:useLocalDpi xmlns:a14="http://schemas.microsoft.com/office/drawing/2010/main" val="0"/>
+                        </a:ext>
+                      </a:extLst>
+                    </a:blip>
+                    <a:stretch>
+                      <a:fillRect/>
+                    </a:stretch>
+                  </pic:blipFill>
+                  <pic:spPr>
+                    <a:xfrm>
+                      <a:off x="0" y="0"/>
+                      <a:ext cx="2101805" cy="1175130"/>
+                    </a:xfrm>
+                    <a:prstGeom prst="rect">
+                      <a:avLst/>
+                    </a:prstGeom>
+                  </pic:spPr>
+                </pic:pic>
+              </a:graphicData>
+            </a:graphic>
+          </wp:inline>
+        </w:drawing>
+      </w:r>
+    </w:p>
+    <w:p>
+      <w:pPr>
+        <w:rPr>
+          <w:rFonts w:ascii="Times New Roman" w:hAnsi="Times New Roman" w:cs="Times New Roman"/>
+          <w:b/>
+        </w:rPr>
+      </w:pPr>
+      <w:r>
+        <w:rPr>
+          <w:rFonts w:ascii="Times New Roman" w:hAnsi="Times New Roman" w:cs="Times New Roman"/>
+          <w:b/>
+        </w:rPr>
+        <w:tab/>
+        <w:t>b.</w:t>
+      </w:r>
+      <w:r>
+        <w:rPr>
+          <w:rFonts w:ascii="Times New Roman" w:hAnsi="Times New Roman" w:cs="Times New Roman"/>
+          <w:b/>
+        </w:rPr>
+        <w:tab/>
+      </w:r>
+      <w:r>
+        <w:rPr>
+          <w:rFonts w:ascii="Times New Roman" w:hAnsi="Times New Roman" w:cs="Times New Roman"/>
+          <w:noProof/>
+        </w:rPr>
+        <w:drawing>
+          <wp:inline distT="0" distB="0" distL="0" distR="0" wp14:anchorId="5CEEA607" wp14:editId="71BC034A">
+            <wp:extent cx="4043976" cy="2188759"/>
+            <wp:effectExtent l="0" t="0" r="0" b="0"/>
+            <wp:docPr id="6" name="Picture 6"/>
+            <wp:cNvGraphicFramePr>
+              <a:graphicFrameLocks xmlns:a="http://schemas.openxmlformats.org/drawingml/2006/main" noChangeAspect="1"/>
+            </wp:cNvGraphicFramePr>
+            <a:graphic xmlns:a="http://schemas.openxmlformats.org/drawingml/2006/main">
+              <a:graphicData uri="http://schemas.openxmlformats.org/drawingml/2006/picture">
+                <pic:pic xmlns:pic="http://schemas.openxmlformats.org/drawingml/2006/picture">
+                  <pic:nvPicPr>
+                    <pic:cNvPr id="6" name="Screen Shot 2017-01-12 at 8.49.13 PM.png"/>
+                    <pic:cNvPicPr/>
+                  </pic:nvPicPr>
+                  <pic:blipFill>
+                    <a:blip r:embed="rId19" cstate="print">
+                      <a:extLst>
+                        <a:ext uri="{28A0092B-C50C-407E-A947-70E740481C1C}">
+                          <a14:useLocalDpi xmlns:a14="http://schemas.microsoft.com/office/drawing/2010/main" val="0"/>
+                        </a:ext>
+                      </a:extLst>
+                    </a:blip>
+                    <a:stretch>
+                      <a:fillRect/>
+                    </a:stretch>
+                  </pic:blipFill>
+                  <pic:spPr>
+                    <a:xfrm>
+                      <a:off x="0" y="0"/>
+                      <a:ext cx="4051904" cy="2193050"/>
+                    </a:xfrm>
+                    <a:prstGeom prst="rect">
+                      <a:avLst/>
+                    </a:prstGeom>
+                  </pic:spPr>
+                </pic:pic>
+              </a:graphicData>
+            </a:graphic>
+          </wp:inline>
+        </w:drawing>
+      </w:r>
+    </w:p>
+    <w:p>
+      <w:pPr>
+        <w:rPr>
+          <w:rFonts w:ascii="Times New Roman" w:hAnsi="Times New Roman" w:cs="Times New Roman"/>
+          <w:b/>
+        </w:rPr>
+      </w:pPr>
+      <w:r>
+        <w:rPr>
+          <w:rFonts w:ascii="Times New Roman" w:hAnsi="Times New Roman" w:cs="Times New Roman"/>
+          <w:b/>
+        </w:rPr>
+        <w:tab/>
         <w:t>c.</w:t>
       </w:r>
       <w:r>
         <w:rPr>
           <w:rFonts w:ascii="Times New Roman" w:hAnsi="Times New Roman" w:cs="Times New Roman"/>
-        </w:rPr>
-        <w:tab/>
-        <w:t>Current is defined as entering the + and exiting – terminal.</w:t>
-      </w:r>
-    </w:p>
-    <w:p>
-      <w:pPr>
-        <w:ind w:left="1440" w:hanging="720"/>
-        <w:rPr>
-          <w:rFonts w:ascii="Times New Roman" w:hAnsi="Times New Roman" w:cs="Times New Roman"/>
-        </w:rPr>
-      </w:pPr>
-    </w:p>
-    <w:p>
-      <w:pPr>
-        <w:ind w:left="1440" w:hanging="720"/>
-        <w:rPr>
-          <w:rFonts w:ascii="Times New Roman" w:hAnsi="Times New Roman" w:cs="Times New Roman"/>
-        </w:rPr>
-      </w:pPr>
-      <w:r>
-        <w:rPr>
-          <w:rFonts w:ascii="Times New Roman" w:hAnsi="Times New Roman" w:cs="Times New Roman"/>
-        </w:rPr>
+          <w:b/>
+        </w:rPr>
+        <w:tab/>
+      </w:r>
+      <w:r>
+        <w:rPr>
+          <w:rFonts w:ascii="Times New Roman" w:hAnsi="Times New Roman" w:cs="Times New Roman"/>
+          <w:noProof/>
+        </w:rPr>
+        <w:drawing>
+          <wp:inline distT="0" distB="0" distL="0" distR="0" wp14:anchorId="1BF08F80" wp14:editId="30AD9A20">
+            <wp:extent cx="4533841" cy="2034900"/>
+            <wp:effectExtent l="0" t="0" r="0" b="0"/>
+            <wp:docPr id="7" name="Picture 7"/>
+            <wp:cNvGraphicFramePr>
+              <a:graphicFrameLocks xmlns:a="http://schemas.openxmlformats.org/drawingml/2006/main" noChangeAspect="1"/>
+            </wp:cNvGraphicFramePr>
+            <a:graphic xmlns:a="http://schemas.openxmlformats.org/drawingml/2006/main">
+              <a:graphicData uri="http://schemas.openxmlformats.org/drawingml/2006/picture">
+                <pic:pic xmlns:pic="http://schemas.openxmlformats.org/drawingml/2006/picture">
+                  <pic:nvPicPr>
+                    <pic:cNvPr id="7" name="Screen Shot 2017-01-12 at 8.51.27 PM.png"/>
+                    <pic:cNvPicPr/>
+                  </pic:nvPicPr>
+                  <pic:blipFill>
+                    <a:blip r:embed="rId20" cstate="print">
+                      <a:extLst>
+                        <a:ext uri="{28A0092B-C50C-407E-A947-70E740481C1C}">
+                          <a14:useLocalDpi xmlns:a14="http://schemas.microsoft.com/office/drawing/2010/main" val="0"/>
+                        </a:ext>
+                      </a:extLst>
+                    </a:blip>
+                    <a:stretch>
+                      <a:fillRect/>
+                    </a:stretch>
+                  </pic:blipFill>
+                  <pic:spPr>
+                    <a:xfrm>
+                      <a:off x="0" y="0"/>
+                      <a:ext cx="4537317" cy="2036460"/>
+                    </a:xfrm>
+                    <a:prstGeom prst="rect">
+                      <a:avLst/>
+                    </a:prstGeom>
+                  </pic:spPr>
+                </pic:pic>
+              </a:graphicData>
+            </a:graphic>
+          </wp:inline>
+        </w:drawing>
+      </w:r>
+    </w:p>
+    <w:p>
+      <w:pPr>
+        <w:rPr>
+          <w:rFonts w:ascii="Times New Roman" w:hAnsi="Times New Roman" w:cs="Times New Roman"/>
+        </w:rPr>
+      </w:pPr>
+      <w:r>
+        <w:rPr>
+          <w:rFonts w:ascii="Times New Roman" w:hAnsi="Times New Roman" w:cs="Times New Roman"/>
+          <w:b/>
+        </w:rPr>
+        <w:tab/>
         <w:t>d.</w:t>
       </w:r>
       <w:r>
         <w:rPr>
           <w:rFonts w:ascii="Times New Roman" w:hAnsi="Times New Roman" w:cs="Times New Roman"/>
-        </w:rPr>
-        <w:tab/>
-      </w:r>
-      <w:r>
-        <w:rPr>
-          <w:rFonts w:ascii="Times New Roman" w:hAnsi="Times New Roman" w:cs="Times New Roman"/>
-        </w:rPr>
-        <w:t>Power supplied into an element:</w:t>
-      </w:r>
-    </w:p>
-    <w:p>
-      <w:pPr>
-        <w:ind w:left="1440" w:hanging="720"/>
-        <w:rPr>
-          <w:rFonts w:ascii="Times New Roman" w:hAnsi="Times New Roman" w:cs="Times New Roman"/>
-        </w:rPr>
-      </w:pPr>
-      <w:r>
-        <w:rPr>
-          <w:rFonts w:ascii="Times New Roman" w:hAnsi="Times New Roman" w:cs="Times New Roman"/>
-        </w:rPr>
-        <w:tab/>
-      </w:r>
-      <w:r>
-        <w:rPr>
-          <w:rFonts w:ascii="Times New Roman" w:hAnsi="Times New Roman" w:cs="Times New Roman"/>
-        </w:rPr>
-        <w:tab/>
-      </w:r>
-      <w:r>
-        <w:rPr>
-          <w:rFonts w:ascii="Times New Roman" w:hAnsi="Times New Roman" w:cs="Times New Roman"/>
-          <w:highlight w:val="green"/>
-        </w:rPr>
-        <w:t>p=</w:t>
-      </w:r>
-      <w:proofErr w:type="gramStart"/>
-      <w:r>
-        <w:rPr>
-          <w:rFonts w:ascii="Times New Roman" w:hAnsi="Times New Roman" w:cs="Times New Roman"/>
-          <w:highlight w:val="green"/>
-        </w:rPr>
-        <w:t>vi</w:t>
-      </w:r>
-      <w:r>
-        <w:rPr>
-          <w:rFonts w:ascii="Times New Roman" w:hAnsi="Times New Roman" w:cs="Times New Roman"/>
-        </w:rPr>
-        <w:t xml:space="preserve">  units</w:t>
-      </w:r>
-      <w:proofErr w:type="gramEnd"/>
-      <w:r>
-        <w:rPr>
-          <w:rFonts w:ascii="Times New Roman" w:hAnsi="Times New Roman" w:cs="Times New Roman"/>
-        </w:rPr>
-        <w:t xml:space="preserve"> = watts.</w:t>
-      </w:r>
-    </w:p>
-    <w:p>
-      <w:pPr>
-        <w:ind w:left="1440" w:hanging="720"/>
-        <w:rPr>
-          <w:rFonts w:ascii="Times New Roman" w:hAnsi="Times New Roman" w:cs="Times New Roman"/>
-        </w:rPr>
-      </w:pPr>
-      <w:r>
-        <w:rPr>
-          <w:rFonts w:ascii="Times New Roman" w:hAnsi="Times New Roman" w:cs="Times New Roman"/>
-        </w:rPr>
-        <w:tab/>
-      </w:r>
-      <w:r>
-        <w:rPr>
-          <w:rFonts w:ascii="Times New Roman" w:hAnsi="Times New Roman" w:cs="Times New Roman"/>
-        </w:rPr>
-        <w:tab/>
-      </w:r>
-      <w:r>
-        <w:rPr>
-          <w:rFonts w:ascii="Times New Roman" w:hAnsi="Times New Roman" w:cs="Times New Roman"/>
-          <w:highlight w:val="green"/>
-        </w:rPr>
-        <w:t>p= i^2r</w:t>
-      </w:r>
-    </w:p>
-    <w:p>
-      <w:pPr>
-        <w:ind w:left="1440" w:hanging="720"/>
-        <w:rPr>
-          <w:rFonts w:ascii="Times New Roman" w:hAnsi="Times New Roman" w:cs="Times New Roman"/>
-        </w:rPr>
-      </w:pPr>
-      <w:r>
-        <w:rPr>
-          <w:rFonts w:ascii="Times New Roman" w:hAnsi="Times New Roman" w:cs="Times New Roman"/>
-        </w:rPr>
-        <w:tab/>
-      </w:r>
-      <w:r>
-        <w:rPr>
-          <w:rFonts w:ascii="Times New Roman" w:hAnsi="Times New Roman" w:cs="Times New Roman"/>
-        </w:rPr>
-        <w:tab/>
-      </w:r>
-      <w:r>
-        <w:rPr>
-          <w:rFonts w:ascii="Times New Roman" w:hAnsi="Times New Roman" w:cs="Times New Roman"/>
-          <w:highlight w:val="green"/>
-        </w:rPr>
-        <w:t>p= v^2/r</w:t>
-      </w:r>
-    </w:p>
-    <w:p>
-      <w:pPr>
-        <w:ind w:left="1440" w:hanging="720"/>
-        <w:rPr>
-          <w:rFonts w:ascii="Times New Roman" w:hAnsi="Times New Roman" w:cs="Times New Roman"/>
-        </w:rPr>
-      </w:pPr>
-      <w:r>
-        <w:rPr>
-          <w:rFonts w:ascii="Times New Roman" w:hAnsi="Times New Roman" w:cs="Times New Roman"/>
-        </w:rPr>
-        <w:t>e.</w:t>
-      </w:r>
-      <w:r>
-        <w:rPr>
-          <w:rFonts w:ascii="Times New Roman" w:hAnsi="Times New Roman" w:cs="Times New Roman"/>
-        </w:rPr>
-        <w:tab/>
-      </w:r>
+          <w:b/>
+        </w:rPr>
+        <w:tab/>
+      </w:r>
+      <w:r>
+        <w:rPr>
+          <w:rFonts w:ascii="Times New Roman" w:hAnsi="Times New Roman" w:cs="Times New Roman"/>
+        </w:rPr>
+        <w:t xml:space="preserve">Above: (v,i) where i=0 open circuit; v=0 short circuit. </w:t>
+      </w:r>
+      <w:bookmarkStart w:id="0" w:name="_GoBack"/>
+      <w:bookmarkEnd w:id="0"/>
     </w:p>
     <w:sectPr>
       <w:pgSz w:w="12240" w:h="15840"/>
@@ -2532,11 +3945,22 @@
     <w:name w:val="Hyperlink"/>
     <w:basedOn w:val="DefaultParagraphFont"/>
     <w:uiPriority w:val="99"/>
-    <w:semiHidden/>
     <w:unhideWhenUsed/>
     <w:rsid w:val="00E46F59"/>
     <w:rPr>
       <w:color w:val="0000FF"/>
+      <w:u w:val="single"/>
+    </w:rPr>
+  </w:style>
+  <w:style w:type="character" w:styleId="FollowedHyperlink">
+    <w:name w:val="FollowedHyperlink"/>
+    <w:basedOn w:val="DefaultParagraphFont"/>
+    <w:uiPriority w:val="99"/>
+    <w:semiHidden/>
+    <w:unhideWhenUsed/>
+    <w:rsid w:val="00A5201F"/>
+    <w:rPr>
+      <w:color w:val="954F72" w:themeColor="followedHyperlink"/>
       <w:u w:val="single"/>
     </w:rPr>
   </w:style>

</xml_diff>

<commit_message>
wrapping up chpt 1 review
</commit_message>
<xml_diff>
--- a/the-circuit-abstraction-chpt-1/the-circuit-abstraction-notes.docx
+++ b/the-circuit-abstraction-chpt-1/the-circuit-abstraction-notes.docx
@@ -869,7 +869,21 @@
         <w:rPr>
           <w:rFonts w:ascii="Times New Roman" w:eastAsia="Times New Roman" w:hAnsi="Times New Roman" w:cs="Times New Roman"/>
         </w:rPr>
-        <w:t>If a constant amount of power p is delivered over an interval T , the energy w supplied is</w:t>
+        <w:t xml:space="preserve">If a constant amount of power p is delivered over an interval </w:t>
+      </w:r>
+      <w:proofErr w:type="gramStart"/>
+      <w:r>
+        <w:rPr>
+          <w:rFonts w:ascii="Times New Roman" w:eastAsia="Times New Roman" w:hAnsi="Times New Roman" w:cs="Times New Roman"/>
+        </w:rPr>
+        <w:t>T ,</w:t>
+      </w:r>
+      <w:proofErr w:type="gramEnd"/>
+      <w:r>
+        <w:rPr>
+          <w:rFonts w:ascii="Times New Roman" w:eastAsia="Times New Roman" w:hAnsi="Times New Roman" w:cs="Times New Roman"/>
+        </w:rPr>
+        <w:t xml:space="preserve"> the energy w supplied is</w:t>
       </w:r>
       <w:r>
         <w:rPr>
@@ -896,8 +910,17 @@
           <w:rFonts w:ascii="Times New Roman" w:eastAsia="Times New Roman" w:hAnsi="Times New Roman" w:cs="Times New Roman"/>
           <w:highlight w:val="green"/>
         </w:rPr>
-        <w:t>w = pT</w:t>
-      </w:r>
+        <w:t xml:space="preserve">w = </w:t>
+      </w:r>
+      <w:proofErr w:type="spellStart"/>
+      <w:r>
+        <w:rPr>
+          <w:rFonts w:ascii="Times New Roman" w:eastAsia="Times New Roman" w:hAnsi="Times New Roman" w:cs="Times New Roman"/>
+          <w:highlight w:val="green"/>
+        </w:rPr>
+        <w:t>pT</w:t>
+      </w:r>
+      <w:proofErr w:type="spellEnd"/>
     </w:p>
     <w:p>
       <w:pPr>
@@ -1095,7 +1118,21 @@
         <w:rPr>
           <w:rFonts w:ascii="Times New Roman" w:hAnsi="Times New Roman" w:cs="Times New Roman"/>
         </w:rPr>
-        <w:t xml:space="preserve"> piece satisifies the LMD</w:t>
+        <w:t xml:space="preserve"> piece </w:t>
+      </w:r>
+      <w:proofErr w:type="spellStart"/>
+      <w:r>
+        <w:rPr>
+          <w:rFonts w:ascii="Times New Roman" w:hAnsi="Times New Roman" w:cs="Times New Roman"/>
+        </w:rPr>
+        <w:t>satisifies</w:t>
+      </w:r>
+      <w:proofErr w:type="spellEnd"/>
+      <w:r>
+        <w:rPr>
+          <w:rFonts w:ascii="Times New Roman" w:hAnsi="Times New Roman" w:cs="Times New Roman"/>
+        </w:rPr>
+        <w:t xml:space="preserve"> the LMD</w:t>
       </w:r>
       <w:r>
         <w:rPr>
@@ -1200,7 +1237,21 @@
         <w:rPr>
           <w:rFonts w:ascii="Times New Roman" w:hAnsi="Times New Roman" w:cs="Times New Roman"/>
         </w:rPr>
-        <w:t xml:space="preserve">Similarly, the resistance of a cuboid shaped resistor with length l , width w , and </w:t>
+        <w:t xml:space="preserve">Similarly, the resistance of a cuboid shaped resistor with length </w:t>
+      </w:r>
+      <w:proofErr w:type="gramStart"/>
+      <w:r>
+        <w:rPr>
+          <w:rFonts w:ascii="Times New Roman" w:hAnsi="Times New Roman" w:cs="Times New Roman"/>
+        </w:rPr>
+        <w:t>l ,</w:t>
+      </w:r>
+      <w:proofErr w:type="gramEnd"/>
+      <w:r>
+        <w:rPr>
+          <w:rFonts w:ascii="Times New Roman" w:hAnsi="Times New Roman" w:cs="Times New Roman"/>
+        </w:rPr>
+        <w:t xml:space="preserve"> width w , and </w:t>
       </w:r>
       <w:r>
         <w:rPr>
@@ -1213,8 +1264,17 @@
           <w:rFonts w:ascii="Times New Roman" w:hAnsi="Times New Roman" w:cs="Times New Roman"/>
           <w:highlight w:val="green"/>
         </w:rPr>
-        <w:t>R = ρ*l/wh</w:t>
-      </w:r>
+        <w:t>R = ρ*l/</w:t>
+      </w:r>
+      <w:proofErr w:type="spellStart"/>
+      <w:r>
+        <w:rPr>
+          <w:rFonts w:ascii="Times New Roman" w:hAnsi="Times New Roman" w:cs="Times New Roman"/>
+          <w:highlight w:val="green"/>
+        </w:rPr>
+        <w:t>wh</w:t>
+      </w:r>
+      <w:proofErr w:type="spellEnd"/>
     </w:p>
     <w:p>
       <w:pPr>
@@ -1486,7 +1546,21 @@
         <w:rPr>
           <w:rFonts w:ascii="Times New Roman" w:hAnsi="Times New Roman" w:cs="Times New Roman"/>
         </w:rPr>
-        <w:t>when a positive current i is directed into the voltage terminal marked positive.</w:t>
+        <w:t xml:space="preserve">when a positive current </w:t>
+      </w:r>
+      <w:proofErr w:type="spellStart"/>
+      <w:r>
+        <w:rPr>
+          <w:rFonts w:ascii="Times New Roman" w:hAnsi="Times New Roman" w:cs="Times New Roman"/>
+        </w:rPr>
+        <w:t>i</w:t>
+      </w:r>
+      <w:proofErr w:type="spellEnd"/>
+      <w:r>
+        <w:rPr>
+          <w:rFonts w:ascii="Times New Roman" w:hAnsi="Times New Roman" w:cs="Times New Roman"/>
+        </w:rPr>
+        <w:t xml:space="preserve"> is directed into the voltage terminal marked positive.</w:t>
       </w:r>
     </w:p>
     <w:p>
@@ -1574,7 +1648,21 @@
         <w:rPr>
           <w:rFonts w:ascii="Times New Roman" w:hAnsi="Times New Roman" w:cs="Times New Roman"/>
         </w:rPr>
-        <w:t xml:space="preserve"> or dissipated by ie resistor</w:t>
+        <w:t xml:space="preserve"> or dissipated by </w:t>
+      </w:r>
+      <w:proofErr w:type="spellStart"/>
+      <w:r>
+        <w:rPr>
+          <w:rFonts w:ascii="Times New Roman" w:hAnsi="Times New Roman" w:cs="Times New Roman"/>
+        </w:rPr>
+        <w:t>ie</w:t>
+      </w:r>
+      <w:proofErr w:type="spellEnd"/>
+      <w:r>
+        <w:rPr>
+          <w:rFonts w:ascii="Times New Roman" w:hAnsi="Times New Roman" w:cs="Times New Roman"/>
+        </w:rPr>
+        <w:t xml:space="preserve"> resistor</w:t>
       </w:r>
       <w:r>
         <w:rPr>
@@ -1607,13 +1695,28 @@
           <w:rFonts w:ascii="Times New Roman" w:hAnsi="Times New Roman" w:cs="Times New Roman"/>
           <w:highlight w:val="green"/>
         </w:rPr>
-        <w:t>p=vi</w:t>
-      </w:r>
-      <w:r>
-        <w:rPr>
-          <w:rFonts w:ascii="Times New Roman" w:hAnsi="Times New Roman" w:cs="Times New Roman"/>
-        </w:rPr>
-        <w:t xml:space="preserve">  units = watts.</w:t>
+        <w:t>p=</w:t>
+      </w:r>
+      <w:proofErr w:type="gramStart"/>
+      <w:r>
+        <w:rPr>
+          <w:rFonts w:ascii="Times New Roman" w:hAnsi="Times New Roman" w:cs="Times New Roman"/>
+          <w:highlight w:val="green"/>
+        </w:rPr>
+        <w:t>vi</w:t>
+      </w:r>
+      <w:r>
+        <w:rPr>
+          <w:rFonts w:ascii="Times New Roman" w:hAnsi="Times New Roman" w:cs="Times New Roman"/>
+        </w:rPr>
+        <w:t xml:space="preserve">  units</w:t>
+      </w:r>
+      <w:proofErr w:type="gramEnd"/>
+      <w:r>
+        <w:rPr>
+          <w:rFonts w:ascii="Times New Roman" w:hAnsi="Times New Roman" w:cs="Times New Roman"/>
+        </w:rPr>
+        <w:t xml:space="preserve"> = watts.</w:t>
       </w:r>
     </w:p>
     <w:p>
@@ -2214,11 +2317,19 @@
           <w:rFonts w:ascii="Times New Roman" w:eastAsia="Times New Roman" w:hAnsi="Times New Roman" w:cs="Times New Roman"/>
         </w:rPr>
       </w:pPr>
-      <w:r>
-        <w:rPr>
-          <w:rFonts w:ascii="Times New Roman" w:eastAsia="Times New Roman" w:hAnsi="Times New Roman" w:cs="Times New Roman"/>
-        </w:rPr>
-        <w:t>i.</w:t>
+      <w:proofErr w:type="spellStart"/>
+      <w:r>
+        <w:rPr>
+          <w:rFonts w:ascii="Times New Roman" w:eastAsia="Times New Roman" w:hAnsi="Times New Roman" w:cs="Times New Roman"/>
+        </w:rPr>
+        <w:t>i</w:t>
+      </w:r>
+      <w:proofErr w:type="spellEnd"/>
+      <w:r>
+        <w:rPr>
+          <w:rFonts w:ascii="Times New Roman" w:eastAsia="Times New Roman" w:hAnsi="Times New Roman" w:cs="Times New Roman"/>
+        </w:rPr>
+        <w:t>.</w:t>
       </w:r>
       <w:r>
         <w:rPr>
@@ -2460,7 +2571,21 @@
           <w:rFonts w:ascii="Times New Roman" w:hAnsi="Times New Roman" w:cs="Times New Roman"/>
         </w:rPr>
         <w:tab/>
-        <w:t xml:space="preserve">resistance and conductance are time-invariant. If the temperature and resistor changes, than so does conductance and resistance.  This is how a linear resistor </w:t>
+        <w:t xml:space="preserve">resistance and conductance are time-invariant. If the temperature and resistor changes, </w:t>
+      </w:r>
+      <w:proofErr w:type="gramStart"/>
+      <w:r>
+        <w:rPr>
+          <w:rFonts w:ascii="Times New Roman" w:hAnsi="Times New Roman" w:cs="Times New Roman"/>
+        </w:rPr>
+        <w:t>than</w:t>
+      </w:r>
+      <w:proofErr w:type="gramEnd"/>
+      <w:r>
+        <w:rPr>
+          <w:rFonts w:ascii="Times New Roman" w:hAnsi="Times New Roman" w:cs="Times New Roman"/>
+        </w:rPr>
+        <w:t xml:space="preserve"> so does conductance and resistance.  This is how a linear resistor </w:t>
       </w:r>
       <w:r>
         <w:rPr>
@@ -2529,13 +2654,35 @@
         <w:rPr>
           <w:rFonts w:ascii="Times New Roman" w:hAnsi="Times New Roman" w:cs="Times New Roman"/>
         </w:rPr>
-        <w:t xml:space="preserve">Element law:  v= iR;  </w:t>
-      </w:r>
-      <w:r>
-        <w:rPr>
-          <w:rFonts w:ascii="Times New Roman" w:hAnsi="Times New Roman" w:cs="Times New Roman"/>
-        </w:rPr>
-        <w:t xml:space="preserve">it also represents lumped-parameter. </w:t>
+        <w:t xml:space="preserve">Element law:  v= </w:t>
+      </w:r>
+      <w:proofErr w:type="spellStart"/>
+      <w:proofErr w:type="gramStart"/>
+      <w:r>
+        <w:rPr>
+          <w:rFonts w:ascii="Times New Roman" w:hAnsi="Times New Roman" w:cs="Times New Roman"/>
+        </w:rPr>
+        <w:t>iR</w:t>
+      </w:r>
+      <w:proofErr w:type="spellEnd"/>
+      <w:r>
+        <w:rPr>
+          <w:rFonts w:ascii="Times New Roman" w:hAnsi="Times New Roman" w:cs="Times New Roman"/>
+        </w:rPr>
+        <w:t xml:space="preserve">;  </w:t>
+      </w:r>
+      <w:r>
+        <w:rPr>
+          <w:rFonts w:ascii="Times New Roman" w:hAnsi="Times New Roman" w:cs="Times New Roman"/>
+        </w:rPr>
+        <w:t>it</w:t>
+      </w:r>
+      <w:proofErr w:type="gramEnd"/>
+      <w:r>
+        <w:rPr>
+          <w:rFonts w:ascii="Times New Roman" w:hAnsi="Times New Roman" w:cs="Times New Roman"/>
+        </w:rPr>
+        <w:t xml:space="preserve"> also represents lumped-parameter. </w:t>
       </w:r>
     </w:p>
     <w:p>
@@ -2567,14 +2714,44 @@
         <w:rPr>
           <w:rFonts w:ascii="Times New Roman" w:hAnsi="Times New Roman" w:cs="Times New Roman"/>
         </w:rPr>
-        <w:t xml:space="preserve"> and R=0</w:t>
-      </w:r>
-      <w:r>
-        <w:rPr>
-          <w:rFonts w:ascii="Times New Roman" w:hAnsi="Times New Roman" w:cs="Times New Roman"/>
-        </w:rPr>
-        <w:t>;  i=inifinity</w:t>
-      </w:r>
+        <w:t xml:space="preserve"> and R=</w:t>
+      </w:r>
+      <w:proofErr w:type="gramStart"/>
+      <w:r>
+        <w:rPr>
+          <w:rFonts w:ascii="Times New Roman" w:hAnsi="Times New Roman" w:cs="Times New Roman"/>
+        </w:rPr>
+        <w:t>0</w:t>
+      </w:r>
+      <w:r>
+        <w:rPr>
+          <w:rFonts w:ascii="Times New Roman" w:hAnsi="Times New Roman" w:cs="Times New Roman"/>
+        </w:rPr>
+        <w:t xml:space="preserve">;  </w:t>
+      </w:r>
+      <w:proofErr w:type="spellStart"/>
+      <w:r>
+        <w:rPr>
+          <w:rFonts w:ascii="Times New Roman" w:hAnsi="Times New Roman" w:cs="Times New Roman"/>
+        </w:rPr>
+        <w:t>i</w:t>
+      </w:r>
+      <w:proofErr w:type="spellEnd"/>
+      <w:proofErr w:type="gramEnd"/>
+      <w:r>
+        <w:rPr>
+          <w:rFonts w:ascii="Times New Roman" w:hAnsi="Times New Roman" w:cs="Times New Roman"/>
+        </w:rPr>
+        <w:t>=</w:t>
+      </w:r>
+      <w:proofErr w:type="spellStart"/>
+      <w:r>
+        <w:rPr>
+          <w:rFonts w:ascii="Times New Roman" w:hAnsi="Times New Roman" w:cs="Times New Roman"/>
+        </w:rPr>
+        <w:t>inifinity</w:t>
+      </w:r>
+      <w:proofErr w:type="spellEnd"/>
     </w:p>
     <w:p>
       <w:pPr>
@@ -2594,7 +2771,21 @@
           <w:rFonts w:ascii="Times New Roman" w:hAnsi="Times New Roman" w:cs="Times New Roman"/>
         </w:rPr>
         <w:tab/>
-        <w:t>Element law for open circuit:   i=0</w:t>
+        <w:t xml:space="preserve">Element law for open circuit:   </w:t>
+      </w:r>
+      <w:proofErr w:type="spellStart"/>
+      <w:r>
+        <w:rPr>
+          <w:rFonts w:ascii="Times New Roman" w:hAnsi="Times New Roman" w:cs="Times New Roman"/>
+        </w:rPr>
+        <w:t>i</w:t>
+      </w:r>
+      <w:proofErr w:type="spellEnd"/>
+      <w:r>
+        <w:rPr>
+          <w:rFonts w:ascii="Times New Roman" w:hAnsi="Times New Roman" w:cs="Times New Roman"/>
+        </w:rPr>
+        <w:t>=0</w:t>
       </w:r>
       <w:r>
         <w:rPr>
@@ -2606,7 +2797,21 @@
         <w:rPr>
           <w:rFonts w:ascii="Times New Roman" w:hAnsi="Times New Roman" w:cs="Times New Roman"/>
         </w:rPr>
-        <w:t xml:space="preserve"> ie voltage can be infinite</w:t>
+        <w:t xml:space="preserve"> </w:t>
+      </w:r>
+      <w:proofErr w:type="spellStart"/>
+      <w:r>
+        <w:rPr>
+          <w:rFonts w:ascii="Times New Roman" w:hAnsi="Times New Roman" w:cs="Times New Roman"/>
+        </w:rPr>
+        <w:t>ie</w:t>
+      </w:r>
+      <w:proofErr w:type="spellEnd"/>
+      <w:r>
+        <w:rPr>
+          <w:rFonts w:ascii="Times New Roman" w:hAnsi="Times New Roman" w:cs="Times New Roman"/>
+        </w:rPr>
+        <w:t xml:space="preserve"> voltage can be infinite</w:t>
       </w:r>
       <w:r>
         <w:rPr>
@@ -3177,7 +3382,648 @@
         <w:rPr>
           <w:rFonts w:ascii="Times New Roman" w:hAnsi="Times New Roman" w:cs="Times New Roman"/>
         </w:rPr>
-        <w:t xml:space="preserve">Above: (v,i) where i=0 open circuit; v=0 short circuit. </w:t>
+        <w:t>Above: (</w:t>
+      </w:r>
+      <w:proofErr w:type="spellStart"/>
+      <w:proofErr w:type="gramStart"/>
+      <w:r>
+        <w:rPr>
+          <w:rFonts w:ascii="Times New Roman" w:hAnsi="Times New Roman" w:cs="Times New Roman"/>
+        </w:rPr>
+        <w:t>v,i</w:t>
+      </w:r>
+      <w:proofErr w:type="spellEnd"/>
+      <w:proofErr w:type="gramEnd"/>
+      <w:r>
+        <w:rPr>
+          <w:rFonts w:ascii="Times New Roman" w:hAnsi="Times New Roman" w:cs="Times New Roman"/>
+        </w:rPr>
+        <w:t xml:space="preserve">) where </w:t>
+      </w:r>
+      <w:proofErr w:type="spellStart"/>
+      <w:r>
+        <w:rPr>
+          <w:rFonts w:ascii="Times New Roman" w:hAnsi="Times New Roman" w:cs="Times New Roman"/>
+        </w:rPr>
+        <w:t>i</w:t>
+      </w:r>
+      <w:proofErr w:type="spellEnd"/>
+      <w:r>
+        <w:rPr>
+          <w:rFonts w:ascii="Times New Roman" w:hAnsi="Times New Roman" w:cs="Times New Roman"/>
+        </w:rPr>
+        <w:t xml:space="preserve">=0 open circuit; v=0 short circuit. </w:t>
+      </w:r>
+    </w:p>
+    <w:p>
+      <w:pPr>
+        <w:rPr>
+          <w:rFonts w:ascii="Times New Roman" w:hAnsi="Times New Roman" w:cs="Times New Roman"/>
+        </w:rPr>
+      </w:pPr>
+    </w:p>
+    <w:p>
+      <w:pPr>
+        <w:rPr>
+          <w:rFonts w:ascii="Times New Roman" w:hAnsi="Times New Roman" w:cs="Times New Roman"/>
+          <w:b/>
+        </w:rPr>
+      </w:pPr>
+      <w:r>
+        <w:rPr>
+          <w:rFonts w:ascii="Times New Roman" w:hAnsi="Times New Roman" w:cs="Times New Roman"/>
+          <w:b/>
+        </w:rPr>
+        <w:t xml:space="preserve">1.8 </w:t>
+      </w:r>
+      <w:r>
+        <w:rPr>
+          <w:rFonts w:ascii="Times New Roman" w:hAnsi="Times New Roman" w:cs="Times New Roman"/>
+          <w:b/>
+        </w:rPr>
+        <w:tab/>
+        <w:t>SIGNAL REPRESENTATION</w:t>
+      </w:r>
+    </w:p>
+    <w:p>
+      <w:pPr>
+        <w:ind w:left="1440" w:hanging="720"/>
+        <w:rPr>
+          <w:rFonts w:ascii="Times New Roman" w:hAnsi="Times New Roman" w:cs="Times New Roman"/>
+        </w:rPr>
+      </w:pPr>
+      <w:r>
+        <w:rPr>
+          <w:rFonts w:ascii="Times New Roman" w:hAnsi="Times New Roman" w:cs="Times New Roman"/>
+          <w:b/>
+        </w:rPr>
+        <w:t>a.</w:t>
+      </w:r>
+      <w:r>
+        <w:rPr>
+          <w:rFonts w:ascii="Times New Roman" w:hAnsi="Times New Roman" w:cs="Times New Roman"/>
+          <w:b/>
+        </w:rPr>
+        <w:tab/>
+      </w:r>
+      <w:r>
+        <w:rPr>
+          <w:rFonts w:ascii="Times New Roman" w:hAnsi="Times New Roman" w:cs="Times New Roman"/>
+        </w:rPr>
+        <w:t xml:space="preserve">Circuit needs to process information and a for that to happen, a signal is sent from one device to destination device. </w:t>
+      </w:r>
+    </w:p>
+    <w:p>
+      <w:pPr>
+        <w:rPr>
+          <w:rFonts w:ascii="Times New Roman" w:hAnsi="Times New Roman" w:cs="Times New Roman"/>
+          <w:b/>
+        </w:rPr>
+      </w:pPr>
+    </w:p>
+    <w:p>
+      <w:pPr>
+        <w:rPr>
+          <w:rFonts w:ascii="Times New Roman" w:hAnsi="Times New Roman" w:cs="Times New Roman"/>
+          <w:b/>
+        </w:rPr>
+      </w:pPr>
+      <w:r>
+        <w:rPr>
+          <w:rFonts w:ascii="Times New Roman" w:hAnsi="Times New Roman" w:cs="Times New Roman"/>
+          <w:b/>
+        </w:rPr>
+        <w:t xml:space="preserve">1.8.1 </w:t>
+      </w:r>
+      <w:r>
+        <w:rPr>
+          <w:rFonts w:ascii="Times New Roman" w:hAnsi="Times New Roman" w:cs="Times New Roman"/>
+          <w:b/>
+        </w:rPr>
+        <w:tab/>
+        <w:t>ANALOG SIGNALS</w:t>
+      </w:r>
+      <w:r>
+        <w:rPr>
+          <w:rFonts w:ascii="Times New Roman" w:hAnsi="Times New Roman" w:cs="Times New Roman"/>
+          <w:b/>
+        </w:rPr>
+        <w:t>:</w:t>
+      </w:r>
+    </w:p>
+    <w:p>
+      <w:pPr>
+        <w:rPr>
+          <w:rFonts w:ascii="Times New Roman" w:hAnsi="Times New Roman" w:cs="Times New Roman"/>
+          <w:b/>
+        </w:rPr>
+      </w:pPr>
+      <w:r>
+        <w:rPr>
+          <w:rFonts w:ascii="Times New Roman" w:hAnsi="Times New Roman" w:cs="Times New Roman"/>
+          <w:b/>
+        </w:rPr>
+        <w:tab/>
+        <w:t>a.</w:t>
+      </w:r>
+      <w:r>
+        <w:rPr>
+          <w:rFonts w:ascii="Times New Roman" w:hAnsi="Times New Roman" w:cs="Times New Roman"/>
+          <w:b/>
+        </w:rPr>
+        <w:tab/>
+      </w:r>
+      <w:r>
+        <w:rPr>
+          <w:rFonts w:ascii="Times New Roman" w:hAnsi="Times New Roman" w:cs="Times New Roman"/>
+        </w:rPr>
+        <w:t>Sinusoidal signal v is</w:t>
+      </w:r>
+      <w:r>
+        <w:rPr>
+          <w:rFonts w:ascii="Times New Roman" w:hAnsi="Times New Roman" w:cs="Times New Roman"/>
+        </w:rPr>
+        <w:br/>
+      </w:r>
+      <w:r>
+        <w:rPr>
+          <w:rFonts w:ascii="Times New Roman" w:hAnsi="Times New Roman" w:cs="Times New Roman"/>
+        </w:rPr>
+        <w:tab/>
+      </w:r>
+      <w:r>
+        <w:rPr>
+          <w:rFonts w:ascii="Times New Roman" w:hAnsi="Times New Roman" w:cs="Times New Roman"/>
+        </w:rPr>
+        <w:tab/>
+      </w:r>
+      <w:proofErr w:type="spellStart"/>
+      <w:r>
+        <w:rPr>
+          <w:rFonts w:ascii="Times New Roman" w:hAnsi="Times New Roman" w:cs="Times New Roman"/>
+          <w:b/>
+        </w:rPr>
+        <w:t>i</w:t>
+      </w:r>
+      <w:proofErr w:type="spellEnd"/>
+      <w:r>
+        <w:rPr>
+          <w:rFonts w:ascii="Times New Roman" w:hAnsi="Times New Roman" w:cs="Times New Roman"/>
+          <w:b/>
+        </w:rPr>
+        <w:t>.</w:t>
+      </w:r>
+      <w:r>
+        <w:rPr>
+          <w:rFonts w:ascii="Times New Roman" w:hAnsi="Times New Roman" w:cs="Times New Roman"/>
+          <w:b/>
+        </w:rPr>
+        <w:tab/>
+      </w:r>
+      <w:r>
+        <w:rPr>
+          <w:rFonts w:ascii="Times New Roman" w:hAnsi="Times New Roman" w:cs="Times New Roman"/>
+          <w:b/>
+          <w:highlight w:val="green"/>
+        </w:rPr>
+        <w:t xml:space="preserve">v = A </w:t>
+      </w:r>
+      <w:proofErr w:type="gramStart"/>
+      <w:r>
+        <w:rPr>
+          <w:rFonts w:ascii="Times New Roman" w:hAnsi="Times New Roman" w:cs="Times New Roman"/>
+          <w:b/>
+          <w:highlight w:val="green"/>
+        </w:rPr>
+        <w:t>sin( ω</w:t>
+      </w:r>
+      <w:proofErr w:type="gramEnd"/>
+      <w:r>
+        <w:rPr>
+          <w:rFonts w:ascii="Times New Roman" w:hAnsi="Times New Roman" w:cs="Times New Roman"/>
+          <w:b/>
+          <w:highlight w:val="green"/>
+        </w:rPr>
+        <w:t xml:space="preserve"> t + φ )</w:t>
+      </w:r>
+    </w:p>
+    <w:p>
+      <w:pPr>
+        <w:rPr>
+          <w:rFonts w:ascii="Times New Roman" w:hAnsi="Times New Roman" w:cs="Times New Roman"/>
+        </w:rPr>
+      </w:pPr>
+      <w:r>
+        <w:rPr>
+          <w:rFonts w:ascii="Times New Roman" w:hAnsi="Times New Roman" w:cs="Times New Roman"/>
+          <w:b/>
+        </w:rPr>
+        <w:tab/>
+      </w:r>
+      <w:r>
+        <w:rPr>
+          <w:rFonts w:ascii="Times New Roman" w:hAnsi="Times New Roman" w:cs="Times New Roman"/>
+          <w:b/>
+        </w:rPr>
+        <w:tab/>
+        <w:t xml:space="preserve">ii. </w:t>
+      </w:r>
+      <w:r>
+        <w:rPr>
+          <w:rFonts w:ascii="Times New Roman" w:hAnsi="Times New Roman" w:cs="Times New Roman"/>
+        </w:rPr>
+        <w:t xml:space="preserve">      </w:t>
+      </w:r>
+      <w:r>
+        <w:rPr>
+          <w:rFonts w:ascii="Times New Roman" w:hAnsi="Times New Roman" w:cs="Times New Roman"/>
+          <w:highlight w:val="green"/>
+        </w:rPr>
+        <w:t>period (T) = 1/frequency</w:t>
+      </w:r>
+    </w:p>
+    <w:p>
+      <w:pPr>
+        <w:rPr>
+          <w:rFonts w:ascii="Times New Roman" w:hAnsi="Times New Roman" w:cs="Times New Roman"/>
+          <w:b/>
+        </w:rPr>
+      </w:pPr>
+      <w:r>
+        <w:rPr>
+          <w:rFonts w:ascii="Times New Roman" w:hAnsi="Times New Roman" w:cs="Times New Roman"/>
+        </w:rPr>
+        <w:tab/>
+      </w:r>
+      <w:r>
+        <w:rPr>
+          <w:rFonts w:ascii="Times New Roman" w:hAnsi="Times New Roman" w:cs="Times New Roman"/>
+        </w:rPr>
+        <w:tab/>
+      </w:r>
+      <w:r>
+        <w:rPr>
+          <w:rFonts w:ascii="Times New Roman" w:hAnsi="Times New Roman" w:cs="Times New Roman"/>
+          <w:b/>
+        </w:rPr>
+        <w:t>iii.</w:t>
+      </w:r>
+      <w:r>
+        <w:rPr>
+          <w:rFonts w:ascii="Times New Roman" w:hAnsi="Times New Roman" w:cs="Times New Roman"/>
+          <w:b/>
+        </w:rPr>
+        <w:tab/>
+      </w:r>
+      <w:r>
+        <w:rPr>
+          <w:rFonts w:ascii="Times New Roman" w:hAnsi="Times New Roman" w:cs="Times New Roman"/>
+          <w:b/>
+          <w:noProof/>
+        </w:rPr>
+        <w:drawing>
+          <wp:inline distT="0" distB="0" distL="0" distR="0" wp14:anchorId="5193DE0B" wp14:editId="2B479A7B">
+            <wp:extent cx="1565992" cy="388509"/>
+            <wp:effectExtent l="0" t="0" r="8890" b="0"/>
+            <wp:docPr id="8" name="Picture 8"/>
+            <wp:cNvGraphicFramePr>
+              <a:graphicFrameLocks xmlns:a="http://schemas.openxmlformats.org/drawingml/2006/main" noChangeAspect="1"/>
+            </wp:cNvGraphicFramePr>
+            <a:graphic xmlns:a="http://schemas.openxmlformats.org/drawingml/2006/main">
+              <a:graphicData uri="http://schemas.openxmlformats.org/drawingml/2006/picture">
+                <pic:pic xmlns:pic="http://schemas.openxmlformats.org/drawingml/2006/picture">
+                  <pic:nvPicPr>
+                    <pic:cNvPr id="8" name="Screen Shot 2017-01-16 at 6.41.09 PM.png"/>
+                    <pic:cNvPicPr/>
+                  </pic:nvPicPr>
+                  <pic:blipFill>
+                    <a:blip r:embed="rId21" cstate="print">
+                      <a:extLst>
+                        <a:ext uri="{28A0092B-C50C-407E-A947-70E740481C1C}">
+                          <a14:useLocalDpi xmlns:a14="http://schemas.microsoft.com/office/drawing/2010/main" val="0"/>
+                        </a:ext>
+                      </a:extLst>
+                    </a:blip>
+                    <a:stretch>
+                      <a:fillRect/>
+                    </a:stretch>
+                  </pic:blipFill>
+                  <pic:spPr>
+                    <a:xfrm>
+                      <a:off x="0" y="0"/>
+                      <a:ext cx="1604724" cy="398118"/>
+                    </a:xfrm>
+                    <a:prstGeom prst="rect">
+                      <a:avLst/>
+                    </a:prstGeom>
+                  </pic:spPr>
+                </pic:pic>
+              </a:graphicData>
+            </a:graphic>
+          </wp:inline>
+        </w:drawing>
+      </w:r>
+      <w:r>
+        <w:rPr>
+          <w:rFonts w:ascii="Times New Roman" w:hAnsi="Times New Roman" w:cs="Times New Roman"/>
+          <w:b/>
+        </w:rPr>
+        <w:t xml:space="preserve">  </w:t>
+      </w:r>
+      <w:proofErr w:type="spellStart"/>
+      <w:r>
+        <w:rPr>
+          <w:rFonts w:ascii="Times New Roman" w:hAnsi="Times New Roman" w:cs="Times New Roman"/>
+          <w:b/>
+        </w:rPr>
+        <w:t>rms</w:t>
+      </w:r>
+      <w:proofErr w:type="spellEnd"/>
+    </w:p>
+    <w:p>
+      <w:pPr>
+        <w:rPr>
+          <w:rFonts w:ascii="Times New Roman" w:hAnsi="Times New Roman" w:cs="Times New Roman"/>
+          <w:b/>
+        </w:rPr>
+      </w:pPr>
+      <w:r>
+        <w:rPr>
+          <w:rFonts w:ascii="Times New Roman" w:hAnsi="Times New Roman" w:cs="Times New Roman"/>
+          <w:b/>
+        </w:rPr>
+        <w:tab/>
+      </w:r>
+      <w:r>
+        <w:rPr>
+          <w:rFonts w:ascii="Times New Roman" w:hAnsi="Times New Roman" w:cs="Times New Roman"/>
+          <w:b/>
+        </w:rPr>
+        <w:tab/>
+        <w:t>iv.</w:t>
+      </w:r>
+      <w:r>
+        <w:rPr>
+          <w:rFonts w:ascii="Times New Roman" w:hAnsi="Times New Roman" w:cs="Times New Roman"/>
+          <w:b/>
+        </w:rPr>
+        <w:tab/>
+      </w:r>
+      <w:r>
+        <w:rPr>
+          <w:rFonts w:ascii="Times New Roman" w:hAnsi="Times New Roman" w:cs="Times New Roman"/>
+          <w:noProof/>
+        </w:rPr>
+        <w:drawing>
+          <wp:inline distT="0" distB="0" distL="0" distR="0" wp14:anchorId="1A9D0B55" wp14:editId="53CAA4B7">
+            <wp:extent cx="1591392" cy="454683"/>
+            <wp:effectExtent l="0" t="0" r="8890" b="2540"/>
+            <wp:docPr id="9" name="Picture 9"/>
+            <wp:cNvGraphicFramePr>
+              <a:graphicFrameLocks xmlns:a="http://schemas.openxmlformats.org/drawingml/2006/main" noChangeAspect="1"/>
+            </wp:cNvGraphicFramePr>
+            <a:graphic xmlns:a="http://schemas.openxmlformats.org/drawingml/2006/main">
+              <a:graphicData uri="http://schemas.openxmlformats.org/drawingml/2006/picture">
+                <pic:pic xmlns:pic="http://schemas.openxmlformats.org/drawingml/2006/picture">
+                  <pic:nvPicPr>
+                    <pic:cNvPr id="9" name="Screen Shot 2017-01-16 at 6.42.32 PM.png"/>
+                    <pic:cNvPicPr/>
+                  </pic:nvPicPr>
+                  <pic:blipFill>
+                    <a:blip r:embed="rId22" cstate="print">
+                      <a:extLst>
+                        <a:ext uri="{28A0092B-C50C-407E-A947-70E740481C1C}">
+                          <a14:useLocalDpi xmlns:a14="http://schemas.microsoft.com/office/drawing/2010/main" val="0"/>
+                        </a:ext>
+                      </a:extLst>
+                    </a:blip>
+                    <a:stretch>
+                      <a:fillRect/>
+                    </a:stretch>
+                  </pic:blipFill>
+                  <pic:spPr>
+                    <a:xfrm>
+                      <a:off x="0" y="0"/>
+                      <a:ext cx="1615962" cy="461703"/>
+                    </a:xfrm>
+                    <a:prstGeom prst="rect">
+                      <a:avLst/>
+                    </a:prstGeom>
+                  </pic:spPr>
+                </pic:pic>
+              </a:graphicData>
+            </a:graphic>
+          </wp:inline>
+        </w:drawing>
+      </w:r>
+      <w:r>
+        <w:rPr>
+          <w:rFonts w:ascii="Times New Roman" w:hAnsi="Times New Roman" w:cs="Times New Roman"/>
+          <w:b/>
+        </w:rPr>
+        <w:t xml:space="preserve">  </w:t>
+      </w:r>
+      <w:proofErr w:type="spellStart"/>
+      <w:r>
+        <w:rPr>
+          <w:rFonts w:ascii="Times New Roman" w:hAnsi="Times New Roman" w:cs="Times New Roman"/>
+          <w:b/>
+        </w:rPr>
+        <w:t>pms</w:t>
+      </w:r>
+      <w:proofErr w:type="spellEnd"/>
+    </w:p>
+    <w:p>
+      <w:pPr>
+        <w:rPr>
+          <w:rFonts w:ascii="Times New Roman" w:hAnsi="Times New Roman" w:cs="Times New Roman"/>
+          <w:b/>
+        </w:rPr>
+      </w:pPr>
+      <w:r>
+        <w:rPr>
+          <w:rFonts w:ascii="Times New Roman" w:hAnsi="Times New Roman" w:cs="Times New Roman"/>
+          <w:b/>
+        </w:rPr>
+        <w:tab/>
+      </w:r>
+      <w:r>
+        <w:rPr>
+          <w:rFonts w:ascii="Times New Roman" w:hAnsi="Times New Roman" w:cs="Times New Roman"/>
+          <w:b/>
+        </w:rPr>
+        <w:tab/>
+        <w:t>v.</w:t>
+      </w:r>
+      <w:r>
+        <w:rPr>
+          <w:rFonts w:ascii="Times New Roman" w:hAnsi="Times New Roman" w:cs="Times New Roman"/>
+          <w:b/>
+        </w:rPr>
+        <w:tab/>
+      </w:r>
+      <w:r>
+        <w:rPr>
+          <w:rFonts w:ascii="Times New Roman" w:hAnsi="Times New Roman" w:cs="Times New Roman"/>
+          <w:noProof/>
+        </w:rPr>
+        <w:drawing>
+          <wp:inline distT="0" distB="0" distL="0" distR="0" wp14:anchorId="6CB8F9C5" wp14:editId="2BF1F229">
+            <wp:extent cx="1184992" cy="506489"/>
+            <wp:effectExtent l="0" t="0" r="8890" b="1905"/>
+            <wp:docPr id="10" name="Picture 10"/>
+            <wp:cNvGraphicFramePr>
+              <a:graphicFrameLocks xmlns:a="http://schemas.openxmlformats.org/drawingml/2006/main" noChangeAspect="1"/>
+            </wp:cNvGraphicFramePr>
+            <a:graphic xmlns:a="http://schemas.openxmlformats.org/drawingml/2006/main">
+              <a:graphicData uri="http://schemas.openxmlformats.org/drawingml/2006/picture">
+                <pic:pic xmlns:pic="http://schemas.openxmlformats.org/drawingml/2006/picture">
+                  <pic:nvPicPr>
+                    <pic:cNvPr id="10" name="Screen Shot 2017-01-16 at 6.43.40 PM.png"/>
+                    <pic:cNvPicPr/>
+                  </pic:nvPicPr>
+                  <pic:blipFill>
+                    <a:blip r:embed="rId23">
+                      <a:extLst>
+                        <a:ext uri="{28A0092B-C50C-407E-A947-70E740481C1C}">
+                          <a14:useLocalDpi xmlns:a14="http://schemas.microsoft.com/office/drawing/2010/main" val="0"/>
+                        </a:ext>
+                      </a:extLst>
+                    </a:blip>
+                    <a:stretch>
+                      <a:fillRect/>
+                    </a:stretch>
+                  </pic:blipFill>
+                  <pic:spPr>
+                    <a:xfrm>
+                      <a:off x="0" y="0"/>
+                      <a:ext cx="1191756" cy="509380"/>
+                    </a:xfrm>
+                    <a:prstGeom prst="rect">
+                      <a:avLst/>
+                    </a:prstGeom>
+                  </pic:spPr>
+                </pic:pic>
+              </a:graphicData>
+            </a:graphic>
+          </wp:inline>
+        </w:drawing>
+      </w:r>
+      <w:r>
+        <w:rPr>
+          <w:rFonts w:ascii="Times New Roman" w:hAnsi="Times New Roman" w:cs="Times New Roman"/>
+          <w:b/>
+        </w:rPr>
+        <w:t xml:space="preserve">   </w:t>
+      </w:r>
+      <w:proofErr w:type="spellStart"/>
+      <w:r>
+        <w:rPr>
+          <w:rFonts w:ascii="Times New Roman" w:hAnsi="Times New Roman" w:cs="Times New Roman"/>
+          <w:b/>
+        </w:rPr>
+        <w:t>pms</w:t>
+      </w:r>
+      <w:proofErr w:type="spellEnd"/>
+      <w:r>
+        <w:rPr>
+          <w:rFonts w:ascii="Times New Roman" w:hAnsi="Times New Roman" w:cs="Times New Roman"/>
+          <w:b/>
+        </w:rPr>
+        <w:t xml:space="preserve"> for a linear invariant resistor</w:t>
+      </w:r>
+    </w:p>
+    <w:p>
+      <w:pPr>
+        <w:ind w:left="2160"/>
+        <w:rPr>
+          <w:rFonts w:ascii="Times New Roman" w:hAnsi="Times New Roman" w:cs="Times New Roman"/>
+        </w:rPr>
+      </w:pPr>
+      <w:r>
+        <w:rPr>
+          <w:rFonts w:ascii="Times New Roman" w:hAnsi="Times New Roman" w:cs="Times New Roman"/>
+        </w:rPr>
+        <w:t xml:space="preserve">the </w:t>
+      </w:r>
+      <w:proofErr w:type="spellStart"/>
+      <w:r>
+        <w:rPr>
+          <w:rFonts w:ascii="Times New Roman" w:hAnsi="Times New Roman" w:cs="Times New Roman"/>
+        </w:rPr>
+        <w:t>rms</w:t>
+      </w:r>
+      <w:proofErr w:type="spellEnd"/>
+      <w:r>
+        <w:rPr>
+          <w:rFonts w:ascii="Times New Roman" w:hAnsi="Times New Roman" w:cs="Times New Roman"/>
+        </w:rPr>
+        <w:t xml:space="preserve"> value of a periodic signal is the value of a DC signal that would have resulted in the same average power dissipation.</w:t>
+      </w:r>
+    </w:p>
+    <w:p>
+      <w:pPr>
+        <w:pStyle w:val="ListParagraph"/>
+        <w:numPr>
+          <w:ilvl w:val="0"/>
+          <w:numId w:val="1"/>
+        </w:numPr>
+        <w:rPr>
+          <w:rFonts w:ascii="Times New Roman" w:hAnsi="Times New Roman" w:cs="Times New Roman"/>
+          <w:b/>
+        </w:rPr>
+      </w:pPr>
+      <w:hyperlink r:id="rId24" w:history="1">
+        <w:r>
+          <w:rPr>
+            <w:rStyle w:val="Hyperlink"/>
+            <w:rFonts w:ascii="Times New Roman" w:hAnsi="Times New Roman" w:cs="Times New Roman"/>
+          </w:rPr>
+          <w:t>http://practicalphysics.org/explaining-rms-voltage-and-current.html</w:t>
+        </w:r>
+      </w:hyperlink>
+    </w:p>
+    <w:p>
+      <w:pPr>
+        <w:pStyle w:val="ListParagraph"/>
+        <w:numPr>
+          <w:ilvl w:val="0"/>
+          <w:numId w:val="1"/>
+        </w:numPr>
+        <w:rPr>
+          <w:rFonts w:ascii="Times New Roman" w:hAnsi="Times New Roman" w:cs="Times New Roman"/>
+          <w:b/>
+        </w:rPr>
+      </w:pPr>
+      <w:hyperlink r:id="rId25" w:history="1">
+        <w:r>
+          <w:rPr>
+            <w:rStyle w:val="Hyperlink"/>
+            <w:rFonts w:ascii="Times New Roman" w:hAnsi="Times New Roman" w:cs="Times New Roman"/>
+            <w:b/>
+          </w:rPr>
+          <w:t>https://www.youtube.com/watch?v=h0RJ10QwB9M</w:t>
+        </w:r>
+      </w:hyperlink>
+    </w:p>
+    <w:p>
+      <w:pPr>
+        <w:pStyle w:val="ListParagraph"/>
+        <w:numPr>
+          <w:ilvl w:val="0"/>
+          <w:numId w:val="1"/>
+        </w:numPr>
+        <w:rPr>
+          <w:rFonts w:ascii="Times New Roman" w:hAnsi="Times New Roman" w:cs="Times New Roman"/>
+          <w:b/>
+        </w:rPr>
+      </w:pPr>
+      <w:r>
+        <w:rPr>
+          <w:rFonts w:ascii="Times New Roman" w:hAnsi="Times New Roman" w:cs="Times New Roman"/>
+          <w:b/>
+        </w:rPr>
+        <w:t>https://www.youtube.com/watch?v=pgzc4aU_HeY</w:t>
       </w:r>
       <w:bookmarkStart w:id="0" w:name="_GoBack"/>
       <w:bookmarkEnd w:id="0"/>

</xml_diff>

<commit_message>
wrapping up chpt2 circuits
</commit_message>
<xml_diff>
--- a/the-circuit-abstraction-chpt-1/the-circuit-abstraction-notes.docx
+++ b/the-circuit-abstraction-chpt-1/the-circuit-abstraction-notes.docx
@@ -4,6 +4,7 @@
   <w:body>
     <w:p>
       <w:pPr>
+        <w:outlineLvl w:val="0"/>
         <w:rPr>
           <w:rFonts w:ascii="Times New Roman" w:hAnsi="Times New Roman" w:cs="Times New Roman"/>
           <w:b/>
@@ -52,6 +53,7 @@
     </w:p>
     <w:p>
       <w:pPr>
+        <w:outlineLvl w:val="0"/>
         <w:rPr>
           <w:rFonts w:ascii="Times New Roman" w:hAnsi="Times New Roman" w:cs="Times New Roman"/>
           <w:b/>
@@ -731,6 +733,7 @@
     <w:p>
       <w:pPr>
         <w:ind w:firstLine="720"/>
+        <w:outlineLvl w:val="0"/>
         <w:rPr>
           <w:rFonts w:ascii="Times New Roman" w:eastAsia="Times New Roman" w:hAnsi="Times New Roman" w:cs="Times New Roman"/>
           <w:b/>
@@ -869,21 +872,7 @@
         <w:rPr>
           <w:rFonts w:ascii="Times New Roman" w:eastAsia="Times New Roman" w:hAnsi="Times New Roman" w:cs="Times New Roman"/>
         </w:rPr>
-        <w:t xml:space="preserve">If a constant amount of power p is delivered over an interval </w:t>
-      </w:r>
-      <w:proofErr w:type="gramStart"/>
-      <w:r>
-        <w:rPr>
-          <w:rFonts w:ascii="Times New Roman" w:eastAsia="Times New Roman" w:hAnsi="Times New Roman" w:cs="Times New Roman"/>
-        </w:rPr>
-        <w:t>T ,</w:t>
-      </w:r>
-      <w:proofErr w:type="gramEnd"/>
-      <w:r>
-        <w:rPr>
-          <w:rFonts w:ascii="Times New Roman" w:eastAsia="Times New Roman" w:hAnsi="Times New Roman" w:cs="Times New Roman"/>
-        </w:rPr>
-        <w:t xml:space="preserve"> the energy w supplied is</w:t>
+        <w:t>If a constant amount of power p is delivered over an interval T , the energy w supplied is</w:t>
       </w:r>
       <w:r>
         <w:rPr>
@@ -910,190 +899,182 @@
           <w:rFonts w:ascii="Times New Roman" w:eastAsia="Times New Roman" w:hAnsi="Times New Roman" w:cs="Times New Roman"/>
           <w:highlight w:val="green"/>
         </w:rPr>
-        <w:t xml:space="preserve">w = </w:t>
-      </w:r>
-      <w:proofErr w:type="spellStart"/>
-      <w:r>
-        <w:rPr>
-          <w:rFonts w:ascii="Times New Roman" w:eastAsia="Times New Roman" w:hAnsi="Times New Roman" w:cs="Times New Roman"/>
+        <w:t>w = pT</w:t>
+      </w:r>
+    </w:p>
+    <w:p>
+      <w:pPr>
+        <w:ind w:left="1440" w:hanging="720"/>
+        <w:rPr>
+          <w:rFonts w:ascii="Times New Roman" w:hAnsi="Times New Roman" w:cs="Times New Roman"/>
+        </w:rPr>
+      </w:pPr>
+      <w:r>
+        <w:rPr>
+          <w:rFonts w:ascii="Times New Roman" w:hAnsi="Times New Roman" w:cs="Times New Roman"/>
+        </w:rPr>
+        <w:t>d.</w:t>
+      </w:r>
+      <w:r>
+        <w:rPr>
+          <w:rFonts w:ascii="Times New Roman" w:hAnsi="Times New Roman" w:cs="Times New Roman"/>
+        </w:rPr>
+        <w:tab/>
+        <w:t xml:space="preserve">If you want to increase the battery’s capacity </w:t>
+      </w:r>
+      <w:r>
+        <w:rPr>
+          <w:rFonts w:ascii="Times New Roman" w:hAnsi="Times New Roman" w:cs="Times New Roman"/>
+          <w:b/>
+        </w:rPr>
+        <w:t>without increasing the voltage</w:t>
+      </w:r>
+      <w:r>
+        <w:rPr>
+          <w:rFonts w:ascii="Times New Roman" w:hAnsi="Times New Roman" w:cs="Times New Roman"/>
+        </w:rPr>
+        <w:t xml:space="preserve">, connect the battery in </w:t>
+      </w:r>
+      <w:r>
+        <w:rPr>
+          <w:rFonts w:ascii="Times New Roman" w:hAnsi="Times New Roman" w:cs="Times New Roman"/>
+          <w:b/>
+        </w:rPr>
+        <w:t>parallel</w:t>
+      </w:r>
+      <w:r>
+        <w:rPr>
+          <w:rFonts w:ascii="Times New Roman" w:hAnsi="Times New Roman" w:cs="Times New Roman"/>
+        </w:rPr>
+        <w:t xml:space="preserve">. </w:t>
+      </w:r>
+    </w:p>
+    <w:p>
+      <w:pPr>
+        <w:rPr>
+          <w:rFonts w:ascii="Times New Roman" w:hAnsi="Times New Roman" w:cs="Times New Roman"/>
+        </w:rPr>
+      </w:pPr>
+      <w:r>
+        <w:rPr>
+          <w:rFonts w:ascii="Times New Roman" w:hAnsi="Times New Roman" w:cs="Times New Roman"/>
+        </w:rPr>
+        <w:tab/>
+      </w:r>
+      <w:r>
+        <w:rPr>
+          <w:rFonts w:ascii="Times New Roman" w:hAnsi="Times New Roman" w:cs="Times New Roman"/>
+        </w:rPr>
+        <w:tab/>
+      </w:r>
+    </w:p>
+    <w:p>
+      <w:pPr>
+        <w:rPr>
+          <w:rFonts w:ascii="Times New Roman" w:hAnsi="Times New Roman" w:cs="Times New Roman"/>
+        </w:rPr>
+      </w:pPr>
+      <w:r>
+        <w:rPr>
+          <w:rFonts w:ascii="Times New Roman" w:hAnsi="Times New Roman" w:cs="Times New Roman"/>
+        </w:rPr>
+        <w:tab/>
+      </w:r>
+      <w:r>
+        <w:rPr>
+          <w:rFonts w:ascii="Times New Roman" w:hAnsi="Times New Roman" w:cs="Times New Roman"/>
+        </w:rPr>
+        <w:tab/>
+        <w:t xml:space="preserve">If you want to keep the </w:t>
+      </w:r>
+      <w:r>
+        <w:rPr>
+          <w:rFonts w:ascii="Times New Roman" w:hAnsi="Times New Roman" w:cs="Times New Roman"/>
+          <w:b/>
+        </w:rPr>
+        <w:t>current the same</w:t>
+      </w:r>
+      <w:r>
+        <w:rPr>
+          <w:rFonts w:ascii="Times New Roman" w:hAnsi="Times New Roman" w:cs="Times New Roman"/>
+        </w:rPr>
+        <w:t xml:space="preserve"> in a cell, connect the batteries in </w:t>
+      </w:r>
+      <w:r>
+        <w:rPr>
+          <w:rFonts w:ascii="Times New Roman" w:hAnsi="Times New Roman" w:cs="Times New Roman"/>
+          <w:b/>
+        </w:rPr>
+        <w:t>series</w:t>
+      </w:r>
+      <w:r>
+        <w:rPr>
+          <w:rFonts w:ascii="Times New Roman" w:hAnsi="Times New Roman" w:cs="Times New Roman"/>
+        </w:rPr>
+        <w:t>.</w:t>
+      </w:r>
+    </w:p>
+    <w:p>
+      <w:pPr>
+        <w:rPr>
+          <w:rFonts w:ascii="Times New Roman" w:hAnsi="Times New Roman" w:cs="Times New Roman"/>
+        </w:rPr>
+      </w:pPr>
+    </w:p>
+    <w:p>
+      <w:pPr>
+        <w:outlineLvl w:val="0"/>
+        <w:rPr>
+          <w:rFonts w:ascii="Times New Roman" w:hAnsi="Times New Roman" w:cs="Times New Roman"/>
+          <w:b/>
+        </w:rPr>
+      </w:pPr>
+      <w:r>
+        <w:rPr>
+          <w:rFonts w:ascii="Times New Roman" w:hAnsi="Times New Roman" w:cs="Times New Roman"/>
+          <w:b/>
+        </w:rPr>
+        <w:tab/>
+        <w:t>1.5.2 LINEAR RESISTORS</w:t>
+      </w:r>
+    </w:p>
+    <w:p>
+      <w:pPr>
+        <w:rPr>
+          <w:rFonts w:ascii="Times New Roman" w:hAnsi="Times New Roman" w:cs="Times New Roman"/>
+        </w:rPr>
+      </w:pPr>
+      <w:r>
+        <w:rPr>
+          <w:rFonts w:ascii="Times New Roman" w:hAnsi="Times New Roman" w:cs="Times New Roman"/>
+        </w:rPr>
+        <w:tab/>
+      </w:r>
+    </w:p>
+    <w:p>
+      <w:pPr>
+        <w:rPr>
+          <w:rFonts w:ascii="Times New Roman" w:hAnsi="Times New Roman" w:cs="Times New Roman"/>
+        </w:rPr>
+      </w:pPr>
+      <w:r>
+        <w:rPr>
+          <w:rFonts w:ascii="Times New Roman" w:hAnsi="Times New Roman" w:cs="Times New Roman"/>
+        </w:rPr>
+        <w:tab/>
+        <w:t xml:space="preserve">a. </w:t>
+      </w:r>
+      <w:r>
+        <w:rPr>
+          <w:rFonts w:ascii="Times New Roman" w:hAnsi="Times New Roman" w:cs="Times New Roman"/>
+        </w:rPr>
+        <w:tab/>
+      </w:r>
+      <w:r>
+        <w:rPr>
+          <w:rFonts w:ascii="Times New Roman" w:hAnsi="Times New Roman" w:cs="Times New Roman"/>
           <w:highlight w:val="green"/>
         </w:rPr>
-        <w:t>pT</w:t>
-      </w:r>
-      <w:proofErr w:type="spellEnd"/>
-    </w:p>
-    <w:p>
-      <w:pPr>
-        <w:ind w:left="1440" w:hanging="720"/>
-        <w:rPr>
-          <w:rFonts w:ascii="Times New Roman" w:hAnsi="Times New Roman" w:cs="Times New Roman"/>
-        </w:rPr>
-      </w:pPr>
-      <w:r>
-        <w:rPr>
-          <w:rFonts w:ascii="Times New Roman" w:hAnsi="Times New Roman" w:cs="Times New Roman"/>
-        </w:rPr>
-        <w:t>d.</w:t>
-      </w:r>
-      <w:r>
-        <w:rPr>
-          <w:rFonts w:ascii="Times New Roman" w:hAnsi="Times New Roman" w:cs="Times New Roman"/>
-        </w:rPr>
-        <w:tab/>
-        <w:t xml:space="preserve">If you want to increase the battery’s capacity </w:t>
-      </w:r>
-      <w:r>
-        <w:rPr>
-          <w:rFonts w:ascii="Times New Roman" w:hAnsi="Times New Roman" w:cs="Times New Roman"/>
-          <w:b/>
-        </w:rPr>
-        <w:t>without increasing the voltage</w:t>
-      </w:r>
-      <w:r>
-        <w:rPr>
-          <w:rFonts w:ascii="Times New Roman" w:hAnsi="Times New Roman" w:cs="Times New Roman"/>
-        </w:rPr>
-        <w:t xml:space="preserve">, connect the battery in </w:t>
-      </w:r>
-      <w:r>
-        <w:rPr>
-          <w:rFonts w:ascii="Times New Roman" w:hAnsi="Times New Roman" w:cs="Times New Roman"/>
-          <w:b/>
-        </w:rPr>
-        <w:t>parallel</w:t>
-      </w:r>
-      <w:r>
-        <w:rPr>
-          <w:rFonts w:ascii="Times New Roman" w:hAnsi="Times New Roman" w:cs="Times New Roman"/>
-        </w:rPr>
-        <w:t xml:space="preserve">. </w:t>
-      </w:r>
-    </w:p>
-    <w:p>
-      <w:pPr>
-        <w:rPr>
-          <w:rFonts w:ascii="Times New Roman" w:hAnsi="Times New Roman" w:cs="Times New Roman"/>
-        </w:rPr>
-      </w:pPr>
-      <w:r>
-        <w:rPr>
-          <w:rFonts w:ascii="Times New Roman" w:hAnsi="Times New Roman" w:cs="Times New Roman"/>
-        </w:rPr>
-        <w:tab/>
-      </w:r>
-      <w:r>
-        <w:rPr>
-          <w:rFonts w:ascii="Times New Roman" w:hAnsi="Times New Roman" w:cs="Times New Roman"/>
-        </w:rPr>
-        <w:tab/>
-      </w:r>
-    </w:p>
-    <w:p>
-      <w:pPr>
-        <w:rPr>
-          <w:rFonts w:ascii="Times New Roman" w:hAnsi="Times New Roman" w:cs="Times New Roman"/>
-        </w:rPr>
-      </w:pPr>
-      <w:r>
-        <w:rPr>
-          <w:rFonts w:ascii="Times New Roman" w:hAnsi="Times New Roman" w:cs="Times New Roman"/>
-        </w:rPr>
-        <w:tab/>
-      </w:r>
-      <w:r>
-        <w:rPr>
-          <w:rFonts w:ascii="Times New Roman" w:hAnsi="Times New Roman" w:cs="Times New Roman"/>
-        </w:rPr>
-        <w:tab/>
-        <w:t xml:space="preserve">If you want to keep the </w:t>
-      </w:r>
-      <w:r>
-        <w:rPr>
-          <w:rFonts w:ascii="Times New Roman" w:hAnsi="Times New Roman" w:cs="Times New Roman"/>
-          <w:b/>
-        </w:rPr>
-        <w:t>current the same</w:t>
-      </w:r>
-      <w:r>
-        <w:rPr>
-          <w:rFonts w:ascii="Times New Roman" w:hAnsi="Times New Roman" w:cs="Times New Roman"/>
-        </w:rPr>
-        <w:t xml:space="preserve"> in a cell, connect the batteries in </w:t>
-      </w:r>
-      <w:r>
-        <w:rPr>
-          <w:rFonts w:ascii="Times New Roman" w:hAnsi="Times New Roman" w:cs="Times New Roman"/>
-          <w:b/>
-        </w:rPr>
-        <w:t>series</w:t>
-      </w:r>
-      <w:r>
-        <w:rPr>
-          <w:rFonts w:ascii="Times New Roman" w:hAnsi="Times New Roman" w:cs="Times New Roman"/>
-        </w:rPr>
-        <w:t>.</w:t>
-      </w:r>
-    </w:p>
-    <w:p>
-      <w:pPr>
-        <w:rPr>
-          <w:rFonts w:ascii="Times New Roman" w:hAnsi="Times New Roman" w:cs="Times New Roman"/>
-        </w:rPr>
-      </w:pPr>
-    </w:p>
-    <w:p>
-      <w:pPr>
-        <w:rPr>
-          <w:rFonts w:ascii="Times New Roman" w:hAnsi="Times New Roman" w:cs="Times New Roman"/>
-          <w:b/>
-        </w:rPr>
-      </w:pPr>
-      <w:r>
-        <w:rPr>
-          <w:rFonts w:ascii="Times New Roman" w:hAnsi="Times New Roman" w:cs="Times New Roman"/>
-          <w:b/>
-        </w:rPr>
-        <w:tab/>
-        <w:t>1.5.2 LINEAR RESISTORS</w:t>
-      </w:r>
-    </w:p>
-    <w:p>
-      <w:pPr>
-        <w:rPr>
-          <w:rFonts w:ascii="Times New Roman" w:hAnsi="Times New Roman" w:cs="Times New Roman"/>
-        </w:rPr>
-      </w:pPr>
-      <w:r>
-        <w:rPr>
-          <w:rFonts w:ascii="Times New Roman" w:hAnsi="Times New Roman" w:cs="Times New Roman"/>
-        </w:rPr>
-        <w:tab/>
-      </w:r>
-    </w:p>
-    <w:p>
-      <w:pPr>
-        <w:rPr>
-          <w:rFonts w:ascii="Times New Roman" w:hAnsi="Times New Roman" w:cs="Times New Roman"/>
-        </w:rPr>
-      </w:pPr>
-      <w:r>
-        <w:rPr>
-          <w:rFonts w:ascii="Times New Roman" w:hAnsi="Times New Roman" w:cs="Times New Roman"/>
-        </w:rPr>
-        <w:tab/>
-        <w:t xml:space="preserve">a. </w:t>
-      </w:r>
-      <w:r>
-        <w:rPr>
-          <w:rFonts w:ascii="Times New Roman" w:hAnsi="Times New Roman" w:cs="Times New Roman"/>
-        </w:rPr>
-        <w:tab/>
-      </w:r>
-      <w:r>
-        <w:rPr>
-          <w:rFonts w:ascii="Times New Roman" w:hAnsi="Times New Roman" w:cs="Times New Roman"/>
-          <w:highlight w:val="green"/>
-        </w:rPr>
         <w:t>R = ρ*l/a</w:t>
       </w:r>
       <w:r>
@@ -1118,21 +1099,7 @@
         <w:rPr>
           <w:rFonts w:ascii="Times New Roman" w:hAnsi="Times New Roman" w:cs="Times New Roman"/>
         </w:rPr>
-        <w:t xml:space="preserve"> piece </w:t>
-      </w:r>
-      <w:proofErr w:type="spellStart"/>
-      <w:r>
-        <w:rPr>
-          <w:rFonts w:ascii="Times New Roman" w:hAnsi="Times New Roman" w:cs="Times New Roman"/>
-        </w:rPr>
-        <w:t>satisifies</w:t>
-      </w:r>
-      <w:proofErr w:type="spellEnd"/>
-      <w:r>
-        <w:rPr>
-          <w:rFonts w:ascii="Times New Roman" w:hAnsi="Times New Roman" w:cs="Times New Roman"/>
-        </w:rPr>
-        <w:t xml:space="preserve"> the LMD</w:t>
+        <w:t xml:space="preserve"> piece satisifies the LMD</w:t>
       </w:r>
       <w:r>
         <w:rPr>
@@ -1237,21 +1204,7 @@
         <w:rPr>
           <w:rFonts w:ascii="Times New Roman" w:hAnsi="Times New Roman" w:cs="Times New Roman"/>
         </w:rPr>
-        <w:t xml:space="preserve">Similarly, the resistance of a cuboid shaped resistor with length </w:t>
-      </w:r>
-      <w:proofErr w:type="gramStart"/>
-      <w:r>
-        <w:rPr>
-          <w:rFonts w:ascii="Times New Roman" w:hAnsi="Times New Roman" w:cs="Times New Roman"/>
-        </w:rPr>
-        <w:t>l ,</w:t>
-      </w:r>
-      <w:proofErr w:type="gramEnd"/>
-      <w:r>
-        <w:rPr>
-          <w:rFonts w:ascii="Times New Roman" w:hAnsi="Times New Roman" w:cs="Times New Roman"/>
-        </w:rPr>
-        <w:t xml:space="preserve"> width w , and </w:t>
+        <w:t xml:space="preserve">Similarly, the resistance of a cuboid shaped resistor with length l , width w , and </w:t>
       </w:r>
       <w:r>
         <w:rPr>
@@ -1264,459 +1217,407 @@
           <w:rFonts w:ascii="Times New Roman" w:hAnsi="Times New Roman" w:cs="Times New Roman"/>
           <w:highlight w:val="green"/>
         </w:rPr>
-        <w:t>R = ρ*l/</w:t>
-      </w:r>
-      <w:proofErr w:type="spellStart"/>
+        <w:t>R = ρ*l/wh</w:t>
+      </w:r>
+    </w:p>
+    <w:p>
+      <w:pPr>
+        <w:ind w:left="1440" w:hanging="720"/>
+        <w:rPr>
+          <w:rFonts w:ascii="Times New Roman" w:hAnsi="Times New Roman" w:cs="Times New Roman"/>
+        </w:rPr>
+      </w:pPr>
+    </w:p>
+    <w:p>
+      <w:pPr>
+        <w:ind w:left="1440" w:hanging="720"/>
+        <w:rPr>
+          <w:rFonts w:ascii="Times New Roman" w:hAnsi="Times New Roman" w:cs="Times New Roman"/>
+        </w:rPr>
+      </w:pPr>
+      <w:r>
+        <w:rPr>
+          <w:rFonts w:ascii="Times New Roman" w:hAnsi="Times New Roman" w:cs="Times New Roman"/>
+        </w:rPr>
+        <w:t>c.</w:t>
+      </w:r>
+      <w:r>
+        <w:rPr>
+          <w:rFonts w:ascii="Times New Roman" w:hAnsi="Times New Roman" w:cs="Times New Roman"/>
+        </w:rPr>
+        <w:tab/>
+        <w:t>Limiting cases for linear resistors:</w:t>
+      </w:r>
+    </w:p>
+    <w:p>
+      <w:pPr>
+        <w:ind w:left="1440" w:hanging="720"/>
+        <w:rPr>
+          <w:rFonts w:ascii="Times New Roman" w:hAnsi="Times New Roman" w:cs="Times New Roman"/>
+        </w:rPr>
+      </w:pPr>
+      <w:r>
+        <w:rPr>
+          <w:rFonts w:ascii="Times New Roman" w:hAnsi="Times New Roman" w:cs="Times New Roman"/>
+        </w:rPr>
+        <w:tab/>
+      </w:r>
+      <w:r>
+        <w:rPr>
+          <w:rFonts w:ascii="Times New Roman" w:hAnsi="Times New Roman" w:cs="Times New Roman"/>
+          <w:b/>
+        </w:rPr>
+        <w:t>open circuits</w:t>
+      </w:r>
+      <w:r>
+        <w:rPr>
+          <w:rFonts w:ascii="Times New Roman" w:hAnsi="Times New Roman" w:cs="Times New Roman"/>
+        </w:rPr>
+        <w:t xml:space="preserve">: </w:t>
+      </w:r>
+      <w:r>
+        <w:rPr>
+          <w:rFonts w:ascii="Times New Roman" w:hAnsi="Times New Roman" w:cs="Times New Roman"/>
+        </w:rPr>
+        <w:t xml:space="preserve">R </w:t>
+      </w:r>
+      <w:r>
+        <w:rPr>
+          <w:rFonts w:ascii="Times New Roman" w:hAnsi="Times New Roman" w:cs="Times New Roman"/>
+        </w:rPr>
+        <w:sym w:font="Wingdings" w:char="F0E0"/>
+      </w:r>
+      <w:r>
+        <w:rPr>
+          <w:rFonts w:ascii="Times New Roman" w:hAnsi="Times New Roman" w:cs="Times New Roman"/>
+        </w:rPr>
+        <w:t xml:space="preserve">  infinity  (no current can flow through a circuit.)</w:t>
+      </w:r>
+    </w:p>
+    <w:p>
+      <w:pPr>
+        <w:ind w:left="1440" w:hanging="720"/>
+        <w:rPr>
+          <w:rFonts w:ascii="Times New Roman" w:hAnsi="Times New Roman" w:cs="Times New Roman"/>
+        </w:rPr>
+      </w:pPr>
+      <w:r>
+        <w:rPr>
+          <w:rFonts w:ascii="Times New Roman" w:hAnsi="Times New Roman" w:cs="Times New Roman"/>
+          <w:b/>
+        </w:rPr>
+        <w:tab/>
+        <w:t>close circuits</w:t>
+      </w:r>
+      <w:r>
+        <w:rPr>
+          <w:rFonts w:ascii="Times New Roman" w:hAnsi="Times New Roman" w:cs="Times New Roman"/>
+        </w:rPr>
+        <w:t>:</w:t>
+      </w:r>
+      <w:r>
+        <w:rPr>
+          <w:rFonts w:ascii="Times New Roman" w:hAnsi="Times New Roman" w:cs="Times New Roman"/>
+        </w:rPr>
+        <w:t xml:space="preserve"> aka. Short circuit:  R </w:t>
+      </w:r>
+      <w:r>
+        <w:rPr>
+          <w:rFonts w:ascii="Times New Roman" w:hAnsi="Times New Roman" w:cs="Times New Roman"/>
+        </w:rPr>
+        <w:sym w:font="Wingdings" w:char="F0E0"/>
+      </w:r>
+      <w:r>
+        <w:rPr>
+          <w:rFonts w:ascii="Times New Roman" w:hAnsi="Times New Roman" w:cs="Times New Roman"/>
+        </w:rPr>
+        <w:t xml:space="preserve"> 0 (tons of current can flow through)</w:t>
+      </w:r>
+    </w:p>
+    <w:p>
+      <w:pPr>
+        <w:rPr>
+          <w:rFonts w:ascii="Times New Roman" w:hAnsi="Times New Roman" w:cs="Times New Roman"/>
+        </w:rPr>
+      </w:pPr>
+    </w:p>
+    <w:p>
+      <w:pPr>
+        <w:outlineLvl w:val="0"/>
+        <w:rPr>
+          <w:rFonts w:ascii="Times New Roman" w:hAnsi="Times New Roman" w:cs="Times New Roman"/>
+          <w:b/>
+        </w:rPr>
+      </w:pPr>
+      <w:r>
+        <w:rPr>
+          <w:rFonts w:ascii="Times New Roman" w:hAnsi="Times New Roman" w:cs="Times New Roman"/>
+          <w:b/>
+        </w:rPr>
+        <w:t xml:space="preserve">1.5.3 </w:t>
+      </w:r>
+      <w:r>
+        <w:rPr>
+          <w:rFonts w:ascii="Times New Roman" w:hAnsi="Times New Roman" w:cs="Times New Roman"/>
+          <w:b/>
+        </w:rPr>
+        <w:tab/>
+        <w:t>ASSOCIATED VARIABLES CONVENTION</w:t>
+      </w:r>
+    </w:p>
+    <w:p>
+      <w:pPr>
+        <w:ind w:left="1440" w:hanging="720"/>
+        <w:rPr>
+          <w:rFonts w:ascii="Times New Roman" w:hAnsi="Times New Roman" w:cs="Times New Roman"/>
+        </w:rPr>
+      </w:pPr>
+      <w:r>
+        <w:rPr>
+          <w:rFonts w:ascii="Times New Roman" w:hAnsi="Times New Roman" w:cs="Times New Roman"/>
+        </w:rPr>
+        <w:t>a.</w:t>
+      </w:r>
+      <w:r>
+        <w:rPr>
+          <w:rFonts w:ascii="Times New Roman" w:hAnsi="Times New Roman" w:cs="Times New Roman"/>
+        </w:rPr>
+        <w:tab/>
+      </w:r>
+      <w:r>
+        <w:rPr>
+          <w:rFonts w:ascii="Times New Roman" w:hAnsi="Times New Roman" w:cs="Times New Roman"/>
+          <w:color w:val="7030A0"/>
+        </w:rPr>
+        <w:t>E</w:t>
+      </w:r>
+      <w:r>
+        <w:rPr>
+          <w:rFonts w:ascii="Times New Roman" w:hAnsi="Times New Roman" w:cs="Times New Roman"/>
+          <w:color w:val="7030A0"/>
+        </w:rPr>
+        <w:t>nergy</w:t>
+      </w:r>
+      <w:r>
+        <w:rPr>
+          <w:rFonts w:ascii="Times New Roman" w:hAnsi="Times New Roman" w:cs="Times New Roman"/>
+          <w:color w:val="7030A0"/>
+        </w:rPr>
+        <w:t xml:space="preserve"> that</w:t>
+      </w:r>
+      <w:r>
+        <w:rPr>
+          <w:rFonts w:ascii="Times New Roman" w:hAnsi="Times New Roman" w:cs="Times New Roman"/>
+          <w:color w:val="7030A0"/>
+        </w:rPr>
+        <w:t xml:space="preserve"> is pumped into an element </w:t>
+      </w:r>
+      <w:r>
+        <w:rPr>
+          <w:rFonts w:ascii="Times New Roman" w:hAnsi="Times New Roman" w:cs="Times New Roman"/>
+          <w:color w:val="7030A0"/>
+        </w:rPr>
+        <w:t xml:space="preserve">is considered </w:t>
+      </w:r>
+      <w:r>
+        <w:rPr>
+          <w:rFonts w:ascii="Times New Roman" w:hAnsi="Times New Roman" w:cs="Times New Roman"/>
+          <w:color w:val="7030A0"/>
+        </w:rPr>
+        <w:t>(</w:t>
+      </w:r>
+      <w:r>
+        <w:rPr>
+          <w:rFonts w:ascii="Times New Roman" w:hAnsi="Times New Roman" w:cs="Times New Roman"/>
+          <w:color w:val="7030A0"/>
+        </w:rPr>
+        <w:t>+</w:t>
+      </w:r>
+      <w:r>
+        <w:rPr>
+          <w:rFonts w:ascii="Times New Roman" w:hAnsi="Times New Roman" w:cs="Times New Roman"/>
+          <w:color w:val="7030A0"/>
+        </w:rPr>
+        <w:t>)</w:t>
+      </w:r>
+      <w:r>
+        <w:rPr>
+          <w:rFonts w:ascii="Times New Roman" w:hAnsi="Times New Roman" w:cs="Times New Roman"/>
+          <w:color w:val="7030A0"/>
+        </w:rPr>
+        <w:t xml:space="preserve"> </w:t>
+      </w:r>
+      <w:r>
+        <w:rPr>
+          <w:rFonts w:ascii="Times New Roman" w:hAnsi="Times New Roman" w:cs="Times New Roman"/>
+          <w:color w:val="7030A0"/>
+        </w:rPr>
+        <w:t>when a positive current i is directed into the voltage terminal marked positive.</w:t>
+      </w:r>
+    </w:p>
+    <w:p>
+      <w:pPr>
+        <w:ind w:left="1440" w:hanging="720"/>
+        <w:rPr>
+          <w:rFonts w:ascii="Times New Roman" w:hAnsi="Times New Roman" w:cs="Times New Roman"/>
+          <w:color w:val="7030A0"/>
+        </w:rPr>
+      </w:pPr>
+      <w:r>
+        <w:rPr>
+          <w:rFonts w:ascii="Times New Roman" w:hAnsi="Times New Roman" w:cs="Times New Roman"/>
+        </w:rPr>
+        <w:t>b.</w:t>
+      </w:r>
+      <w:r>
+        <w:rPr>
+          <w:rFonts w:ascii="Times New Roman" w:hAnsi="Times New Roman" w:cs="Times New Roman"/>
+        </w:rPr>
+        <w:tab/>
+      </w:r>
+      <w:r>
+        <w:rPr>
+          <w:rFonts w:ascii="Times New Roman" w:hAnsi="Times New Roman" w:cs="Times New Roman"/>
+          <w:color w:val="7030A0"/>
+        </w:rPr>
+        <w:t>When current goes away from the po</w:t>
+      </w:r>
+      <w:r>
+        <w:rPr>
+          <w:rFonts w:ascii="Times New Roman" w:hAnsi="Times New Roman" w:cs="Times New Roman"/>
+          <w:color w:val="7030A0"/>
+        </w:rPr>
+        <w:t>sitive terminal, energy is (-).</w:t>
+      </w:r>
+      <w:r>
+        <w:rPr>
+          <w:rFonts w:ascii="Times New Roman" w:hAnsi="Times New Roman" w:cs="Times New Roman"/>
+          <w:color w:val="7030A0"/>
+        </w:rPr>
+        <w:t xml:space="preserve">  Also known as energy SUPPLIED by the source. </w:t>
+      </w:r>
+    </w:p>
+    <w:p>
+      <w:pPr>
+        <w:ind w:left="1440" w:hanging="720"/>
+        <w:rPr>
+          <w:rFonts w:ascii="Times New Roman" w:hAnsi="Times New Roman" w:cs="Times New Roman"/>
+        </w:rPr>
+      </w:pPr>
+      <w:r>
+        <w:rPr>
+          <w:rFonts w:ascii="Times New Roman" w:hAnsi="Times New Roman" w:cs="Times New Roman"/>
+        </w:rPr>
+        <w:tab/>
+        <w:t>See page 73</w:t>
+      </w:r>
+      <w:r>
+        <w:rPr>
+          <w:rFonts w:ascii="Times New Roman" w:hAnsi="Times New Roman" w:cs="Times New Roman"/>
+        </w:rPr>
+        <w:t xml:space="preserve"> on chpt 2</w:t>
+      </w:r>
+      <w:bookmarkStart w:id="0" w:name="_GoBack"/>
+      <w:bookmarkEnd w:id="0"/>
+    </w:p>
+    <w:p>
+      <w:pPr>
+        <w:ind w:left="1440" w:hanging="720"/>
+        <w:rPr>
+          <w:rFonts w:ascii="Times New Roman" w:hAnsi="Times New Roman" w:cs="Times New Roman"/>
+        </w:rPr>
+      </w:pPr>
+      <w:r>
+        <w:rPr>
+          <w:rFonts w:ascii="Times New Roman" w:hAnsi="Times New Roman" w:cs="Times New Roman"/>
+        </w:rPr>
+        <w:t>c.</w:t>
+      </w:r>
+      <w:r>
+        <w:rPr>
+          <w:rFonts w:ascii="Times New Roman" w:hAnsi="Times New Roman" w:cs="Times New Roman"/>
+        </w:rPr>
+        <w:tab/>
+        <w:t>Current is defined as entering the + and exiting – terminal.</w:t>
+      </w:r>
+    </w:p>
+    <w:p>
+      <w:pPr>
+        <w:ind w:left="1440" w:hanging="720"/>
+        <w:rPr>
+          <w:rFonts w:ascii="Times New Roman" w:hAnsi="Times New Roman" w:cs="Times New Roman"/>
+        </w:rPr>
+      </w:pPr>
+      <w:r>
+        <w:rPr>
+          <w:rFonts w:ascii="Times New Roman" w:hAnsi="Times New Roman" w:cs="Times New Roman"/>
+        </w:rPr>
+        <w:t>d.</w:t>
+      </w:r>
+      <w:r>
+        <w:rPr>
+          <w:rFonts w:ascii="Times New Roman" w:hAnsi="Times New Roman" w:cs="Times New Roman"/>
+        </w:rPr>
+        <w:tab/>
+      </w:r>
+      <w:r>
+        <w:rPr>
+          <w:rFonts w:ascii="Times New Roman" w:hAnsi="Times New Roman" w:cs="Times New Roman"/>
+          <w:b/>
+        </w:rPr>
+        <w:t>Power supplied into an element</w:t>
+      </w:r>
+      <w:r>
+        <w:rPr>
+          <w:rFonts w:ascii="Times New Roman" w:hAnsi="Times New Roman" w:cs="Times New Roman"/>
+        </w:rPr>
+        <w:t xml:space="preserve"> or </w:t>
+      </w:r>
+      <w:r>
+        <w:rPr>
+          <w:rFonts w:ascii="Times New Roman" w:hAnsi="Times New Roman" w:cs="Times New Roman"/>
+          <w:b/>
+        </w:rPr>
+        <w:t>dissipated by ie resistor</w:t>
+      </w:r>
+      <w:r>
+        <w:rPr>
+          <w:rFonts w:ascii="Times New Roman" w:hAnsi="Times New Roman" w:cs="Times New Roman"/>
+        </w:rPr>
+        <w:t>:</w:t>
+      </w:r>
+    </w:p>
+    <w:p>
+      <w:pPr>
+        <w:ind w:left="1440" w:hanging="720"/>
+        <w:rPr>
+          <w:rFonts w:ascii="Times New Roman" w:hAnsi="Times New Roman" w:cs="Times New Roman"/>
+        </w:rPr>
+      </w:pPr>
+      <w:r>
+        <w:rPr>
+          <w:rFonts w:ascii="Times New Roman" w:hAnsi="Times New Roman" w:cs="Times New Roman"/>
+        </w:rPr>
+        <w:tab/>
+      </w:r>
+      <w:r>
+        <w:rPr>
+          <w:rFonts w:ascii="Times New Roman" w:hAnsi="Times New Roman" w:cs="Times New Roman"/>
+        </w:rPr>
+        <w:tab/>
+      </w:r>
       <w:r>
         <w:rPr>
           <w:rFonts w:ascii="Times New Roman" w:hAnsi="Times New Roman" w:cs="Times New Roman"/>
           <w:highlight w:val="green"/>
         </w:rPr>
-        <w:t>wh</w:t>
-      </w:r>
-      <w:proofErr w:type="spellEnd"/>
-    </w:p>
-    <w:p>
-      <w:pPr>
-        <w:ind w:left="1440" w:hanging="720"/>
-        <w:rPr>
-          <w:rFonts w:ascii="Times New Roman" w:hAnsi="Times New Roman" w:cs="Times New Roman"/>
-        </w:rPr>
-      </w:pPr>
-    </w:p>
-    <w:p>
-      <w:pPr>
-        <w:ind w:left="1440" w:hanging="720"/>
-        <w:rPr>
-          <w:rFonts w:ascii="Times New Roman" w:hAnsi="Times New Roman" w:cs="Times New Roman"/>
-        </w:rPr>
-      </w:pPr>
-      <w:r>
-        <w:rPr>
-          <w:rFonts w:ascii="Times New Roman" w:hAnsi="Times New Roman" w:cs="Times New Roman"/>
-        </w:rPr>
-        <w:t>c.</w:t>
-      </w:r>
-      <w:r>
-        <w:rPr>
-          <w:rFonts w:ascii="Times New Roman" w:hAnsi="Times New Roman" w:cs="Times New Roman"/>
-        </w:rPr>
-        <w:tab/>
-        <w:t>Limiting cases for linear resistors:</w:t>
-      </w:r>
-    </w:p>
-    <w:p>
-      <w:pPr>
-        <w:ind w:left="1440" w:hanging="720"/>
-        <w:rPr>
-          <w:rFonts w:ascii="Times New Roman" w:hAnsi="Times New Roman" w:cs="Times New Roman"/>
-        </w:rPr>
-      </w:pPr>
-      <w:r>
-        <w:rPr>
-          <w:rFonts w:ascii="Times New Roman" w:hAnsi="Times New Roman" w:cs="Times New Roman"/>
-        </w:rPr>
-        <w:tab/>
-      </w:r>
-      <w:r>
-        <w:rPr>
-          <w:rFonts w:ascii="Times New Roman" w:hAnsi="Times New Roman" w:cs="Times New Roman"/>
-          <w:b/>
-        </w:rPr>
-        <w:t>open circuits</w:t>
-      </w:r>
-      <w:r>
-        <w:rPr>
-          <w:rFonts w:ascii="Times New Roman" w:hAnsi="Times New Roman" w:cs="Times New Roman"/>
-        </w:rPr>
-        <w:t xml:space="preserve">: </w:t>
-      </w:r>
-      <w:r>
-        <w:rPr>
-          <w:rFonts w:ascii="Times New Roman" w:hAnsi="Times New Roman" w:cs="Times New Roman"/>
-        </w:rPr>
-        <w:t xml:space="preserve">R </w:t>
-      </w:r>
-      <w:r>
-        <w:rPr>
-          <w:rFonts w:ascii="Times New Roman" w:hAnsi="Times New Roman" w:cs="Times New Roman"/>
-        </w:rPr>
-        <w:sym w:font="Wingdings" w:char="F0E0"/>
-      </w:r>
-      <w:r>
-        <w:rPr>
-          <w:rFonts w:ascii="Times New Roman" w:hAnsi="Times New Roman" w:cs="Times New Roman"/>
-        </w:rPr>
-        <w:t xml:space="preserve">  infinity  (no current can flow through a circuit.)</w:t>
-      </w:r>
-    </w:p>
-    <w:p>
-      <w:pPr>
-        <w:ind w:left="1440" w:hanging="720"/>
-        <w:rPr>
-          <w:rFonts w:ascii="Times New Roman" w:hAnsi="Times New Roman" w:cs="Times New Roman"/>
-        </w:rPr>
-      </w:pPr>
-      <w:r>
-        <w:rPr>
-          <w:rFonts w:ascii="Times New Roman" w:hAnsi="Times New Roman" w:cs="Times New Roman"/>
-          <w:b/>
-        </w:rPr>
-        <w:tab/>
-        <w:t>close circuits</w:t>
-      </w:r>
-      <w:r>
-        <w:rPr>
-          <w:rFonts w:ascii="Times New Roman" w:hAnsi="Times New Roman" w:cs="Times New Roman"/>
-        </w:rPr>
-        <w:t>:</w:t>
-      </w:r>
-      <w:r>
-        <w:rPr>
-          <w:rFonts w:ascii="Times New Roman" w:hAnsi="Times New Roman" w:cs="Times New Roman"/>
-        </w:rPr>
-        <w:t xml:space="preserve"> aka. Short circuit:  R </w:t>
-      </w:r>
-      <w:r>
-        <w:rPr>
-          <w:rFonts w:ascii="Times New Roman" w:hAnsi="Times New Roman" w:cs="Times New Roman"/>
-        </w:rPr>
-        <w:sym w:font="Wingdings" w:char="F0E0"/>
-      </w:r>
-      <w:r>
-        <w:rPr>
-          <w:rFonts w:ascii="Times New Roman" w:hAnsi="Times New Roman" w:cs="Times New Roman"/>
-        </w:rPr>
-        <w:t xml:space="preserve"> 0 (tons of current can flow through)</w:t>
-      </w:r>
-    </w:p>
-    <w:p>
-      <w:pPr>
-        <w:rPr>
-          <w:rFonts w:ascii="Times New Roman" w:hAnsi="Times New Roman" w:cs="Times New Roman"/>
-        </w:rPr>
-      </w:pPr>
-    </w:p>
-    <w:p>
-      <w:pPr>
-        <w:rPr>
-          <w:rFonts w:ascii="Times New Roman" w:hAnsi="Times New Roman" w:cs="Times New Roman"/>
-          <w:b/>
-        </w:rPr>
-      </w:pPr>
-      <w:r>
-        <w:rPr>
-          <w:rFonts w:ascii="Times New Roman" w:hAnsi="Times New Roman" w:cs="Times New Roman"/>
-          <w:b/>
-        </w:rPr>
-        <w:t xml:space="preserve">1.5.3 </w:t>
-      </w:r>
-      <w:r>
-        <w:rPr>
-          <w:rFonts w:ascii="Times New Roman" w:hAnsi="Times New Roman" w:cs="Times New Roman"/>
-          <w:b/>
-        </w:rPr>
-        <w:tab/>
-        <w:t>ASSOCIATED VARIABLES CONVENTION</w:t>
-      </w:r>
-    </w:p>
-    <w:p>
-      <w:pPr>
-        <w:ind w:left="1440" w:hanging="720"/>
-        <w:rPr>
-          <w:rFonts w:ascii="Times New Roman" w:hAnsi="Times New Roman" w:cs="Times New Roman"/>
-        </w:rPr>
-      </w:pPr>
-      <w:r>
-        <w:rPr>
-          <w:rFonts w:ascii="Times New Roman" w:hAnsi="Times New Roman" w:cs="Times New Roman"/>
-        </w:rPr>
-        <w:t>a.</w:t>
-      </w:r>
-      <w:r>
-        <w:rPr>
-          <w:rFonts w:ascii="Times New Roman" w:hAnsi="Times New Roman" w:cs="Times New Roman"/>
-        </w:rPr>
-        <w:tab/>
-        <w:t>E</w:t>
-      </w:r>
-      <w:r>
-        <w:rPr>
-          <w:rFonts w:ascii="Times New Roman" w:hAnsi="Times New Roman" w:cs="Times New Roman"/>
-        </w:rPr>
-        <w:t>nergy</w:t>
-      </w:r>
-      <w:r>
-        <w:rPr>
-          <w:rFonts w:ascii="Times New Roman" w:hAnsi="Times New Roman" w:cs="Times New Roman"/>
-        </w:rPr>
-        <w:t xml:space="preserve"> that</w:t>
-      </w:r>
-      <w:r>
-        <w:rPr>
-          <w:rFonts w:ascii="Times New Roman" w:hAnsi="Times New Roman" w:cs="Times New Roman"/>
-        </w:rPr>
-        <w:t xml:space="preserve"> </w:t>
-      </w:r>
-      <w:r>
-        <w:rPr>
-          <w:rFonts w:ascii="Times New Roman" w:hAnsi="Times New Roman" w:cs="Times New Roman"/>
-        </w:rPr>
-        <w:t>is</w:t>
-      </w:r>
-      <w:r>
-        <w:rPr>
-          <w:rFonts w:ascii="Times New Roman" w:hAnsi="Times New Roman" w:cs="Times New Roman"/>
-        </w:rPr>
-        <w:t xml:space="preserve"> </w:t>
-      </w:r>
-      <w:r>
-        <w:rPr>
-          <w:rFonts w:ascii="Times New Roman" w:hAnsi="Times New Roman" w:cs="Times New Roman"/>
-        </w:rPr>
-        <w:t>pumped</w:t>
-      </w:r>
-      <w:r>
-        <w:rPr>
-          <w:rFonts w:ascii="Times New Roman" w:hAnsi="Times New Roman" w:cs="Times New Roman"/>
-        </w:rPr>
-        <w:t xml:space="preserve"> </w:t>
-      </w:r>
-      <w:r>
-        <w:rPr>
-          <w:rFonts w:ascii="Times New Roman" w:hAnsi="Times New Roman" w:cs="Times New Roman"/>
-        </w:rPr>
-        <w:t>into</w:t>
-      </w:r>
-      <w:r>
-        <w:rPr>
-          <w:rFonts w:ascii="Times New Roman" w:hAnsi="Times New Roman" w:cs="Times New Roman"/>
-        </w:rPr>
-        <w:t xml:space="preserve"> </w:t>
-      </w:r>
-      <w:r>
-        <w:rPr>
-          <w:rFonts w:ascii="Times New Roman" w:hAnsi="Times New Roman" w:cs="Times New Roman"/>
-        </w:rPr>
-        <w:t>an</w:t>
-      </w:r>
-      <w:r>
-        <w:rPr>
-          <w:rFonts w:ascii="Times New Roman" w:hAnsi="Times New Roman" w:cs="Times New Roman"/>
-        </w:rPr>
-        <w:t xml:space="preserve"> </w:t>
-      </w:r>
-      <w:r>
-        <w:rPr>
-          <w:rFonts w:ascii="Times New Roman" w:hAnsi="Times New Roman" w:cs="Times New Roman"/>
-        </w:rPr>
-        <w:t xml:space="preserve">element </w:t>
-      </w:r>
-      <w:r>
-        <w:rPr>
-          <w:rFonts w:ascii="Times New Roman" w:hAnsi="Times New Roman" w:cs="Times New Roman"/>
-        </w:rPr>
-        <w:t xml:space="preserve">is considered </w:t>
-      </w:r>
-      <w:r>
-        <w:rPr>
-          <w:rFonts w:ascii="Times New Roman" w:hAnsi="Times New Roman" w:cs="Times New Roman"/>
-        </w:rPr>
-        <w:t>(</w:t>
-      </w:r>
-      <w:r>
-        <w:rPr>
-          <w:rFonts w:ascii="Times New Roman" w:hAnsi="Times New Roman" w:cs="Times New Roman"/>
-        </w:rPr>
-        <w:t>+</w:t>
-      </w:r>
-      <w:r>
-        <w:rPr>
-          <w:rFonts w:ascii="Times New Roman" w:hAnsi="Times New Roman" w:cs="Times New Roman"/>
-        </w:rPr>
-        <w:t>)</w:t>
-      </w:r>
-      <w:r>
-        <w:rPr>
-          <w:rFonts w:ascii="Times New Roman" w:hAnsi="Times New Roman" w:cs="Times New Roman"/>
-        </w:rPr>
-        <w:t xml:space="preserve"> </w:t>
-      </w:r>
-      <w:r>
-        <w:rPr>
-          <w:rFonts w:ascii="Times New Roman" w:hAnsi="Times New Roman" w:cs="Times New Roman"/>
-        </w:rPr>
-        <w:t xml:space="preserve">when a positive current </w:t>
-      </w:r>
-      <w:proofErr w:type="spellStart"/>
-      <w:r>
-        <w:rPr>
-          <w:rFonts w:ascii="Times New Roman" w:hAnsi="Times New Roman" w:cs="Times New Roman"/>
-        </w:rPr>
-        <w:t>i</w:t>
-      </w:r>
-      <w:proofErr w:type="spellEnd"/>
-      <w:r>
-        <w:rPr>
-          <w:rFonts w:ascii="Times New Roman" w:hAnsi="Times New Roman" w:cs="Times New Roman"/>
-        </w:rPr>
-        <w:t xml:space="preserve"> is directed into the voltage terminal marked positive.</w:t>
-      </w:r>
-    </w:p>
-    <w:p>
-      <w:pPr>
-        <w:ind w:left="1440" w:hanging="720"/>
-        <w:rPr>
-          <w:rFonts w:ascii="Times New Roman" w:hAnsi="Times New Roman" w:cs="Times New Roman"/>
-        </w:rPr>
-      </w:pPr>
-      <w:r>
-        <w:rPr>
-          <w:rFonts w:ascii="Times New Roman" w:hAnsi="Times New Roman" w:cs="Times New Roman"/>
-        </w:rPr>
-        <w:t>b.</w:t>
-      </w:r>
-      <w:r>
-        <w:rPr>
-          <w:rFonts w:ascii="Times New Roman" w:hAnsi="Times New Roman" w:cs="Times New Roman"/>
-        </w:rPr>
-        <w:tab/>
-        <w:t>When current goes away from the po</w:t>
-      </w:r>
-      <w:r>
-        <w:rPr>
-          <w:rFonts w:ascii="Times New Roman" w:hAnsi="Times New Roman" w:cs="Times New Roman"/>
-        </w:rPr>
-        <w:t>sitive terminal, energy is (-).</w:t>
-      </w:r>
-    </w:p>
-    <w:p>
-      <w:pPr>
-        <w:ind w:left="1440" w:hanging="720"/>
-        <w:rPr>
-          <w:rFonts w:ascii="Times New Roman" w:hAnsi="Times New Roman" w:cs="Times New Roman"/>
-        </w:rPr>
-      </w:pPr>
-      <w:r>
-        <w:rPr>
-          <w:rFonts w:ascii="Times New Roman" w:hAnsi="Times New Roman" w:cs="Times New Roman"/>
-        </w:rPr>
-        <w:t>c.</w:t>
-      </w:r>
-      <w:r>
-        <w:rPr>
-          <w:rFonts w:ascii="Times New Roman" w:hAnsi="Times New Roman" w:cs="Times New Roman"/>
-        </w:rPr>
-        <w:tab/>
-        <w:t>Current is defined as entering the + and exiting – terminal.</w:t>
-      </w:r>
-    </w:p>
-    <w:p>
-      <w:pPr>
-        <w:ind w:left="1440" w:hanging="720"/>
-        <w:rPr>
-          <w:rFonts w:ascii="Times New Roman" w:hAnsi="Times New Roman" w:cs="Times New Roman"/>
-        </w:rPr>
-      </w:pPr>
-    </w:p>
-    <w:p>
-      <w:pPr>
-        <w:ind w:left="1440" w:hanging="720"/>
-        <w:rPr>
-          <w:rFonts w:ascii="Times New Roman" w:hAnsi="Times New Roman" w:cs="Times New Roman"/>
-        </w:rPr>
-      </w:pPr>
-      <w:r>
-        <w:rPr>
-          <w:rFonts w:ascii="Times New Roman" w:hAnsi="Times New Roman" w:cs="Times New Roman"/>
-        </w:rPr>
-        <w:t>d.</w:t>
-      </w:r>
-      <w:r>
-        <w:rPr>
-          <w:rFonts w:ascii="Times New Roman" w:hAnsi="Times New Roman" w:cs="Times New Roman"/>
-        </w:rPr>
-        <w:tab/>
-      </w:r>
-      <w:r>
-        <w:rPr>
-          <w:rFonts w:ascii="Times New Roman" w:hAnsi="Times New Roman" w:cs="Times New Roman"/>
-        </w:rPr>
-        <w:t>Power supplied into an element</w:t>
-      </w:r>
-      <w:r>
-        <w:rPr>
-          <w:rFonts w:ascii="Times New Roman" w:hAnsi="Times New Roman" w:cs="Times New Roman"/>
-        </w:rPr>
-        <w:t xml:space="preserve"> or dissipated by </w:t>
-      </w:r>
-      <w:proofErr w:type="spellStart"/>
-      <w:r>
-        <w:rPr>
-          <w:rFonts w:ascii="Times New Roman" w:hAnsi="Times New Roman" w:cs="Times New Roman"/>
-        </w:rPr>
-        <w:t>ie</w:t>
-      </w:r>
-      <w:proofErr w:type="spellEnd"/>
-      <w:r>
-        <w:rPr>
-          <w:rFonts w:ascii="Times New Roman" w:hAnsi="Times New Roman" w:cs="Times New Roman"/>
-        </w:rPr>
-        <w:t xml:space="preserve"> resistor</w:t>
-      </w:r>
-      <w:r>
-        <w:rPr>
-          <w:rFonts w:ascii="Times New Roman" w:hAnsi="Times New Roman" w:cs="Times New Roman"/>
-        </w:rPr>
-        <w:t>:</w:t>
-      </w:r>
-    </w:p>
-    <w:p>
-      <w:pPr>
-        <w:ind w:left="1440" w:hanging="720"/>
-        <w:rPr>
-          <w:rFonts w:ascii="Times New Roman" w:hAnsi="Times New Roman" w:cs="Times New Roman"/>
-        </w:rPr>
-      </w:pPr>
-      <w:r>
-        <w:rPr>
-          <w:rFonts w:ascii="Times New Roman" w:hAnsi="Times New Roman" w:cs="Times New Roman"/>
-        </w:rPr>
-        <w:tab/>
-      </w:r>
-      <w:r>
-        <w:rPr>
-          <w:rFonts w:ascii="Times New Roman" w:hAnsi="Times New Roman" w:cs="Times New Roman"/>
-        </w:rPr>
-        <w:tab/>
-      </w:r>
-      <w:r>
-        <w:rPr>
-          <w:rFonts w:ascii="Times New Roman" w:hAnsi="Times New Roman" w:cs="Times New Roman"/>
-          <w:highlight w:val="green"/>
-        </w:rPr>
-        <w:t>p=</w:t>
-      </w:r>
-      <w:proofErr w:type="gramStart"/>
-      <w:r>
-        <w:rPr>
-          <w:rFonts w:ascii="Times New Roman" w:hAnsi="Times New Roman" w:cs="Times New Roman"/>
-          <w:highlight w:val="green"/>
-        </w:rPr>
-        <w:t>vi</w:t>
-      </w:r>
-      <w:r>
-        <w:rPr>
-          <w:rFonts w:ascii="Times New Roman" w:hAnsi="Times New Roman" w:cs="Times New Roman"/>
-        </w:rPr>
-        <w:t xml:space="preserve">  units</w:t>
-      </w:r>
-      <w:proofErr w:type="gramEnd"/>
-      <w:r>
-        <w:rPr>
-          <w:rFonts w:ascii="Times New Roman" w:hAnsi="Times New Roman" w:cs="Times New Roman"/>
-        </w:rPr>
-        <w:t xml:space="preserve"> = watts.</w:t>
+        <w:t>p=vi</w:t>
+      </w:r>
+      <w:r>
+        <w:rPr>
+          <w:rFonts w:ascii="Times New Roman" w:hAnsi="Times New Roman" w:cs="Times New Roman"/>
+        </w:rPr>
+        <w:t xml:space="preserve">  units = watts.</w:t>
       </w:r>
     </w:p>
     <w:p>
@@ -2194,6 +2095,7 @@
     </w:p>
     <w:p>
       <w:pPr>
+        <w:outlineLvl w:val="0"/>
         <w:rPr>
           <w:rFonts w:ascii="Times New Roman" w:eastAsia="Times New Roman" w:hAnsi="Times New Roman" w:cs="Times New Roman"/>
           <w:b/>
@@ -2251,6 +2153,7 @@
     </w:p>
     <w:p>
       <w:pPr>
+        <w:outlineLvl w:val="0"/>
         <w:rPr>
           <w:rFonts w:ascii="Times New Roman" w:eastAsia="Times New Roman" w:hAnsi="Times New Roman" w:cs="Times New Roman"/>
           <w:b/>
@@ -2317,19 +2220,11 @@
           <w:rFonts w:ascii="Times New Roman" w:eastAsia="Times New Roman" w:hAnsi="Times New Roman" w:cs="Times New Roman"/>
         </w:rPr>
       </w:pPr>
-      <w:proofErr w:type="spellStart"/>
-      <w:r>
-        <w:rPr>
-          <w:rFonts w:ascii="Times New Roman" w:eastAsia="Times New Roman" w:hAnsi="Times New Roman" w:cs="Times New Roman"/>
-        </w:rPr>
-        <w:t>i</w:t>
-      </w:r>
-      <w:proofErr w:type="spellEnd"/>
-      <w:r>
-        <w:rPr>
-          <w:rFonts w:ascii="Times New Roman" w:eastAsia="Times New Roman" w:hAnsi="Times New Roman" w:cs="Times New Roman"/>
-        </w:rPr>
-        <w:t>.</w:t>
+      <w:r>
+        <w:rPr>
+          <w:rFonts w:ascii="Times New Roman" w:eastAsia="Times New Roman" w:hAnsi="Times New Roman" w:cs="Times New Roman"/>
+        </w:rPr>
+        <w:t>i.</w:t>
       </w:r>
       <w:r>
         <w:rPr>
@@ -2571,21 +2466,7 @@
           <w:rFonts w:ascii="Times New Roman" w:hAnsi="Times New Roman" w:cs="Times New Roman"/>
         </w:rPr>
         <w:tab/>
-        <w:t xml:space="preserve">resistance and conductance are time-invariant. If the temperature and resistor changes, </w:t>
-      </w:r>
-      <w:proofErr w:type="gramStart"/>
-      <w:r>
-        <w:rPr>
-          <w:rFonts w:ascii="Times New Roman" w:hAnsi="Times New Roman" w:cs="Times New Roman"/>
-        </w:rPr>
-        <w:t>than</w:t>
-      </w:r>
-      <w:proofErr w:type="gramEnd"/>
-      <w:r>
-        <w:rPr>
-          <w:rFonts w:ascii="Times New Roman" w:hAnsi="Times New Roman" w:cs="Times New Roman"/>
-        </w:rPr>
-        <w:t xml:space="preserve"> so does conductance and resistance.  This is how a linear resistor </w:t>
+        <w:t xml:space="preserve">resistance and conductance are time-invariant. If the temperature and resistor changes, than so does conductance and resistance.  This is how a linear resistor </w:t>
       </w:r>
       <w:r>
         <w:rPr>
@@ -2604,6 +2485,7 @@
     </w:p>
     <w:p>
       <w:pPr>
+        <w:outlineLvl w:val="0"/>
         <w:rPr>
           <w:rFonts w:ascii="Times New Roman" w:hAnsi="Times New Roman" w:cs="Times New Roman"/>
           <w:b/>
@@ -2654,35 +2536,13 @@
         <w:rPr>
           <w:rFonts w:ascii="Times New Roman" w:hAnsi="Times New Roman" w:cs="Times New Roman"/>
         </w:rPr>
-        <w:t xml:space="preserve">Element law:  v= </w:t>
-      </w:r>
-      <w:proofErr w:type="spellStart"/>
-      <w:proofErr w:type="gramStart"/>
-      <w:r>
-        <w:rPr>
-          <w:rFonts w:ascii="Times New Roman" w:hAnsi="Times New Roman" w:cs="Times New Roman"/>
-        </w:rPr>
-        <w:t>iR</w:t>
-      </w:r>
-      <w:proofErr w:type="spellEnd"/>
-      <w:r>
-        <w:rPr>
-          <w:rFonts w:ascii="Times New Roman" w:hAnsi="Times New Roman" w:cs="Times New Roman"/>
-        </w:rPr>
-        <w:t xml:space="preserve">;  </w:t>
-      </w:r>
-      <w:r>
-        <w:rPr>
-          <w:rFonts w:ascii="Times New Roman" w:hAnsi="Times New Roman" w:cs="Times New Roman"/>
-        </w:rPr>
-        <w:t>it</w:t>
-      </w:r>
-      <w:proofErr w:type="gramEnd"/>
-      <w:r>
-        <w:rPr>
-          <w:rFonts w:ascii="Times New Roman" w:hAnsi="Times New Roman" w:cs="Times New Roman"/>
-        </w:rPr>
-        <w:t xml:space="preserve"> also represents lumped-parameter. </w:t>
+        <w:t xml:space="preserve">Element law:  v= iR;  </w:t>
+      </w:r>
+      <w:r>
+        <w:rPr>
+          <w:rFonts w:ascii="Times New Roman" w:hAnsi="Times New Roman" w:cs="Times New Roman"/>
+        </w:rPr>
+        <w:t xml:space="preserve">it also represents lumped-parameter. </w:t>
       </w:r>
     </w:p>
     <w:p>
@@ -2714,44 +2574,14 @@
         <w:rPr>
           <w:rFonts w:ascii="Times New Roman" w:hAnsi="Times New Roman" w:cs="Times New Roman"/>
         </w:rPr>
-        <w:t xml:space="preserve"> and R=</w:t>
-      </w:r>
-      <w:proofErr w:type="gramStart"/>
-      <w:r>
-        <w:rPr>
-          <w:rFonts w:ascii="Times New Roman" w:hAnsi="Times New Roman" w:cs="Times New Roman"/>
-        </w:rPr>
-        <w:t>0</w:t>
-      </w:r>
-      <w:r>
-        <w:rPr>
-          <w:rFonts w:ascii="Times New Roman" w:hAnsi="Times New Roman" w:cs="Times New Roman"/>
-        </w:rPr>
-        <w:t xml:space="preserve">;  </w:t>
-      </w:r>
-      <w:proofErr w:type="spellStart"/>
-      <w:r>
-        <w:rPr>
-          <w:rFonts w:ascii="Times New Roman" w:hAnsi="Times New Roman" w:cs="Times New Roman"/>
-        </w:rPr>
-        <w:t>i</w:t>
-      </w:r>
-      <w:proofErr w:type="spellEnd"/>
-      <w:proofErr w:type="gramEnd"/>
-      <w:r>
-        <w:rPr>
-          <w:rFonts w:ascii="Times New Roman" w:hAnsi="Times New Roman" w:cs="Times New Roman"/>
-        </w:rPr>
-        <w:t>=</w:t>
-      </w:r>
-      <w:proofErr w:type="spellStart"/>
-      <w:r>
-        <w:rPr>
-          <w:rFonts w:ascii="Times New Roman" w:hAnsi="Times New Roman" w:cs="Times New Roman"/>
-        </w:rPr>
-        <w:t>inifinity</w:t>
-      </w:r>
-      <w:proofErr w:type="spellEnd"/>
+        <w:t xml:space="preserve"> and R=0</w:t>
+      </w:r>
+      <w:r>
+        <w:rPr>
+          <w:rFonts w:ascii="Times New Roman" w:hAnsi="Times New Roman" w:cs="Times New Roman"/>
+        </w:rPr>
+        <w:t>;  i=inifinity</w:t>
+      </w:r>
     </w:p>
     <w:p>
       <w:pPr>
@@ -2771,21 +2601,7 @@
           <w:rFonts w:ascii="Times New Roman" w:hAnsi="Times New Roman" w:cs="Times New Roman"/>
         </w:rPr>
         <w:tab/>
-        <w:t xml:space="preserve">Element law for open circuit:   </w:t>
-      </w:r>
-      <w:proofErr w:type="spellStart"/>
-      <w:r>
-        <w:rPr>
-          <w:rFonts w:ascii="Times New Roman" w:hAnsi="Times New Roman" w:cs="Times New Roman"/>
-        </w:rPr>
-        <w:t>i</w:t>
-      </w:r>
-      <w:proofErr w:type="spellEnd"/>
-      <w:r>
-        <w:rPr>
-          <w:rFonts w:ascii="Times New Roman" w:hAnsi="Times New Roman" w:cs="Times New Roman"/>
-        </w:rPr>
-        <w:t>=0</w:t>
+        <w:t>Element law for open circuit:   i=0</w:t>
       </w:r>
       <w:r>
         <w:rPr>
@@ -2797,21 +2613,7 @@
         <w:rPr>
           <w:rFonts w:ascii="Times New Roman" w:hAnsi="Times New Roman" w:cs="Times New Roman"/>
         </w:rPr>
-        <w:t xml:space="preserve"> </w:t>
-      </w:r>
-      <w:proofErr w:type="spellStart"/>
-      <w:r>
-        <w:rPr>
-          <w:rFonts w:ascii="Times New Roman" w:hAnsi="Times New Roman" w:cs="Times New Roman"/>
-        </w:rPr>
-        <w:t>ie</w:t>
-      </w:r>
-      <w:proofErr w:type="spellEnd"/>
-      <w:r>
-        <w:rPr>
-          <w:rFonts w:ascii="Times New Roman" w:hAnsi="Times New Roman" w:cs="Times New Roman"/>
-        </w:rPr>
-        <w:t xml:space="preserve"> voltage can be infinite</w:t>
+        <w:t xml:space="preserve"> ie voltage can be infinite</w:t>
       </w:r>
       <w:r>
         <w:rPr>
@@ -3000,6 +2802,7 @@
     </w:p>
     <w:p>
       <w:pPr>
+        <w:outlineLvl w:val="0"/>
         <w:rPr>
           <w:rFonts w:ascii="Times New Roman" w:hAnsi="Times New Roman" w:cs="Times New Roman"/>
           <w:b/>
@@ -3126,6 +2929,7 @@
     </w:p>
     <w:p>
       <w:pPr>
+        <w:outlineLvl w:val="0"/>
         <w:rPr>
           <w:rFonts w:ascii="Times New Roman" w:hAnsi="Times New Roman" w:cs="Times New Roman"/>
           <w:b/>
@@ -3382,48 +3186,19 @@
         <w:rPr>
           <w:rFonts w:ascii="Times New Roman" w:hAnsi="Times New Roman" w:cs="Times New Roman"/>
         </w:rPr>
-        <w:t>Above: (</w:t>
-      </w:r>
-      <w:proofErr w:type="spellStart"/>
-      <w:proofErr w:type="gramStart"/>
-      <w:r>
-        <w:rPr>
-          <w:rFonts w:ascii="Times New Roman" w:hAnsi="Times New Roman" w:cs="Times New Roman"/>
-        </w:rPr>
-        <w:t>v,i</w:t>
-      </w:r>
-      <w:proofErr w:type="spellEnd"/>
-      <w:proofErr w:type="gramEnd"/>
-      <w:r>
-        <w:rPr>
-          <w:rFonts w:ascii="Times New Roman" w:hAnsi="Times New Roman" w:cs="Times New Roman"/>
-        </w:rPr>
-        <w:t xml:space="preserve">) where </w:t>
-      </w:r>
-      <w:proofErr w:type="spellStart"/>
-      <w:r>
-        <w:rPr>
-          <w:rFonts w:ascii="Times New Roman" w:hAnsi="Times New Roman" w:cs="Times New Roman"/>
-        </w:rPr>
-        <w:t>i</w:t>
-      </w:r>
-      <w:proofErr w:type="spellEnd"/>
-      <w:r>
-        <w:rPr>
-          <w:rFonts w:ascii="Times New Roman" w:hAnsi="Times New Roman" w:cs="Times New Roman"/>
-        </w:rPr>
-        <w:t xml:space="preserve">=0 open circuit; v=0 short circuit. </w:t>
-      </w:r>
-    </w:p>
-    <w:p>
-      <w:pPr>
-        <w:rPr>
-          <w:rFonts w:ascii="Times New Roman" w:hAnsi="Times New Roman" w:cs="Times New Roman"/>
-        </w:rPr>
-      </w:pPr>
-    </w:p>
-    <w:p>
-      <w:pPr>
+        <w:t xml:space="preserve">Above: (v,i) where i=0 open circuit; v=0 short circuit. </w:t>
+      </w:r>
+    </w:p>
+    <w:p>
+      <w:pPr>
+        <w:rPr>
+          <w:rFonts w:ascii="Times New Roman" w:hAnsi="Times New Roman" w:cs="Times New Roman"/>
+        </w:rPr>
+      </w:pPr>
+    </w:p>
+    <w:p>
+      <w:pPr>
+        <w:outlineLvl w:val="0"/>
         <w:rPr>
           <w:rFonts w:ascii="Times New Roman" w:hAnsi="Times New Roman" w:cs="Times New Roman"/>
           <w:b/>
@@ -3483,6 +3258,7 @@
     </w:p>
     <w:p>
       <w:pPr>
+        <w:outlineLvl w:val="0"/>
         <w:rPr>
           <w:rFonts w:ascii="Times New Roman" w:hAnsi="Times New Roman" w:cs="Times New Roman"/>
           <w:b/>
@@ -3557,21 +3333,12 @@
         </w:rPr>
         <w:tab/>
       </w:r>
-      <w:proofErr w:type="spellStart"/>
-      <w:r>
-        <w:rPr>
-          <w:rFonts w:ascii="Times New Roman" w:hAnsi="Times New Roman" w:cs="Times New Roman"/>
-          <w:b/>
-        </w:rPr>
-        <w:t>i</w:t>
-      </w:r>
-      <w:proofErr w:type="spellEnd"/>
-      <w:r>
-        <w:rPr>
-          <w:rFonts w:ascii="Times New Roman" w:hAnsi="Times New Roman" w:cs="Times New Roman"/>
-          <w:b/>
-        </w:rPr>
-        <w:t>.</w:t>
+      <w:r>
+        <w:rPr>
+          <w:rFonts w:ascii="Times New Roman" w:hAnsi="Times New Roman" w:cs="Times New Roman"/>
+          <w:b/>
+        </w:rPr>
+        <w:t>i.</w:t>
       </w:r>
       <w:r>
         <w:rPr>
@@ -3586,25 +3353,7 @@
           <w:b/>
           <w:highlight w:val="green"/>
         </w:rPr>
-        <w:t xml:space="preserve">v = A </w:t>
-      </w:r>
-      <w:proofErr w:type="gramStart"/>
-      <w:r>
-        <w:rPr>
-          <w:rFonts w:ascii="Times New Roman" w:hAnsi="Times New Roman" w:cs="Times New Roman"/>
-          <w:b/>
-          <w:highlight w:val="green"/>
-        </w:rPr>
-        <w:t>sin( ω</w:t>
-      </w:r>
-      <w:proofErr w:type="gramEnd"/>
-      <w:r>
-        <w:rPr>
-          <w:rFonts w:ascii="Times New Roman" w:hAnsi="Times New Roman" w:cs="Times New Roman"/>
-          <w:b/>
-          <w:highlight w:val="green"/>
-        </w:rPr>
-        <w:t xml:space="preserve"> t + φ )</w:t>
+        <w:t>v = A sin( ω t + φ )</w:t>
       </w:r>
     </w:p>
     <w:p>
@@ -3728,17 +3477,8 @@
           <w:rFonts w:ascii="Times New Roman" w:hAnsi="Times New Roman" w:cs="Times New Roman"/>
           <w:b/>
         </w:rPr>
-        <w:t xml:space="preserve">  </w:t>
-      </w:r>
-      <w:proofErr w:type="spellStart"/>
-      <w:r>
-        <w:rPr>
-          <w:rFonts w:ascii="Times New Roman" w:hAnsi="Times New Roman" w:cs="Times New Roman"/>
-          <w:b/>
-        </w:rPr>
-        <w:t>rms</w:t>
-      </w:r>
-      <w:proofErr w:type="spellEnd"/>
+        <w:t xml:space="preserve">  rms</w:t>
+      </w:r>
     </w:p>
     <w:p>
       <w:pPr>
@@ -3821,17 +3561,8 @@
           <w:rFonts w:ascii="Times New Roman" w:hAnsi="Times New Roman" w:cs="Times New Roman"/>
           <w:b/>
         </w:rPr>
-        <w:t xml:space="preserve">  </w:t>
-      </w:r>
-      <w:proofErr w:type="spellStart"/>
-      <w:r>
-        <w:rPr>
-          <w:rFonts w:ascii="Times New Roman" w:hAnsi="Times New Roman" w:cs="Times New Roman"/>
-          <w:b/>
-        </w:rPr>
-        <w:t>pms</w:t>
-      </w:r>
-      <w:proofErr w:type="spellEnd"/>
+        <w:t xml:space="preserve">  pms</w:t>
+      </w:r>
     </w:p>
     <w:p>
       <w:pPr>
@@ -3914,23 +3645,7 @@
           <w:rFonts w:ascii="Times New Roman" w:hAnsi="Times New Roman" w:cs="Times New Roman"/>
           <w:b/>
         </w:rPr>
-        <w:t xml:space="preserve">   </w:t>
-      </w:r>
-      <w:proofErr w:type="spellStart"/>
-      <w:r>
-        <w:rPr>
-          <w:rFonts w:ascii="Times New Roman" w:hAnsi="Times New Roman" w:cs="Times New Roman"/>
-          <w:b/>
-        </w:rPr>
-        <w:t>pms</w:t>
-      </w:r>
-      <w:proofErr w:type="spellEnd"/>
-      <w:r>
-        <w:rPr>
-          <w:rFonts w:ascii="Times New Roman" w:hAnsi="Times New Roman" w:cs="Times New Roman"/>
-          <w:b/>
-        </w:rPr>
-        <w:t xml:space="preserve"> for a linear invariant resistor</w:t>
+        <w:t xml:space="preserve">   pms for a linear invariant resistor</w:t>
       </w:r>
     </w:p>
     <w:p>
@@ -3944,21 +3659,1188 @@
         <w:rPr>
           <w:rFonts w:ascii="Times New Roman" w:hAnsi="Times New Roman" w:cs="Times New Roman"/>
         </w:rPr>
-        <w:t xml:space="preserve">the </w:t>
-      </w:r>
-      <w:proofErr w:type="spellStart"/>
-      <w:r>
-        <w:rPr>
-          <w:rFonts w:ascii="Times New Roman" w:hAnsi="Times New Roman" w:cs="Times New Roman"/>
+        <w:t>the rms value of a periodic signal is the value of a DC signal that would have resulted in the same average power dissipation.</w:t>
+      </w:r>
+    </w:p>
+    <w:p>
+      <w:pPr>
+        <w:ind w:left="2880"/>
+        <w:rPr>
+          <w:rFonts w:ascii="Times New Roman" w:hAnsi="Times New Roman" w:cs="Times New Roman"/>
+        </w:rPr>
+      </w:pPr>
+      <w:r>
+        <w:rPr>
+          <w:rFonts w:ascii="Times New Roman" w:hAnsi="Times New Roman" w:cs="Times New Roman"/>
+        </w:rPr>
+        <w:t xml:space="preserve">• </w:t>
+      </w:r>
+      <w:r>
+        <w:rPr>
+          <w:rFonts w:ascii="Times New Roman" w:hAnsi="Times New Roman" w:cs="Times New Roman"/>
+        </w:rPr>
+        <w:t xml:space="preserve">the rms value of a DC signal is simply the constant value of the </w:t>
+      </w:r>
+      <w:r>
+        <w:rPr>
+          <w:rFonts w:ascii="Times New Roman" w:hAnsi="Times New Roman" w:cs="Times New Roman"/>
+        </w:rPr>
+        <w:t xml:space="preserve"> </w:t>
+      </w:r>
+    </w:p>
+    <w:p>
+      <w:pPr>
+        <w:ind w:left="2880"/>
+        <w:rPr>
+          <w:rFonts w:ascii="Times New Roman" w:hAnsi="Times New Roman" w:cs="Times New Roman"/>
+        </w:rPr>
+      </w:pPr>
+      <w:r>
+        <w:rPr>
+          <w:rFonts w:ascii="Times New Roman" w:hAnsi="Times New Roman" w:cs="Times New Roman"/>
+        </w:rPr>
+        <w:t xml:space="preserve">  </w:t>
+      </w:r>
+      <w:r>
+        <w:rPr>
+          <w:rFonts w:ascii="Times New Roman" w:hAnsi="Times New Roman" w:cs="Times New Roman"/>
+        </w:rPr>
+        <w:t>signal itself.</w:t>
+      </w:r>
+    </w:p>
+    <w:p>
+      <w:pPr>
+        <w:ind w:left="2160" w:hanging="720"/>
+        <w:rPr>
+          <w:rFonts w:ascii="Helvetica Neue" w:eastAsia="Times New Roman" w:hAnsi="Helvetica Neue" w:cs="Times New Roman"/>
+          <w:b/>
+          <w:color w:val="000000"/>
+          <w:sz w:val="20"/>
+          <w:szCs w:val="20"/>
+          <w:shd w:val="clear" w:color="auto" w:fill="FFFFFF"/>
+        </w:rPr>
+      </w:pPr>
+      <w:r>
+        <w:rPr>
+          <w:rFonts w:ascii="Times New Roman" w:hAnsi="Times New Roman" w:cs="Times New Roman"/>
+          <w:b/>
+        </w:rPr>
+        <w:t>vi.</w:t>
+      </w:r>
+      <w:r>
+        <w:rPr>
+          <w:rFonts w:ascii="Times New Roman" w:hAnsi="Times New Roman" w:cs="Times New Roman"/>
+          <w:b/>
+        </w:rPr>
+        <w:tab/>
+      </w:r>
+      <w:r>
+        <w:rPr>
+          <w:rFonts w:ascii="Helvetica Neue" w:eastAsia="Times New Roman" w:hAnsi="Helvetica Neue" w:cs="Times New Roman"/>
+          <w:b/>
+          <w:color w:val="000000"/>
+          <w:sz w:val="20"/>
+          <w:szCs w:val="20"/>
+          <w:shd w:val="clear" w:color="auto" w:fill="FFFFFF"/>
+        </w:rPr>
+        <w:t>The RMS value is the effective value of a varying voltage or current. It is the equivalent steady DC (constant) value which gives the same effect. </w:t>
+      </w:r>
+    </w:p>
+    <w:p>
+      <w:pPr>
+        <w:pStyle w:val="ListParagraph"/>
+        <w:numPr>
+          <w:ilvl w:val="0"/>
+          <w:numId w:val="4"/>
+        </w:numPr>
+        <w:rPr>
+          <w:rFonts w:ascii="Times New Roman" w:eastAsia="Times New Roman" w:hAnsi="Times New Roman" w:cs="Times New Roman"/>
+        </w:rPr>
+      </w:pPr>
+      <w:r>
+        <w:rPr>
+          <w:rFonts w:ascii="Times New Roman" w:hAnsi="Times New Roman" w:cs="Times New Roman"/>
+        </w:rPr>
+        <w:t xml:space="preserve">in other words, we use RMS for AC not DC. </w:t>
+      </w:r>
+    </w:p>
+    <w:p>
+      <w:pPr>
+        <w:pStyle w:val="ListParagraph"/>
+        <w:numPr>
+          <w:ilvl w:val="0"/>
+          <w:numId w:val="4"/>
+        </w:numPr>
+        <w:rPr>
+          <w:rFonts w:ascii="Times New Roman" w:eastAsia="Times New Roman" w:hAnsi="Times New Roman" w:cs="Times New Roman"/>
+        </w:rPr>
+      </w:pPr>
+      <w:r>
+        <w:rPr>
+          <w:rFonts w:ascii="Helvetica Neue" w:eastAsia="Times New Roman" w:hAnsi="Helvetica Neue" w:cs="Times New Roman"/>
+          <w:color w:val="000000"/>
+          <w:sz w:val="20"/>
+          <w:szCs w:val="20"/>
+          <w:shd w:val="clear" w:color="auto" w:fill="FFFFFF"/>
+        </w:rPr>
+        <w:t>In a nutshell, the RMS values of AC produce the same amount of heat as their equivalent DC values.</w:t>
+      </w:r>
+    </w:p>
+    <w:p>
+      <w:pPr>
+        <w:pStyle w:val="ListParagraph"/>
+        <w:numPr>
+          <w:ilvl w:val="0"/>
+          <w:numId w:val="4"/>
+        </w:numPr>
+        <w:rPr>
+          <w:rFonts w:ascii="Times New Roman" w:eastAsia="Times New Roman" w:hAnsi="Times New Roman" w:cs="Times New Roman"/>
+        </w:rPr>
+      </w:pPr>
+      <w:r>
+        <w:rPr>
+          <w:rFonts w:ascii="Helvetica Neue" w:eastAsia="Times New Roman" w:hAnsi="Helvetica Neue" w:cs="Times New Roman"/>
+          <w:color w:val="000000"/>
+          <w:sz w:val="20"/>
+          <w:szCs w:val="20"/>
+          <w:shd w:val="clear" w:color="auto" w:fill="FFFFFF"/>
+        </w:rPr>
+        <w:t>For example a lamp connected to a 6V RMS AC supply will light with the same brightness when connected to a steady 6V DC supply. However, the lamp will be dimmer if connected to a 6V peak AC supply because the RMS value of this is only 4.2V (it is equivalent to a steady 4.2V DC).</w:t>
+      </w:r>
+    </w:p>
+    <w:tbl>
+      <w:tblPr>
+        <w:tblpPr w:leftFromText="180" w:rightFromText="180" w:horzAnchor="page" w:tblpX="2782" w:tblpY="248"/>
+        <w:tblW w:w="0" w:type="auto"/>
+        <w:shd w:val="clear" w:color="auto" w:fill="FFFFFF"/>
+        <w:tblCellMar>
+          <w:left w:w="0" w:type="dxa"/>
+          <w:right w:w="0" w:type="dxa"/>
+        </w:tblCellMar>
+        <w:tblLook w:val="04A0" w:firstRow="1" w:lastRow="0" w:firstColumn="1" w:lastColumn="0" w:noHBand="0" w:noVBand="1"/>
+      </w:tblPr>
+      <w:tblGrid>
+        <w:gridCol w:w="245"/>
+        <w:gridCol w:w="9115"/>
+      </w:tblGrid>
+      <w:tr>
+        <w:tc>
+          <w:tcPr>
+            <w:tcW w:w="245" w:type="dxa"/>
+            <w:tcBorders>
+              <w:top w:val="nil"/>
+              <w:left w:val="nil"/>
+              <w:bottom w:val="nil"/>
+              <w:right w:val="nil"/>
+            </w:tcBorders>
+            <w:shd w:val="clear" w:color="auto" w:fill="FFFFFF"/>
+            <w:tcMar>
+              <w:top w:w="0" w:type="dxa"/>
+              <w:left w:w="0" w:type="dxa"/>
+              <w:bottom w:w="0" w:type="dxa"/>
+              <w:right w:w="225" w:type="dxa"/>
+            </w:tcMar>
+            <w:hideMark/>
+          </w:tcPr>
+          <w:p>
+            <w:pPr>
+              <w:jc w:val="center"/>
+              <w:rPr>
+                <w:rFonts w:ascii="Georgia" w:eastAsia="Times New Roman" w:hAnsi="Georgia"/>
+                <w:color w:val="242729"/>
+                <w:sz w:val="20"/>
+                <w:szCs w:val="20"/>
+              </w:rPr>
+            </w:pPr>
+          </w:p>
+        </w:tc>
+        <w:tc>
+          <w:tcPr>
+            <w:tcW w:w="9115" w:type="dxa"/>
+            <w:tcBorders>
+              <w:top w:val="nil"/>
+              <w:left w:val="nil"/>
+              <w:bottom w:val="nil"/>
+              <w:right w:val="nil"/>
+            </w:tcBorders>
+            <w:shd w:val="clear" w:color="auto" w:fill="FFFFFF"/>
+            <w:hideMark/>
+          </w:tcPr>
+          <w:p>
+            <w:pPr>
+              <w:pStyle w:val="NormalWeb"/>
+              <w:spacing w:before="0" w:beforeAutospacing="0" w:after="0" w:afterAutospacing="0"/>
+              <w:rPr>
+                <w:rFonts w:ascii="Georgia" w:hAnsi="Georgia"/>
+                <w:color w:val="242729"/>
+                <w:sz w:val="23"/>
+                <w:szCs w:val="23"/>
+              </w:rPr>
+            </w:pPr>
+          </w:p>
+          <w:p>
+            <w:pPr>
+              <w:pStyle w:val="NormalWeb"/>
+              <w:spacing w:before="0" w:beforeAutospacing="0" w:after="0" w:afterAutospacing="0"/>
+              <w:rPr>
+                <w:rFonts w:ascii="Georgia" w:hAnsi="Georgia"/>
+                <w:color w:val="242729"/>
+                <w:sz w:val="23"/>
+                <w:szCs w:val="23"/>
+              </w:rPr>
+            </w:pPr>
+            <w:r>
+              <w:rPr>
+                <w:rFonts w:ascii="Georgia" w:hAnsi="Georgia"/>
+                <w:color w:val="242729"/>
+                <w:sz w:val="23"/>
+                <w:szCs w:val="23"/>
+              </w:rPr>
+              <w:t>Attempts to find an average value of AC would</w:t>
+            </w:r>
+            <w:r>
+              <w:rPr>
+                <w:rStyle w:val="apple-converted-space"/>
+                <w:rFonts w:ascii="Georgia" w:hAnsi="Georgia"/>
+                <w:color w:val="242729"/>
+                <w:sz w:val="23"/>
+                <w:szCs w:val="23"/>
+              </w:rPr>
+              <w:t> </w:t>
+            </w:r>
+            <w:r>
+              <w:rPr>
+                <w:rStyle w:val="Emphasis"/>
+                <w:rFonts w:ascii="Georgia" w:hAnsi="Georgia"/>
+                <w:color w:val="242729"/>
+                <w:sz w:val="23"/>
+                <w:szCs w:val="23"/>
+                <w:bdr w:val="none" w:sz="0" w:space="0" w:color="auto" w:frame="1"/>
+              </w:rPr>
+              <w:t>directly</w:t>
+            </w:r>
+            <w:r>
+              <w:rPr>
+                <w:rStyle w:val="apple-converted-space"/>
+                <w:rFonts w:ascii="Georgia" w:hAnsi="Georgia"/>
+                <w:color w:val="242729"/>
+                <w:sz w:val="23"/>
+                <w:szCs w:val="23"/>
+              </w:rPr>
+              <w:t> </w:t>
+            </w:r>
+            <w:r>
+              <w:rPr>
+                <w:rFonts w:ascii="Georgia" w:hAnsi="Georgia"/>
+                <w:color w:val="242729"/>
+                <w:sz w:val="23"/>
+                <w:szCs w:val="23"/>
+              </w:rPr>
+              <w:t>provide you the answer</w:t>
+            </w:r>
+            <w:r>
+              <w:rPr>
+                <w:rStyle w:val="apple-converted-space"/>
+                <w:rFonts w:ascii="Georgia" w:hAnsi="Georgia"/>
+                <w:color w:val="242729"/>
+                <w:sz w:val="23"/>
+                <w:szCs w:val="23"/>
+              </w:rPr>
+              <w:t> </w:t>
+            </w:r>
+            <w:r>
+              <w:rPr>
+                <w:rStyle w:val="Strong"/>
+                <w:rFonts w:ascii="Georgia" w:hAnsi="Georgia"/>
+                <w:color w:val="242729"/>
+                <w:sz w:val="23"/>
+                <w:szCs w:val="23"/>
+                <w:bdr w:val="none" w:sz="0" w:space="0" w:color="auto" w:frame="1"/>
+              </w:rPr>
+              <w:t>zero</w:t>
+            </w:r>
+            <w:r>
+              <w:rPr>
+                <w:rFonts w:ascii="Georgia" w:hAnsi="Georgia"/>
+                <w:color w:val="242729"/>
+                <w:sz w:val="23"/>
+                <w:szCs w:val="23"/>
+              </w:rPr>
+              <w:t>... Hence,</w:t>
+            </w:r>
+            <w:r>
+              <w:rPr>
+                <w:rStyle w:val="apple-converted-space"/>
+                <w:rFonts w:ascii="Georgia" w:hAnsi="Georgia"/>
+                <w:color w:val="242729"/>
+                <w:sz w:val="23"/>
+                <w:szCs w:val="23"/>
+              </w:rPr>
+              <w:t> </w:t>
+            </w:r>
+            <w:hyperlink r:id="rId24" w:history="1">
+              <w:r>
+                <w:rPr>
+                  <w:rStyle w:val="Hyperlink"/>
+                  <w:rFonts w:ascii="Georgia" w:hAnsi="Georgia"/>
+                  <w:color w:val="1F6C82"/>
+                  <w:sz w:val="23"/>
+                  <w:szCs w:val="23"/>
+                  <w:bdr w:val="none" w:sz="0" w:space="0" w:color="auto" w:frame="1"/>
+                </w:rPr>
+                <w:t>RMS values</w:t>
+              </w:r>
+            </w:hyperlink>
+            <w:r>
+              <w:rPr>
+                <w:rStyle w:val="apple-converted-space"/>
+                <w:rFonts w:ascii="Georgia" w:hAnsi="Georgia"/>
+                <w:color w:val="242729"/>
+                <w:sz w:val="23"/>
+                <w:szCs w:val="23"/>
+              </w:rPr>
+              <w:t> </w:t>
+            </w:r>
+            <w:r>
+              <w:rPr>
+                <w:rFonts w:ascii="Georgia" w:hAnsi="Georgia"/>
+                <w:color w:val="242729"/>
+                <w:sz w:val="23"/>
+                <w:szCs w:val="23"/>
+              </w:rPr>
+              <w:t>are used. They help to find the effective value of AC (voltage or current).</w:t>
+            </w:r>
+          </w:p>
+          <w:p>
+            <w:pPr>
+              <w:pStyle w:val="NormalWeb"/>
+              <w:spacing w:before="0" w:beforeAutospacing="0" w:after="0" w:afterAutospacing="0"/>
+              <w:rPr>
+                <w:rFonts w:ascii="Georgia" w:hAnsi="Georgia"/>
+                <w:color w:val="242729"/>
+                <w:sz w:val="23"/>
+                <w:szCs w:val="23"/>
+              </w:rPr>
+            </w:pPr>
+          </w:p>
+          <w:p>
+            <w:pPr>
+              <w:pStyle w:val="NormalWeb"/>
+              <w:spacing w:before="0" w:beforeAutospacing="0" w:after="0" w:afterAutospacing="0"/>
+              <w:rPr>
+                <w:rFonts w:ascii="Georgia" w:hAnsi="Georgia"/>
+                <w:b/>
+                <w:color w:val="242729"/>
+                <w:sz w:val="23"/>
+                <w:szCs w:val="23"/>
+              </w:rPr>
+            </w:pPr>
+            <w:r>
+              <w:rPr>
+                <w:rFonts w:ascii="Georgia" w:hAnsi="Georgia"/>
+                <w:color w:val="242729"/>
+                <w:sz w:val="23"/>
+                <w:szCs w:val="23"/>
+              </w:rPr>
+              <w:t>This</w:t>
+            </w:r>
+            <w:r>
+              <w:rPr>
+                <w:rStyle w:val="apple-converted-space"/>
+                <w:rFonts w:ascii="Georgia" w:hAnsi="Georgia"/>
+                <w:color w:val="242729"/>
+                <w:sz w:val="23"/>
+                <w:szCs w:val="23"/>
+              </w:rPr>
+              <w:t> </w:t>
+            </w:r>
+            <w:r>
+              <w:rPr>
+                <w:rStyle w:val="Strong"/>
+                <w:rFonts w:ascii="Georgia" w:hAnsi="Georgia"/>
+                <w:color w:val="242729"/>
+                <w:sz w:val="23"/>
+                <w:szCs w:val="23"/>
+                <w:bdr w:val="none" w:sz="0" w:space="0" w:color="auto" w:frame="1"/>
+              </w:rPr>
+              <w:t>RMS</w:t>
+            </w:r>
+            <w:r>
+              <w:rPr>
+                <w:rStyle w:val="apple-converted-space"/>
+                <w:rFonts w:ascii="Georgia" w:hAnsi="Georgia"/>
+                <w:color w:val="242729"/>
+                <w:sz w:val="23"/>
+                <w:szCs w:val="23"/>
+              </w:rPr>
+              <w:t> </w:t>
+            </w:r>
+            <w:r>
+              <w:rPr>
+                <w:rFonts w:ascii="Georgia" w:hAnsi="Georgia"/>
+                <w:color w:val="242729"/>
+                <w:sz w:val="23"/>
+                <w:szCs w:val="23"/>
+              </w:rPr>
+              <w:t>is a mathematical quantity (used in many</w:t>
+            </w:r>
+            <w:r>
+              <w:rPr>
+                <w:rStyle w:val="apple-converted-space"/>
+                <w:rFonts w:ascii="Georgia" w:hAnsi="Georgia"/>
+                <w:color w:val="242729"/>
+                <w:sz w:val="23"/>
+                <w:szCs w:val="23"/>
+              </w:rPr>
+              <w:t> </w:t>
+            </w:r>
+            <w:r>
+              <w:rPr>
+                <w:rStyle w:val="Emphasis"/>
+                <w:rFonts w:ascii="Georgia" w:hAnsi="Georgia"/>
+                <w:color w:val="242729"/>
+                <w:sz w:val="23"/>
+                <w:szCs w:val="23"/>
+                <w:bdr w:val="none" w:sz="0" w:space="0" w:color="auto" w:frame="1"/>
+              </w:rPr>
+              <w:t>math</w:t>
+            </w:r>
+            <w:r>
+              <w:rPr>
+                <w:rStyle w:val="apple-converted-space"/>
+                <w:rFonts w:ascii="Georgia" w:hAnsi="Georgia"/>
+                <w:color w:val="242729"/>
+                <w:sz w:val="23"/>
+                <w:szCs w:val="23"/>
+              </w:rPr>
+              <w:t> </w:t>
+            </w:r>
+            <w:r>
+              <w:rPr>
+                <w:rFonts w:ascii="Georgia" w:hAnsi="Georgia"/>
+                <w:color w:val="242729"/>
+                <w:sz w:val="23"/>
+                <w:szCs w:val="23"/>
+              </w:rPr>
+              <w:t xml:space="preserve">fields) used to compare both alternating and direct currents (or voltage). In other words (as an example), </w:t>
+            </w:r>
+            <w:r>
+              <w:rPr>
+                <w:rFonts w:ascii="Georgia" w:hAnsi="Georgia"/>
+                <w:b/>
+                <w:color w:val="242729"/>
+                <w:sz w:val="23"/>
+                <w:szCs w:val="23"/>
+              </w:rPr>
+              <w:t>the RMS value of AC (current) is the direct current which when passed through a resistor for a given period of time</w:t>
+            </w:r>
+            <w:r>
+              <w:rPr>
+                <w:rStyle w:val="apple-converted-space"/>
+                <w:rFonts w:ascii="Georgia" w:hAnsi="Georgia"/>
+                <w:b/>
+                <w:color w:val="242729"/>
+                <w:sz w:val="23"/>
+                <w:szCs w:val="23"/>
+              </w:rPr>
+              <w:t> </w:t>
+            </w:r>
+            <w:r>
+              <w:rPr>
+                <w:rStyle w:val="Emphasis"/>
+                <w:rFonts w:ascii="Georgia" w:hAnsi="Georgia"/>
+                <w:b/>
+                <w:color w:val="242729"/>
+                <w:sz w:val="23"/>
+                <w:szCs w:val="23"/>
+                <w:bdr w:val="none" w:sz="0" w:space="0" w:color="auto" w:frame="1"/>
+              </w:rPr>
+              <w:t>would</w:t>
+            </w:r>
+            <w:r>
+              <w:rPr>
+                <w:rStyle w:val="apple-converted-space"/>
+                <w:rFonts w:ascii="Georgia" w:hAnsi="Georgia"/>
+                <w:b/>
+                <w:color w:val="242729"/>
+                <w:sz w:val="23"/>
+                <w:szCs w:val="23"/>
+              </w:rPr>
+              <w:t> </w:t>
+            </w:r>
+            <w:r>
+              <w:rPr>
+                <w:rFonts w:ascii="Georgia" w:hAnsi="Georgia"/>
+                <w:b/>
+                <w:color w:val="242729"/>
+                <w:sz w:val="23"/>
+                <w:szCs w:val="23"/>
+              </w:rPr>
+              <w:t>produce the same heat as that produced by alternating current when passed through the same resistor for the same time.</w:t>
+            </w:r>
+          </w:p>
+          <w:p>
+            <w:pPr>
+              <w:pStyle w:val="NormalWeb"/>
+              <w:spacing w:before="0" w:beforeAutospacing="0" w:after="0" w:afterAutospacing="0"/>
+              <w:rPr>
+                <w:rFonts w:ascii="Georgia" w:hAnsi="Georgia"/>
+                <w:color w:val="242729"/>
+                <w:sz w:val="23"/>
+                <w:szCs w:val="23"/>
+              </w:rPr>
+            </w:pPr>
+          </w:p>
+          <w:p>
+            <w:pPr>
+              <w:pStyle w:val="NormalWeb"/>
+              <w:spacing w:before="0" w:beforeAutospacing="0" w:after="0" w:afterAutospacing="0"/>
+              <w:rPr>
+                <w:rFonts w:ascii="Georgia" w:hAnsi="Georgia"/>
+                <w:color w:val="242729"/>
+                <w:sz w:val="23"/>
+                <w:szCs w:val="23"/>
+              </w:rPr>
+            </w:pPr>
+            <w:r>
+              <w:rPr>
+                <w:rFonts w:ascii="Georgia" w:hAnsi="Georgia"/>
+                <w:color w:val="242729"/>
+                <w:sz w:val="23"/>
+                <w:szCs w:val="23"/>
+              </w:rPr>
+              <w:t>Practically, we use the RMS value for all kinds of AC appliances.</w:t>
+            </w:r>
+            <w:r>
+              <w:rPr>
+                <w:rStyle w:val="apple-converted-space"/>
+                <w:rFonts w:ascii="Georgia" w:hAnsi="Georgia"/>
+                <w:color w:val="242729"/>
+                <w:sz w:val="23"/>
+                <w:szCs w:val="23"/>
+              </w:rPr>
+              <w:t> </w:t>
+            </w:r>
+            <w:r>
+              <w:rPr>
+                <w:rStyle w:val="Emphasis"/>
+                <w:rFonts w:ascii="Georgia" w:hAnsi="Georgia"/>
+                <w:color w:val="242729"/>
+                <w:sz w:val="23"/>
+                <w:szCs w:val="23"/>
+                <w:bdr w:val="none" w:sz="0" w:space="0" w:color="auto" w:frame="1"/>
+              </w:rPr>
+              <w:t>The same</w:t>
+            </w:r>
+            <w:r>
+              <w:rPr>
+                <w:rStyle w:val="apple-converted-space"/>
+                <w:rFonts w:ascii="Georgia" w:hAnsi="Georgia"/>
+                <w:color w:val="242729"/>
+                <w:sz w:val="23"/>
+                <w:szCs w:val="23"/>
+              </w:rPr>
+              <w:t> </w:t>
+            </w:r>
+            <w:r>
+              <w:rPr>
+                <w:rFonts w:ascii="Georgia" w:hAnsi="Georgia"/>
+                <w:color w:val="242729"/>
+                <w:sz w:val="23"/>
+                <w:szCs w:val="23"/>
+              </w:rPr>
+              <w:t>is applicable to alternating voltage also. We're taking the RMS because AC is a variable quantity (consecutive positives and negatives). Hence, we require a mean value of their squares thereby taking the square root of sum of their squares...</w:t>
+            </w:r>
+          </w:p>
+          <w:p>
+            <w:pPr>
+              <w:pStyle w:val="NormalWeb"/>
+              <w:spacing w:before="0" w:beforeAutospacing="0" w:after="0" w:afterAutospacing="0"/>
+              <w:rPr>
+                <w:rFonts w:ascii="Georgia" w:hAnsi="Georgia"/>
+                <w:color w:val="242729"/>
+                <w:sz w:val="23"/>
+                <w:szCs w:val="23"/>
+              </w:rPr>
+            </w:pPr>
+            <w:r>
+              <w:rPr>
+                <w:rFonts w:ascii="Georgia" w:hAnsi="Georgia"/>
+                <w:color w:val="242729"/>
+                <w:sz w:val="23"/>
+                <w:szCs w:val="23"/>
+              </w:rPr>
+              <w:t>Peak value is</w:t>
+            </w:r>
+            <w:r>
+              <w:rPr>
+                <w:rStyle w:val="apple-converted-space"/>
+                <w:rFonts w:ascii="Georgia" w:hAnsi="Georgia"/>
+                <w:color w:val="242729"/>
+                <w:sz w:val="23"/>
+                <w:szCs w:val="23"/>
+              </w:rPr>
+              <w:t> </w:t>
+            </w:r>
+            <w:r>
+              <w:rPr>
+                <w:rStyle w:val="mi"/>
+                <w:rFonts w:ascii="STIXGeneral-Italic" w:hAnsi="STIXGeneral-Italic" w:cs="STIXGeneral-Italic"/>
+                <w:color w:val="242729"/>
+                <w:sz w:val="25"/>
+                <w:szCs w:val="25"/>
+                <w:bdr w:val="none" w:sz="0" w:space="0" w:color="auto" w:frame="1"/>
+              </w:rPr>
+              <w:t>I</w:t>
+            </w:r>
+            <w:r>
+              <w:rPr>
+                <w:rStyle w:val="mn"/>
+                <w:rFonts w:ascii="STIXGeneral-Regular" w:hAnsi="STIXGeneral-Regular" w:cs="STIXGeneral-Regular"/>
+                <w:color w:val="242729"/>
+                <w:sz w:val="18"/>
+                <w:szCs w:val="18"/>
+                <w:bdr w:val="none" w:sz="0" w:space="0" w:color="auto" w:frame="1"/>
+              </w:rPr>
+              <w:t>20</w:t>
+            </w:r>
+            <w:r>
+              <w:rPr>
+                <w:rStyle w:val="mjxassistivemathml"/>
+                <w:rFonts w:ascii="Georgia" w:hAnsi="Georgia"/>
+                <w:color w:val="242729"/>
+                <w:sz w:val="23"/>
+                <w:szCs w:val="23"/>
+                <w:bdr w:val="none" w:sz="0" w:space="0" w:color="auto" w:frame="1"/>
+              </w:rPr>
+              <w:t>I02</w:t>
+            </w:r>
+            <w:r>
+              <w:rPr>
+                <w:rStyle w:val="apple-converted-space"/>
+                <w:rFonts w:ascii="Georgia" w:hAnsi="Georgia"/>
+                <w:color w:val="242729"/>
+                <w:sz w:val="23"/>
+                <w:szCs w:val="23"/>
+              </w:rPr>
+              <w:t> </w:t>
+            </w:r>
+            <w:r>
+              <w:rPr>
+                <w:rFonts w:ascii="Georgia" w:hAnsi="Georgia"/>
+                <w:color w:val="242729"/>
+                <w:sz w:val="23"/>
+                <w:szCs w:val="23"/>
+              </w:rPr>
+              <w:t>is the square of sum of different values. Hence, taking an average value (mean)</w:t>
+            </w:r>
+            <w:r>
+              <w:rPr>
+                <w:rStyle w:val="apple-converted-space"/>
+                <w:rFonts w:ascii="Georgia" w:hAnsi="Georgia"/>
+                <w:color w:val="242729"/>
+                <w:sz w:val="23"/>
+                <w:szCs w:val="23"/>
+              </w:rPr>
+              <w:t> </w:t>
+            </w:r>
+            <w:r>
+              <w:rPr>
+                <w:rStyle w:val="mi"/>
+                <w:rFonts w:ascii="STIXGeneral-Italic" w:hAnsi="STIXGeneral-Italic" w:cs="STIXGeneral-Italic"/>
+                <w:color w:val="242729"/>
+                <w:sz w:val="25"/>
+                <w:szCs w:val="25"/>
+                <w:bdr w:val="none" w:sz="0" w:space="0" w:color="auto" w:frame="1"/>
+              </w:rPr>
+              <w:t>I</w:t>
+            </w:r>
+            <w:r>
+              <w:rPr>
+                <w:rStyle w:val="mn"/>
+                <w:rFonts w:ascii="STIXGeneral-Regular" w:hAnsi="STIXGeneral-Regular" w:cs="STIXGeneral-Regular"/>
+                <w:color w:val="242729"/>
+                <w:sz w:val="18"/>
+                <w:szCs w:val="18"/>
+                <w:bdr w:val="none" w:sz="0" w:space="0" w:color="auto" w:frame="1"/>
+              </w:rPr>
+              <w:t>20</w:t>
+            </w:r>
+            <w:r>
+              <w:rPr>
+                <w:rStyle w:val="mo"/>
+                <w:rFonts w:ascii="STIXGeneral-Regular" w:hAnsi="STIXGeneral-Regular" w:cs="STIXGeneral-Regular"/>
+                <w:color w:val="242729"/>
+                <w:sz w:val="25"/>
+                <w:szCs w:val="25"/>
+                <w:bdr w:val="none" w:sz="0" w:space="0" w:color="auto" w:frame="1"/>
+              </w:rPr>
+              <w:t>/</w:t>
+            </w:r>
+            <w:r>
+              <w:rPr>
+                <w:rStyle w:val="mn"/>
+                <w:rFonts w:ascii="STIXGeneral-Regular" w:hAnsi="STIXGeneral-Regular" w:cs="STIXGeneral-Regular"/>
+                <w:color w:val="242729"/>
+                <w:sz w:val="25"/>
+                <w:szCs w:val="25"/>
+                <w:bdr w:val="none" w:sz="0" w:space="0" w:color="auto" w:frame="1"/>
+              </w:rPr>
+              <w:t>2</w:t>
+            </w:r>
+            <w:r>
+              <w:rPr>
+                <w:rStyle w:val="mjxassistivemathml"/>
+                <w:rFonts w:ascii="Georgia" w:hAnsi="Georgia"/>
+                <w:color w:val="242729"/>
+                <w:sz w:val="23"/>
+                <w:szCs w:val="23"/>
+                <w:bdr w:val="none" w:sz="0" w:space="0" w:color="auto" w:frame="1"/>
+              </w:rPr>
+              <w:t>I02/2</w:t>
+            </w:r>
+            <w:r>
+              <w:rPr>
+                <w:rFonts w:ascii="Georgia" w:hAnsi="Georgia"/>
+                <w:color w:val="242729"/>
+                <w:sz w:val="23"/>
+                <w:szCs w:val="23"/>
+              </w:rPr>
+              <w:t>and then determining the square root</w:t>
+            </w:r>
+            <w:r>
+              <w:rPr>
+                <w:rStyle w:val="apple-converted-space"/>
+                <w:rFonts w:ascii="Georgia" w:hAnsi="Georgia"/>
+                <w:color w:val="242729"/>
+                <w:sz w:val="23"/>
+                <w:szCs w:val="23"/>
+              </w:rPr>
+              <w:t> </w:t>
+            </w:r>
+            <w:r>
+              <w:rPr>
+                <w:rStyle w:val="mi"/>
+                <w:rFonts w:ascii="STIXGeneral-Italic" w:hAnsi="STIXGeneral-Italic" w:cs="STIXGeneral-Italic"/>
+                <w:color w:val="242729"/>
+                <w:sz w:val="25"/>
+                <w:szCs w:val="25"/>
+                <w:bdr w:val="none" w:sz="0" w:space="0" w:color="auto" w:frame="1"/>
+              </w:rPr>
+              <w:t>I</w:t>
+            </w:r>
+            <w:r>
+              <w:rPr>
+                <w:rStyle w:val="mn"/>
+                <w:rFonts w:ascii="STIXGeneral-Regular" w:hAnsi="STIXGeneral-Regular" w:cs="STIXGeneral-Regular"/>
+                <w:color w:val="242729"/>
+                <w:sz w:val="18"/>
+                <w:szCs w:val="18"/>
+                <w:bdr w:val="none" w:sz="0" w:space="0" w:color="auto" w:frame="1"/>
+              </w:rPr>
+              <w:t>0</w:t>
+            </w:r>
+            <w:r>
+              <w:rPr>
+                <w:rStyle w:val="mo"/>
+                <w:rFonts w:ascii="STIXGeneral-Regular" w:hAnsi="STIXGeneral-Regular" w:cs="STIXGeneral-Regular"/>
+                <w:color w:val="242729"/>
+                <w:sz w:val="25"/>
+                <w:szCs w:val="25"/>
+                <w:bdr w:val="none" w:sz="0" w:space="0" w:color="auto" w:frame="1"/>
+              </w:rPr>
+              <w:t>/</w:t>
+            </w:r>
+            <w:r>
+              <w:rPr>
+                <w:rStyle w:val="mn"/>
+                <w:rFonts w:ascii="STIXGeneral-Regular" w:hAnsi="STIXGeneral-Regular" w:cs="STIXGeneral-Regular"/>
+                <w:color w:val="242729"/>
+                <w:sz w:val="25"/>
+                <w:szCs w:val="25"/>
+                <w:bdr w:val="none" w:sz="0" w:space="0" w:color="auto" w:frame="1"/>
+              </w:rPr>
+              <w:t>2</w:t>
+            </w:r>
+            <w:r>
+              <w:rPr>
+                <w:rStyle w:val="msqrt"/>
+                <w:rFonts w:ascii="STIXGeneral-Regular" w:hAnsi="STIXGeneral-Regular" w:cs="STIXGeneral-Regular"/>
+                <w:color w:val="242729"/>
+                <w:sz w:val="25"/>
+                <w:szCs w:val="25"/>
+                <w:bdr w:val="none" w:sz="0" w:space="0" w:color="auto" w:frame="1"/>
+              </w:rPr>
+              <w:t>‾</w:t>
+            </w:r>
+            <w:r>
+              <w:rPr>
+                <w:rStyle w:val="msqrt"/>
+                <w:rFonts w:ascii="STIXVariants" w:hAnsi="STIXVariants"/>
+                <w:color w:val="242729"/>
+                <w:sz w:val="25"/>
+                <w:szCs w:val="25"/>
+                <w:bdr w:val="none" w:sz="0" w:space="0" w:color="auto" w:frame="1"/>
+              </w:rPr>
+              <w:t>√</w:t>
+            </w:r>
+            <w:r>
+              <w:rPr>
+                <w:rStyle w:val="mjxassistivemathml"/>
+                <w:rFonts w:ascii="Georgia" w:hAnsi="Georgia"/>
+                <w:color w:val="242729"/>
+                <w:sz w:val="23"/>
+                <w:szCs w:val="23"/>
+                <w:bdr w:val="none" w:sz="0" w:space="0" w:color="auto" w:frame="1"/>
+              </w:rPr>
+              <w:t>I0/2</w:t>
+            </w:r>
+            <w:r>
+              <w:rPr>
+                <w:rStyle w:val="apple-converted-space"/>
+                <w:rFonts w:ascii="Georgia" w:hAnsi="Georgia"/>
+                <w:color w:val="242729"/>
+                <w:sz w:val="23"/>
+                <w:szCs w:val="23"/>
+              </w:rPr>
+              <w:t> </w:t>
+            </w:r>
+            <w:r>
+              <w:rPr>
+                <w:rFonts w:ascii="Georgia" w:hAnsi="Georgia"/>
+                <w:color w:val="242729"/>
+                <w:sz w:val="23"/>
+                <w:szCs w:val="23"/>
+              </w:rPr>
+              <w:t>would give the RMS.</w:t>
+            </w:r>
+          </w:p>
+        </w:tc>
+      </w:tr>
+      <w:tr>
+        <w:tc>
+          <w:tcPr>
+            <w:tcW w:w="245" w:type="dxa"/>
+            <w:tcBorders>
+              <w:top w:val="nil"/>
+              <w:left w:val="nil"/>
+              <w:bottom w:val="nil"/>
+              <w:right w:val="nil"/>
+            </w:tcBorders>
+            <w:shd w:val="clear" w:color="auto" w:fill="FFFFFF"/>
+            <w:tcMar>
+              <w:top w:w="0" w:type="dxa"/>
+              <w:left w:w="0" w:type="dxa"/>
+              <w:bottom w:w="0" w:type="dxa"/>
+              <w:right w:w="225" w:type="dxa"/>
+            </w:tcMar>
+          </w:tcPr>
+          <w:p>
+            <w:pPr>
+              <w:jc w:val="center"/>
+              <w:rPr>
+                <w:rFonts w:ascii="Georgia" w:eastAsia="Times New Roman" w:hAnsi="Georgia"/>
+                <w:color w:val="242729"/>
+                <w:sz w:val="20"/>
+                <w:szCs w:val="20"/>
+              </w:rPr>
+            </w:pPr>
+            <w:r>
+              <w:rPr>
+                <w:rFonts w:ascii="Georgia" w:eastAsia="Times New Roman" w:hAnsi="Georgia"/>
+                <w:color w:val="242729"/>
+                <w:sz w:val="20"/>
+                <w:szCs w:val="20"/>
+              </w:rPr>
+              <w:t xml:space="preserve"> </w:t>
+            </w:r>
+          </w:p>
+        </w:tc>
+        <w:tc>
+          <w:tcPr>
+            <w:tcW w:w="9115" w:type="dxa"/>
+            <w:tcBorders>
+              <w:top w:val="nil"/>
+              <w:left w:val="nil"/>
+              <w:bottom w:val="nil"/>
+              <w:right w:val="nil"/>
+            </w:tcBorders>
+            <w:shd w:val="clear" w:color="auto" w:fill="FFFFFF"/>
+          </w:tcPr>
+          <w:p>
+            <w:pPr>
+              <w:pStyle w:val="NormalWeb"/>
+              <w:spacing w:before="0" w:beforeAutospacing="0" w:after="0" w:afterAutospacing="0"/>
+              <w:rPr>
+                <w:rFonts w:ascii="Georgia" w:hAnsi="Georgia"/>
+                <w:color w:val="242729"/>
+                <w:sz w:val="23"/>
+                <w:szCs w:val="23"/>
+              </w:rPr>
+            </w:pPr>
+          </w:p>
+        </w:tc>
+      </w:tr>
+      <w:tr>
+        <w:tc>
+          <w:tcPr>
+            <w:tcW w:w="245" w:type="dxa"/>
+            <w:tcBorders>
+              <w:top w:val="nil"/>
+              <w:left w:val="nil"/>
+              <w:bottom w:val="nil"/>
+              <w:right w:val="nil"/>
+            </w:tcBorders>
+            <w:shd w:val="clear" w:color="auto" w:fill="FFFFFF"/>
+            <w:tcMar>
+              <w:top w:w="0" w:type="dxa"/>
+              <w:left w:w="0" w:type="dxa"/>
+              <w:bottom w:w="0" w:type="dxa"/>
+              <w:right w:w="225" w:type="dxa"/>
+            </w:tcMar>
+          </w:tcPr>
+          <w:p>
+            <w:pPr>
+              <w:jc w:val="center"/>
+              <w:rPr>
+                <w:rFonts w:ascii="Georgia" w:eastAsia="Times New Roman" w:hAnsi="Georgia"/>
+                <w:color w:val="242729"/>
+                <w:sz w:val="20"/>
+                <w:szCs w:val="20"/>
+              </w:rPr>
+            </w:pPr>
+          </w:p>
+        </w:tc>
+        <w:tc>
+          <w:tcPr>
+            <w:tcW w:w="9115" w:type="dxa"/>
+            <w:tcBorders>
+              <w:top w:val="nil"/>
+              <w:left w:val="nil"/>
+              <w:bottom w:val="nil"/>
+              <w:right w:val="nil"/>
+            </w:tcBorders>
+            <w:shd w:val="clear" w:color="auto" w:fill="FFFFFF"/>
+          </w:tcPr>
+          <w:p>
+            <w:pPr>
+              <w:pStyle w:val="NormalWeb"/>
+              <w:spacing w:before="0" w:beforeAutospacing="0" w:after="0" w:afterAutospacing="0"/>
+              <w:rPr>
+                <w:rFonts w:ascii="Georgia" w:hAnsi="Georgia"/>
+                <w:color w:val="242729"/>
+                <w:sz w:val="23"/>
+                <w:szCs w:val="23"/>
+              </w:rPr>
+            </w:pPr>
+          </w:p>
+        </w:tc>
+      </w:tr>
+    </w:tbl>
+    <w:p>
+      <w:pPr>
+        <w:pStyle w:val="ListParagraph"/>
+        <w:numPr>
+          <w:ilvl w:val="0"/>
+          <w:numId w:val="4"/>
+        </w:numPr>
+        <w:rPr>
+          <w:rFonts w:ascii="Times New Roman" w:eastAsia="Times New Roman" w:hAnsi="Times New Roman" w:cs="Times New Roman"/>
+        </w:rPr>
+      </w:pPr>
+    </w:p>
+    <w:p>
+      <w:pPr>
+        <w:rPr>
+          <w:rFonts w:ascii="Times New Roman" w:hAnsi="Times New Roman" w:cs="Times New Roman"/>
+          <w:b/>
+        </w:rPr>
+      </w:pPr>
+    </w:p>
+    <w:p>
+      <w:pPr>
+        <w:ind w:left="2160"/>
+        <w:outlineLvl w:val="0"/>
+        <w:rPr>
+          <w:rFonts w:ascii="Times New Roman" w:hAnsi="Times New Roman" w:cs="Times New Roman"/>
+          <w:b/>
+        </w:rPr>
+      </w:pPr>
+      <w:r>
+        <w:rPr>
+          <w:rFonts w:ascii="Times New Roman" w:hAnsi="Times New Roman" w:cs="Times New Roman"/>
+          <w:b/>
+        </w:rPr>
+        <w:t>Note: Average value is aka rms as well.</w:t>
+      </w:r>
+    </w:p>
+    <w:p>
+      <w:pPr>
+        <w:ind w:left="2160"/>
+        <w:outlineLvl w:val="0"/>
+        <w:rPr>
+          <w:rFonts w:ascii="Times New Roman" w:hAnsi="Times New Roman" w:cs="Times New Roman"/>
+          <w:b/>
+        </w:rPr>
+      </w:pPr>
+      <w:r>
+        <w:rPr>
+          <w:rFonts w:ascii="Times New Roman" w:hAnsi="Times New Roman" w:cs="Times New Roman"/>
+          <w:b/>
+          <w:highlight w:val="green"/>
+        </w:rPr>
+        <w:t>Xrms = Xpeak/rad2</w:t>
+      </w:r>
+    </w:p>
+    <w:p>
+      <w:pPr>
+        <w:outlineLvl w:val="0"/>
+        <w:rPr>
+          <w:rFonts w:ascii="Calibri" w:eastAsia="Times New Roman" w:hAnsi="Calibri" w:cs="Calibri"/>
+        </w:rPr>
+      </w:pPr>
+      <w:r>
+        <w:rPr>
+          <w:rFonts w:ascii="Georgia" w:eastAsia="Times New Roman" w:hAnsi="Georgia" w:cs="Times New Roman"/>
+          <w:color w:val="242729"/>
+          <w:sz w:val="23"/>
+          <w:szCs w:val="23"/>
+          <w:shd w:val="clear" w:color="auto" w:fill="FFFFFF"/>
+        </w:rPr>
+        <w:t> </w:t>
+      </w:r>
+      <w:r>
+        <w:rPr>
+          <w:rFonts w:ascii="Georgia" w:eastAsia="Times New Roman" w:hAnsi="Georgia" w:cs="Times New Roman"/>
+          <w:color w:val="242729"/>
+          <w:sz w:val="23"/>
+          <w:szCs w:val="23"/>
+          <w:shd w:val="clear" w:color="auto" w:fill="FFFFFF"/>
+        </w:rPr>
+        <w:tab/>
+      </w:r>
+      <w:r>
+        <w:rPr>
+          <w:rFonts w:ascii="Georgia" w:eastAsia="Times New Roman" w:hAnsi="Georgia" w:cs="Times New Roman"/>
+          <w:color w:val="242729"/>
+          <w:sz w:val="23"/>
+          <w:szCs w:val="23"/>
+          <w:shd w:val="clear" w:color="auto" w:fill="FFFFFF"/>
+        </w:rPr>
+        <w:tab/>
+      </w:r>
+      <w:r>
+        <w:rPr>
+          <w:rFonts w:ascii="Georgia" w:eastAsia="Times New Roman" w:hAnsi="Georgia" w:cs="Times New Roman"/>
+          <w:color w:val="242729"/>
+          <w:sz w:val="23"/>
+          <w:szCs w:val="23"/>
+          <w:shd w:val="clear" w:color="auto" w:fill="FFFFFF"/>
+        </w:rPr>
+        <w:tab/>
+      </w:r>
+      <w:r>
+        <w:rPr>
+          <w:rFonts w:ascii="STIXGeneral-Italic" w:eastAsia="Times New Roman" w:hAnsi="STIXGeneral-Italic" w:cs="STIXGeneral-Italic"/>
+          <w:color w:val="242729"/>
+          <w:bdr w:val="none" w:sz="0" w:space="0" w:color="auto" w:frame="1"/>
+          <w:shd w:val="clear" w:color="auto" w:fill="FFFFFF"/>
+        </w:rPr>
+        <w:t>Vrms</w:t>
+      </w:r>
+      <w:r>
+        <w:rPr>
+          <w:rFonts w:ascii="STIXGeneral-Regular" w:eastAsia="Times New Roman" w:hAnsi="STIXGeneral-Regular" w:cs="STIXGeneral-Regular"/>
+          <w:color w:val="242729"/>
+          <w:bdr w:val="none" w:sz="0" w:space="0" w:color="auto" w:frame="1"/>
+          <w:shd w:val="clear" w:color="auto" w:fill="FFFFFF"/>
+        </w:rPr>
+        <w:t>=</w:t>
+      </w:r>
+      <w:r>
+        <w:rPr>
+          <w:rFonts w:ascii="STIXGeneral-Italic" w:eastAsia="Times New Roman" w:hAnsi="STIXGeneral-Italic" w:cs="STIXGeneral-Italic"/>
+          <w:color w:val="242729"/>
+          <w:bdr w:val="none" w:sz="0" w:space="0" w:color="auto" w:frame="1"/>
+          <w:shd w:val="clear" w:color="auto" w:fill="FFFFFF"/>
+        </w:rPr>
+        <w:t>Vdc</w:t>
+      </w:r>
+      <w:r>
+        <w:rPr>
+          <w:rFonts w:ascii="STIXGeneral-Regular" w:eastAsia="Times New Roman" w:hAnsi="STIXGeneral-Regular" w:cs="STIXGeneral-Regular"/>
+          <w:color w:val="242729"/>
+          <w:bdr w:val="none" w:sz="0" w:space="0" w:color="auto" w:frame="1"/>
+          <w:shd w:val="clear" w:color="auto" w:fill="FFFFFF"/>
+        </w:rPr>
+        <w:t>=</w:t>
+      </w:r>
+      <w:r>
+        <w:rPr>
+          <w:rFonts w:ascii="STIXGeneral-Italic" w:eastAsia="Times New Roman" w:hAnsi="STIXGeneral-Italic" w:cs="STIXGeneral-Italic"/>
+          <w:color w:val="242729"/>
+          <w:bdr w:val="none" w:sz="0" w:space="0" w:color="auto" w:frame="1"/>
+          <w:shd w:val="clear" w:color="auto" w:fill="FFFFFF"/>
+        </w:rPr>
+        <w:t>Vac</w:t>
+      </w:r>
+      <w:r>
+        <w:rPr>
+          <w:rFonts w:ascii="STIXGeneral-Regular" w:eastAsia="Times New Roman" w:hAnsi="STIXGeneral-Regular" w:cs="STIXGeneral-Regular"/>
+          <w:color w:val="242729"/>
+          <w:bdr w:val="none" w:sz="0" w:space="0" w:color="auto" w:frame="1"/>
+          <w:shd w:val="clear" w:color="auto" w:fill="FFFFFF"/>
+        </w:rPr>
+        <w:t>/</w:t>
+      </w:r>
+      <w:r>
+        <w:rPr>
+          <w:rFonts w:ascii="STIXVariants" w:eastAsia="Times New Roman" w:hAnsi="STIXVariants" w:cs="Times New Roman"/>
+          <w:color w:val="242729"/>
+          <w:bdr w:val="none" w:sz="0" w:space="0" w:color="auto" w:frame="1"/>
+          <w:shd w:val="clear" w:color="auto" w:fill="FFFFFF"/>
+        </w:rPr>
+        <w:t>√</w:t>
+      </w:r>
+      <w:r>
+        <w:rPr>
+          <w:rFonts w:ascii="Calibri" w:eastAsia="Times New Roman" w:hAnsi="Calibri" w:cs="Calibri"/>
+          <w:color w:val="242729"/>
+          <w:bdr w:val="none" w:sz="0" w:space="0" w:color="auto" w:frame="1"/>
+          <w:shd w:val="clear" w:color="auto" w:fill="FFFFFF"/>
+        </w:rPr>
+        <w:t>2</w:t>
+      </w:r>
+    </w:p>
+    <w:p>
+      <w:pPr>
+        <w:ind w:left="2160"/>
+        <w:outlineLvl w:val="0"/>
+        <w:rPr>
+          <w:rFonts w:ascii="Times New Roman" w:hAnsi="Times New Roman" w:cs="Times New Roman"/>
+          <w:b/>
+        </w:rPr>
+      </w:pPr>
+      <w:r>
+        <w:rPr>
+          <w:rFonts w:ascii="Times New Roman" w:hAnsi="Times New Roman" w:cs="Times New Roman"/>
+          <w:b/>
+        </w:rPr>
+        <w:t>Vpeak = V</w:t>
+      </w:r>
+      <w:r>
+        <w:rPr>
+          <w:rFonts w:ascii="Times New Roman" w:hAnsi="Times New Roman" w:cs="Times New Roman"/>
+          <w:b/>
         </w:rPr>
         <w:t>rms</w:t>
       </w:r>
-      <w:proofErr w:type="spellEnd"/>
-      <w:r>
-        <w:rPr>
-          <w:rFonts w:ascii="Times New Roman" w:hAnsi="Times New Roman" w:cs="Times New Roman"/>
-        </w:rPr>
-        <w:t xml:space="preserve"> value of a periodic signal is the value of a DC signal that would have resulted in the same average power dissipation.</w:t>
+      <w:r>
+        <w:rPr>
+          <w:rFonts w:ascii="Times New Roman" w:hAnsi="Times New Roman" w:cs="Times New Roman"/>
+          <w:b/>
+        </w:rPr>
+        <w:t xml:space="preserve"> (rad2)</w:t>
       </w:r>
     </w:p>
     <w:p>
@@ -3973,7 +4855,7 @@
           <w:b/>
         </w:rPr>
       </w:pPr>
-      <w:hyperlink r:id="rId24" w:history="1">
+      <w:hyperlink r:id="rId25" w:history="1">
         <w:r>
           <w:rPr>
             <w:rStyle w:val="Hyperlink"/>
@@ -3995,7 +4877,7 @@
           <w:b/>
         </w:rPr>
       </w:pPr>
-      <w:hyperlink r:id="rId25" w:history="1">
+      <w:hyperlink r:id="rId26" w:history="1">
         <w:r>
           <w:rPr>
             <w:rStyle w:val="Hyperlink"/>
@@ -4025,8 +4907,6 @@
         </w:rPr>
         <w:t>https://www.youtube.com/watch?v=pgzc4aU_HeY</w:t>
       </w:r>
-      <w:bookmarkStart w:id="0" w:name="_GoBack"/>
-      <w:bookmarkEnd w:id="0"/>
     </w:p>
     <w:sectPr>
       <w:pgSz w:w="12240" w:h="15840"/>
@@ -4331,6 +5211,120 @@
       </w:rPr>
     </w:lvl>
   </w:abstractNum>
+  <w:abstractNum w:abstractNumId="3">
+    <w:nsid w:val="7C9066BE"/>
+    <w:multiLevelType w:val="hybridMultilevel"/>
+    <w:tmpl w:val="FBF0B05C"/>
+    <w:lvl w:ilvl="0" w:tplc="DA0C8CB2">
+      <w:start w:val="6"/>
+      <w:numFmt w:val="bullet"/>
+      <w:lvlText w:val="-"/>
+      <w:lvlJc w:val="left"/>
+      <w:pPr>
+        <w:ind w:left="2520" w:hanging="360"/>
+      </w:pPr>
+      <w:rPr>
+        <w:rFonts w:ascii="Times New Roman" w:eastAsiaTheme="minorHAnsi" w:hAnsi="Times New Roman" w:cs="Times New Roman" w:hint="default"/>
+        <w:b/>
+      </w:rPr>
+    </w:lvl>
+    <w:lvl w:ilvl="1" w:tplc="04090003" w:tentative="1">
+      <w:start w:val="1"/>
+      <w:numFmt w:val="bullet"/>
+      <w:lvlText w:val="o"/>
+      <w:lvlJc w:val="left"/>
+      <w:pPr>
+        <w:ind w:left="3240" w:hanging="360"/>
+      </w:pPr>
+      <w:rPr>
+        <w:rFonts w:ascii="Courier New" w:hAnsi="Courier New" w:cs="Courier New" w:hint="default"/>
+      </w:rPr>
+    </w:lvl>
+    <w:lvl w:ilvl="2" w:tplc="04090005" w:tentative="1">
+      <w:start w:val="1"/>
+      <w:numFmt w:val="bullet"/>
+      <w:lvlText w:val=""/>
+      <w:lvlJc w:val="left"/>
+      <w:pPr>
+        <w:ind w:left="3960" w:hanging="360"/>
+      </w:pPr>
+      <w:rPr>
+        <w:rFonts w:ascii="Wingdings" w:hAnsi="Wingdings" w:hint="default"/>
+      </w:rPr>
+    </w:lvl>
+    <w:lvl w:ilvl="3" w:tplc="04090001" w:tentative="1">
+      <w:start w:val="1"/>
+      <w:numFmt w:val="bullet"/>
+      <w:lvlText w:val=""/>
+      <w:lvlJc w:val="left"/>
+      <w:pPr>
+        <w:ind w:left="4680" w:hanging="360"/>
+      </w:pPr>
+      <w:rPr>
+        <w:rFonts w:ascii="Symbol" w:hAnsi="Symbol" w:hint="default"/>
+      </w:rPr>
+    </w:lvl>
+    <w:lvl w:ilvl="4" w:tplc="04090003" w:tentative="1">
+      <w:start w:val="1"/>
+      <w:numFmt w:val="bullet"/>
+      <w:lvlText w:val="o"/>
+      <w:lvlJc w:val="left"/>
+      <w:pPr>
+        <w:ind w:left="5400" w:hanging="360"/>
+      </w:pPr>
+      <w:rPr>
+        <w:rFonts w:ascii="Courier New" w:hAnsi="Courier New" w:cs="Courier New" w:hint="default"/>
+      </w:rPr>
+    </w:lvl>
+    <w:lvl w:ilvl="5" w:tplc="04090005" w:tentative="1">
+      <w:start w:val="1"/>
+      <w:numFmt w:val="bullet"/>
+      <w:lvlText w:val=""/>
+      <w:lvlJc w:val="left"/>
+      <w:pPr>
+        <w:ind w:left="6120" w:hanging="360"/>
+      </w:pPr>
+      <w:rPr>
+        <w:rFonts w:ascii="Wingdings" w:hAnsi="Wingdings" w:hint="default"/>
+      </w:rPr>
+    </w:lvl>
+    <w:lvl w:ilvl="6" w:tplc="04090001" w:tentative="1">
+      <w:start w:val="1"/>
+      <w:numFmt w:val="bullet"/>
+      <w:lvlText w:val=""/>
+      <w:lvlJc w:val="left"/>
+      <w:pPr>
+        <w:ind w:left="6840" w:hanging="360"/>
+      </w:pPr>
+      <w:rPr>
+        <w:rFonts w:ascii="Symbol" w:hAnsi="Symbol" w:hint="default"/>
+      </w:rPr>
+    </w:lvl>
+    <w:lvl w:ilvl="7" w:tplc="04090003" w:tentative="1">
+      <w:start w:val="1"/>
+      <w:numFmt w:val="bullet"/>
+      <w:lvlText w:val="o"/>
+      <w:lvlJc w:val="left"/>
+      <w:pPr>
+        <w:ind w:left="7560" w:hanging="360"/>
+      </w:pPr>
+      <w:rPr>
+        <w:rFonts w:ascii="Courier New" w:hAnsi="Courier New" w:cs="Courier New" w:hint="default"/>
+      </w:rPr>
+    </w:lvl>
+    <w:lvl w:ilvl="8" w:tplc="04090005" w:tentative="1">
+      <w:start w:val="1"/>
+      <w:numFmt w:val="bullet"/>
+      <w:lvlText w:val=""/>
+      <w:lvlJc w:val="left"/>
+      <w:pPr>
+        <w:ind w:left="8280" w:hanging="360"/>
+      </w:pPr>
+      <w:rPr>
+        <w:rFonts w:ascii="Wingdings" w:hAnsi="Wingdings" w:hint="default"/>
+      </w:rPr>
+    </w:lvl>
+  </w:abstractNum>
   <w:num w:numId="1">
     <w:abstractNumId w:val="0"/>
   </w:num>
@@ -4339,6 +5333,9 @@
   </w:num>
   <w:num w:numId="3">
     <w:abstractNumId w:val="2"/>
+  </w:num>
+  <w:num w:numId="4">
+    <w:abstractNumId w:val="3"/>
   </w:num>
 </w:numbering>
 </file>
@@ -4810,6 +5807,77 @@
       <w:u w:val="single"/>
     </w:rPr>
   </w:style>
+  <w:style w:type="character" w:customStyle="1" w:styleId="mi">
+    <w:name w:val="mi"/>
+    <w:basedOn w:val="DefaultParagraphFont"/>
+    <w:rsid w:val="00885D79"/>
+  </w:style>
+  <w:style w:type="character" w:customStyle="1" w:styleId="mo">
+    <w:name w:val="mo"/>
+    <w:basedOn w:val="DefaultParagraphFont"/>
+    <w:rsid w:val="00885D79"/>
+  </w:style>
+  <w:style w:type="character" w:customStyle="1" w:styleId="msqrt">
+    <w:name w:val="msqrt"/>
+    <w:basedOn w:val="DefaultParagraphFont"/>
+    <w:rsid w:val="00885D79"/>
+  </w:style>
+  <w:style w:type="character" w:customStyle="1" w:styleId="mn">
+    <w:name w:val="mn"/>
+    <w:basedOn w:val="DefaultParagraphFont"/>
+    <w:rsid w:val="00885D79"/>
+  </w:style>
+  <w:style w:type="character" w:customStyle="1" w:styleId="vote-count-post">
+    <w:name w:val="vote-count-post"/>
+    <w:basedOn w:val="DefaultParagraphFont"/>
+    <w:rsid w:val="00A032F6"/>
+  </w:style>
+  <w:style w:type="character" w:customStyle="1" w:styleId="vote-accepted-on">
+    <w:name w:val="vote-accepted-on"/>
+    <w:basedOn w:val="DefaultParagraphFont"/>
+    <w:rsid w:val="00A032F6"/>
+  </w:style>
+  <w:style w:type="paragraph" w:styleId="NormalWeb">
+    <w:name w:val="Normal (Web)"/>
+    <w:basedOn w:val="Normal"/>
+    <w:uiPriority w:val="99"/>
+    <w:semiHidden/>
+    <w:unhideWhenUsed/>
+    <w:rsid w:val="00A032F6"/>
+    <w:pPr>
+      <w:spacing w:before="100" w:beforeAutospacing="1" w:after="100" w:afterAutospacing="1"/>
+    </w:pPr>
+    <w:rPr>
+      <w:rFonts w:ascii="Times New Roman" w:hAnsi="Times New Roman" w:cs="Times New Roman"/>
+    </w:rPr>
+  </w:style>
+  <w:style w:type="character" w:styleId="Emphasis">
+    <w:name w:val="Emphasis"/>
+    <w:basedOn w:val="DefaultParagraphFont"/>
+    <w:uiPriority w:val="20"/>
+    <w:qFormat/>
+    <w:rsid w:val="00A032F6"/>
+    <w:rPr>
+      <w:i/>
+      <w:iCs/>
+    </w:rPr>
+  </w:style>
+  <w:style w:type="character" w:styleId="Strong">
+    <w:name w:val="Strong"/>
+    <w:basedOn w:val="DefaultParagraphFont"/>
+    <w:uiPriority w:val="22"/>
+    <w:qFormat/>
+    <w:rsid w:val="00A032F6"/>
+    <w:rPr>
+      <w:b/>
+      <w:bCs/>
+    </w:rPr>
+  </w:style>
+  <w:style w:type="character" w:customStyle="1" w:styleId="mjxassistivemathml">
+    <w:name w:val="mjx_assistive_mathml"/>
+    <w:basedOn w:val="DefaultParagraphFont"/>
+    <w:rsid w:val="00A032F6"/>
+  </w:style>
 </w:styles>
 </file>
 

</xml_diff>